<commit_message>
collect main : logging
</commit_message>
<xml_diff>
--- a/doc/collect-stat-app-design.docx
+++ b/doc/collect-stat-app-design.docx
@@ -675,14 +675,12 @@
         </w:rPr>
         <w:t> </w:t>
       </w:r>
-      <w:bookmarkStart w:id="0" w:name="_GoBack"/>
-      <w:bookmarkEnd w:id="0"/>
     </w:p>
     <w:p>
       <w:pPr>
         <w:ind w:left="4320"/>
         <w:rPr>
-          <w:rFonts w:ascii="Calibri" w:eastAsia="Times New Roman" w:hAnsi="Calibri" w:cs="Calibri" w:hint="eastAsia"/>
+          <w:rFonts w:ascii="Calibri" w:eastAsia="Times New Roman" w:hAnsi="Calibri" w:cs="Calibri"/>
           <w:color w:val="000000"/>
           <w:sz w:val="22"/>
           <w:szCs w:val="22"/>
@@ -796,7 +794,26 @@
           <w:sz w:val="22"/>
           <w:szCs w:val="22"/>
         </w:rPr>
-        <w:t xml:space="preserve">(python shell script) ]  --&gt;   [3 </w:t>
+        <w:t xml:space="preserve">(python shell script) ]  </w:t>
+      </w:r>
+      <w:r>
+        <w:rPr>
+          <w:rFonts w:ascii="Calibri" w:eastAsia="Times New Roman" w:hAnsi="Calibri" w:cs="Calibri"/>
+          <w:color w:val="000000"/>
+          <w:sz w:val="22"/>
+          <w:szCs w:val="22"/>
+        </w:rPr>
+        <w:tab/>
+        <w:t xml:space="preserve">        </w:t>
+      </w:r>
+      <w:r>
+        <w:rPr>
+          <w:rFonts w:ascii="Calibri" w:eastAsia="Times New Roman" w:hAnsi="Calibri" w:cs="Calibri"/>
+          <w:color w:val="000000"/>
+          <w:sz w:val="22"/>
+          <w:szCs w:val="22"/>
+        </w:rPr>
+        <w:t xml:space="preserve">--&gt;   [3 </w:t>
       </w:r>
       <w:proofErr w:type="spellStart"/>
       <w:r>
@@ -1187,7 +1204,36 @@
           <w:sz w:val="22"/>
           <w:szCs w:val="22"/>
         </w:rPr>
-        <w:t xml:space="preserve">Collect stats by connecting all DNs, get required metrics from config file to run curl script </w:t>
+        <w:t>[</w:t>
+      </w:r>
+      <w:proofErr w:type="gramStart"/>
+      <w:r>
+        <w:rPr>
+          <w:rFonts w:ascii="Calibri" w:eastAsia="Times New Roman" w:hAnsi="Calibri" w:cs="Calibri"/>
+          <w:color w:val="000000"/>
+          <w:sz w:val="22"/>
+          <w:szCs w:val="22"/>
+        </w:rPr>
+        <w:t>*]</w:t>
+      </w:r>
+      <w:r>
+        <w:rPr>
+          <w:rFonts w:ascii="Calibri" w:eastAsia="Times New Roman" w:hAnsi="Calibri" w:cs="Calibri"/>
+          <w:color w:val="000000"/>
+          <w:sz w:val="22"/>
+          <w:szCs w:val="22"/>
+        </w:rPr>
+        <w:t>Collect</w:t>
+      </w:r>
+      <w:proofErr w:type="gramEnd"/>
+      <w:r>
+        <w:rPr>
+          <w:rFonts w:ascii="Calibri" w:eastAsia="Times New Roman" w:hAnsi="Calibri" w:cs="Calibri"/>
+          <w:color w:val="000000"/>
+          <w:sz w:val="22"/>
+          <w:szCs w:val="22"/>
+        </w:rPr>
+        <w:t xml:space="preserve"> stats by connecting all DNs, get required metrics from config file to run curl script </w:t>
       </w:r>
     </w:p>
     <w:p>
@@ -1237,7 +1283,45 @@
           <w:sz w:val="22"/>
           <w:szCs w:val="22"/>
         </w:rPr>
-        <w:t xml:space="preserve">Store it in DB at </w:t>
+        <w:t>[</w:t>
+      </w:r>
+      <w:proofErr w:type="gramStart"/>
+      <w:r>
+        <w:rPr>
+          <w:rFonts w:ascii="Calibri" w:eastAsia="Times New Roman" w:hAnsi="Calibri" w:cs="Calibri"/>
+          <w:color w:val="000000"/>
+          <w:sz w:val="22"/>
+          <w:szCs w:val="22"/>
+        </w:rPr>
+        <w:t>*</w:t>
+      </w:r>
+      <w:r>
+        <w:rPr>
+          <w:rFonts w:ascii="Calibri" w:eastAsia="Times New Roman" w:hAnsi="Calibri" w:cs="Calibri"/>
+          <w:color w:val="000000"/>
+          <w:sz w:val="22"/>
+          <w:szCs w:val="22"/>
+        </w:rPr>
+        <w:t>]</w:t>
+      </w:r>
+      <w:r>
+        <w:rPr>
+          <w:rFonts w:ascii="Calibri" w:eastAsia="Times New Roman" w:hAnsi="Calibri" w:cs="Calibri"/>
+          <w:color w:val="000000"/>
+          <w:sz w:val="22"/>
+          <w:szCs w:val="22"/>
+        </w:rPr>
+        <w:t>Store</w:t>
+      </w:r>
+      <w:proofErr w:type="gramEnd"/>
+      <w:r>
+        <w:rPr>
+          <w:rFonts w:ascii="Calibri" w:eastAsia="Times New Roman" w:hAnsi="Calibri" w:cs="Calibri"/>
+          <w:color w:val="000000"/>
+          <w:sz w:val="22"/>
+          <w:szCs w:val="22"/>
+        </w:rPr>
+        <w:t xml:space="preserve"> it in DB at </w:t>
       </w:r>
       <w:proofErr w:type="spellStart"/>
       <w:r>
@@ -1309,7 +1393,7 @@
           <w:sz w:val="22"/>
           <w:szCs w:val="22"/>
         </w:rPr>
-        <w:t xml:space="preserve">Aggregate stats of 48 runs and insert </w:t>
+        <w:t>[</w:t>
       </w:r>
       <w:proofErr w:type="gramStart"/>
       <w:r>
@@ -1319,7 +1403,25 @@
           <w:sz w:val="22"/>
           <w:szCs w:val="22"/>
         </w:rPr>
-        <w:t>into  daily</w:t>
+        <w:t>*</w:t>
+      </w:r>
+      <w:r>
+        <w:rPr>
+          <w:rFonts w:ascii="Calibri" w:eastAsia="Times New Roman" w:hAnsi="Calibri" w:cs="Calibri"/>
+          <w:color w:val="000000"/>
+          <w:sz w:val="22"/>
+          <w:szCs w:val="22"/>
+        </w:rPr>
+        <w:t>]</w:t>
+      </w:r>
+      <w:r>
+        <w:rPr>
+          <w:rFonts w:ascii="Calibri" w:eastAsia="Times New Roman" w:hAnsi="Calibri" w:cs="Calibri"/>
+          <w:color w:val="000000"/>
+          <w:sz w:val="22"/>
+          <w:szCs w:val="22"/>
+        </w:rPr>
+        <w:t>Aggregate</w:t>
       </w:r>
       <w:proofErr w:type="gramEnd"/>
       <w:r>
@@ -1329,7 +1431,7 @@
           <w:sz w:val="22"/>
           <w:szCs w:val="22"/>
         </w:rPr>
-        <w:t xml:space="preserve"> average table - get columns from config file, to generate aggregate query</w:t>
+        <w:t xml:space="preserve"> stats of 48 runs and insert into  daily average table - get columns from config file, to generate aggregate query</w:t>
       </w:r>
     </w:p>
     <w:p>
@@ -1354,7 +1456,45 @@
           <w:sz w:val="22"/>
           <w:szCs w:val="22"/>
         </w:rPr>
-        <w:t>Aggregate last 7 daily average run data and make weekly average file - get columns from config file, to generate aggregate query</w:t>
+        <w:t>[</w:t>
+      </w:r>
+      <w:proofErr w:type="gramStart"/>
+      <w:r>
+        <w:rPr>
+          <w:rFonts w:ascii="Calibri" w:eastAsia="Times New Roman" w:hAnsi="Calibri" w:cs="Calibri"/>
+          <w:color w:val="000000"/>
+          <w:sz w:val="22"/>
+          <w:szCs w:val="22"/>
+        </w:rPr>
+        <w:t>*</w:t>
+      </w:r>
+      <w:r>
+        <w:rPr>
+          <w:rFonts w:ascii="Calibri" w:eastAsia="Times New Roman" w:hAnsi="Calibri" w:cs="Calibri"/>
+          <w:color w:val="000000"/>
+          <w:sz w:val="22"/>
+          <w:szCs w:val="22"/>
+        </w:rPr>
+        <w:t>]</w:t>
+      </w:r>
+      <w:r>
+        <w:rPr>
+          <w:rFonts w:ascii="Calibri" w:eastAsia="Times New Roman" w:hAnsi="Calibri" w:cs="Calibri"/>
+          <w:color w:val="000000"/>
+          <w:sz w:val="22"/>
+          <w:szCs w:val="22"/>
+        </w:rPr>
+        <w:t>Aggregate</w:t>
+      </w:r>
+      <w:proofErr w:type="gramEnd"/>
+      <w:r>
+        <w:rPr>
+          <w:rFonts w:ascii="Calibri" w:eastAsia="Times New Roman" w:hAnsi="Calibri" w:cs="Calibri"/>
+          <w:color w:val="000000"/>
+          <w:sz w:val="22"/>
+          <w:szCs w:val="22"/>
+        </w:rPr>
+        <w:t xml:space="preserve"> last 7 daily average run data and make weekly average file - get columns from config file, to generate aggregate query</w:t>
       </w:r>
     </w:p>
     <w:p>
@@ -1438,14 +1578,34 @@
           <w:szCs w:val="22"/>
         </w:rPr>
       </w:pPr>
-      <w:r>
-        <w:rPr>
-          <w:rFonts w:ascii="Calibri" w:eastAsia="Times New Roman" w:hAnsi="Calibri" w:cs="Calibri"/>
-          <w:color w:val="000000"/>
-          <w:sz w:val="22"/>
-          <w:szCs w:val="22"/>
-        </w:rPr>
-        <w:t>Purge files older than a week</w:t>
+      <w:proofErr w:type="gramStart"/>
+      <w:r>
+        <w:rPr>
+          <w:rFonts w:ascii="Calibri" w:eastAsia="Times New Roman" w:hAnsi="Calibri" w:cs="Calibri"/>
+          <w:color w:val="000000"/>
+          <w:sz w:val="22"/>
+          <w:szCs w:val="22"/>
+        </w:rPr>
+        <w:t>[ ]</w:t>
+      </w:r>
+      <w:r>
+        <w:rPr>
+          <w:rFonts w:ascii="Calibri" w:eastAsia="Times New Roman" w:hAnsi="Calibri" w:cs="Calibri"/>
+          <w:color w:val="000000"/>
+          <w:sz w:val="22"/>
+          <w:szCs w:val="22"/>
+        </w:rPr>
+        <w:t>Purge</w:t>
+      </w:r>
+      <w:proofErr w:type="gramEnd"/>
+      <w:r>
+        <w:rPr>
+          <w:rFonts w:ascii="Calibri" w:eastAsia="Times New Roman" w:hAnsi="Calibri" w:cs="Calibri"/>
+          <w:color w:val="000000"/>
+          <w:sz w:val="22"/>
+          <w:szCs w:val="22"/>
+        </w:rPr>
+        <w:t xml:space="preserve"> files older than a week</w:t>
       </w:r>
     </w:p>
     <w:p>
@@ -1517,7 +1677,7 @@
           <w:sz w:val="22"/>
           <w:szCs w:val="22"/>
         </w:rPr>
-        <w:t xml:space="preserve">Compare current file with daily average and weekly </w:t>
+        <w:t>[</w:t>
       </w:r>
       <w:proofErr w:type="gramStart"/>
       <w:r>
@@ -1527,7 +1687,25 @@
           <w:sz w:val="22"/>
           <w:szCs w:val="22"/>
         </w:rPr>
-        <w:t>average  if</w:t>
+        <w:t>*</w:t>
+      </w:r>
+      <w:r>
+        <w:rPr>
+          <w:rFonts w:ascii="Calibri" w:eastAsia="Times New Roman" w:hAnsi="Calibri" w:cs="Calibri"/>
+          <w:color w:val="000000"/>
+          <w:sz w:val="22"/>
+          <w:szCs w:val="22"/>
+        </w:rPr>
+        <w:t>]</w:t>
+      </w:r>
+      <w:r>
+        <w:rPr>
+          <w:rFonts w:ascii="Calibri" w:eastAsia="Times New Roman" w:hAnsi="Calibri" w:cs="Calibri"/>
+          <w:color w:val="000000"/>
+          <w:sz w:val="22"/>
+          <w:szCs w:val="22"/>
+        </w:rPr>
+        <w:t>Compare</w:t>
       </w:r>
       <w:proofErr w:type="gramEnd"/>
       <w:r>
@@ -1537,7 +1715,7 @@
           <w:sz w:val="22"/>
           <w:szCs w:val="22"/>
         </w:rPr>
-        <w:t xml:space="preserve"> any of metric is +/- 30%  create alert report file</w:t>
+        <w:t xml:space="preserve"> current file with daily average and weekly average  if any of metric is +/- 30%  create alert report file</w:t>
       </w:r>
     </w:p>
     <w:p>
@@ -1555,15 +1733,6 @@
           <w:szCs w:val="22"/>
         </w:rPr>
       </w:pPr>
-      <w:r>
-        <w:rPr>
-          <w:rFonts w:ascii="Calibri" w:eastAsia="Times New Roman" w:hAnsi="Calibri" w:cs="Calibri"/>
-          <w:color w:val="000000"/>
-          <w:sz w:val="22"/>
-          <w:szCs w:val="22"/>
-        </w:rPr>
-        <w:t xml:space="preserve">trigger communication [ an email to </w:t>
-      </w:r>
       <w:proofErr w:type="gramStart"/>
       <w:r>
         <w:rPr>
@@ -1572,9 +1741,27 @@
           <w:sz w:val="22"/>
           <w:szCs w:val="22"/>
         </w:rPr>
-        <w:t>admin ]</w:t>
+        <w:t>[ ]</w:t>
+      </w:r>
+      <w:r>
+        <w:rPr>
+          <w:rFonts w:ascii="Calibri" w:eastAsia="Times New Roman" w:hAnsi="Calibri" w:cs="Calibri"/>
+          <w:color w:val="000000"/>
+          <w:sz w:val="22"/>
+          <w:szCs w:val="22"/>
+        </w:rPr>
+        <w:t>trigger</w:t>
       </w:r>
       <w:proofErr w:type="gramEnd"/>
+      <w:r>
+        <w:rPr>
+          <w:rFonts w:ascii="Calibri" w:eastAsia="Times New Roman" w:hAnsi="Calibri" w:cs="Calibri"/>
+          <w:color w:val="000000"/>
+          <w:sz w:val="22"/>
+          <w:szCs w:val="22"/>
+        </w:rPr>
+        <w:t xml:space="preserve"> communication [ an email to admin ]</w:t>
+      </w:r>
     </w:p>
     <w:p>
       <w:pPr>
@@ -1652,14 +1839,34 @@
           <w:szCs w:val="22"/>
         </w:rPr>
       </w:pPr>
-      <w:r>
-        <w:rPr>
-          <w:rFonts w:ascii="Calibri" w:eastAsia="Times New Roman" w:hAnsi="Calibri" w:cs="Calibri"/>
-          <w:color w:val="000000"/>
-          <w:sz w:val="22"/>
-          <w:szCs w:val="22"/>
-        </w:rPr>
-        <w:t>Maintain history of alerts generated so far.</w:t>
+      <w:proofErr w:type="gramStart"/>
+      <w:r>
+        <w:rPr>
+          <w:rFonts w:ascii="Calibri" w:eastAsia="Times New Roman" w:hAnsi="Calibri" w:cs="Calibri"/>
+          <w:color w:val="000000"/>
+          <w:sz w:val="22"/>
+          <w:szCs w:val="22"/>
+        </w:rPr>
+        <w:t>[ ]</w:t>
+      </w:r>
+      <w:r>
+        <w:rPr>
+          <w:rFonts w:ascii="Calibri" w:eastAsia="Times New Roman" w:hAnsi="Calibri" w:cs="Calibri"/>
+          <w:color w:val="000000"/>
+          <w:sz w:val="22"/>
+          <w:szCs w:val="22"/>
+        </w:rPr>
+        <w:t>Maintain</w:t>
+      </w:r>
+      <w:proofErr w:type="gramEnd"/>
+      <w:r>
+        <w:rPr>
+          <w:rFonts w:ascii="Calibri" w:eastAsia="Times New Roman" w:hAnsi="Calibri" w:cs="Calibri"/>
+          <w:color w:val="000000"/>
+          <w:sz w:val="22"/>
+          <w:szCs w:val="22"/>
+        </w:rPr>
+        <w:t xml:space="preserve"> history of alerts generated so far.</w:t>
       </w:r>
     </w:p>
     <w:p>
@@ -1779,7 +1986,45 @@
           <w:sz w:val="22"/>
           <w:szCs w:val="22"/>
         </w:rPr>
-        <w:t xml:space="preserve">Metrics to be collected and monitored from </w:t>
+        <w:t>[</w:t>
+      </w:r>
+      <w:proofErr w:type="gramStart"/>
+      <w:r>
+        <w:rPr>
+          <w:rFonts w:ascii="Calibri" w:eastAsia="Times New Roman" w:hAnsi="Calibri" w:cs="Calibri"/>
+          <w:color w:val="000000"/>
+          <w:sz w:val="22"/>
+          <w:szCs w:val="22"/>
+        </w:rPr>
+        <w:t>*</w:t>
+      </w:r>
+      <w:r>
+        <w:rPr>
+          <w:rFonts w:ascii="Calibri" w:eastAsia="Times New Roman" w:hAnsi="Calibri" w:cs="Calibri"/>
+          <w:color w:val="000000"/>
+          <w:sz w:val="22"/>
+          <w:szCs w:val="22"/>
+        </w:rPr>
+        <w:t>]</w:t>
+      </w:r>
+      <w:r>
+        <w:rPr>
+          <w:rFonts w:ascii="Calibri" w:eastAsia="Times New Roman" w:hAnsi="Calibri" w:cs="Calibri"/>
+          <w:color w:val="000000"/>
+          <w:sz w:val="22"/>
+          <w:szCs w:val="22"/>
+        </w:rPr>
+        <w:t>Metrics</w:t>
+      </w:r>
+      <w:proofErr w:type="gramEnd"/>
+      <w:r>
+        <w:rPr>
+          <w:rFonts w:ascii="Calibri" w:eastAsia="Times New Roman" w:hAnsi="Calibri" w:cs="Calibri"/>
+          <w:color w:val="000000"/>
+          <w:sz w:val="22"/>
+          <w:szCs w:val="22"/>
+        </w:rPr>
+        <w:t xml:space="preserve"> to be collected and monitored from </w:t>
       </w:r>
       <w:proofErr w:type="spellStart"/>
       <w:r>
@@ -1824,7 +2069,7 @@
           <w:sz w:val="22"/>
           <w:szCs w:val="22"/>
         </w:rPr>
-        <w:t xml:space="preserve">DDL could dynamically be created from this config file, DDLs should be </w:t>
+        <w:t>[</w:t>
       </w:r>
       <w:proofErr w:type="gramStart"/>
       <w:r>
@@ -1834,7 +2079,25 @@
           <w:sz w:val="22"/>
           <w:szCs w:val="22"/>
         </w:rPr>
-        <w:t>versioned ,</w:t>
+        <w:t>*</w:t>
+      </w:r>
+      <w:r>
+        <w:rPr>
+          <w:rFonts w:ascii="Calibri" w:eastAsia="Times New Roman" w:hAnsi="Calibri" w:cs="Calibri"/>
+          <w:color w:val="000000"/>
+          <w:sz w:val="22"/>
+          <w:szCs w:val="22"/>
+        </w:rPr>
+        <w:t>]</w:t>
+      </w:r>
+      <w:r>
+        <w:rPr>
+          <w:rFonts w:ascii="Calibri" w:eastAsia="Times New Roman" w:hAnsi="Calibri" w:cs="Calibri"/>
+          <w:color w:val="000000"/>
+          <w:sz w:val="22"/>
+          <w:szCs w:val="22"/>
+        </w:rPr>
+        <w:t>DDL</w:t>
       </w:r>
       <w:proofErr w:type="gramEnd"/>
       <w:r>
@@ -1844,7 +2107,7 @@
           <w:sz w:val="22"/>
           <w:szCs w:val="22"/>
         </w:rPr>
-        <w:t xml:space="preserve"> every row should have config version.</w:t>
+        <w:t xml:space="preserve"> could dynamically be created from this config file, DDLs should be versioned , every row should have config version.</w:t>
       </w:r>
     </w:p>
     <w:p>
@@ -1889,7 +2152,45 @@
           <w:sz w:val="22"/>
           <w:szCs w:val="22"/>
         </w:rPr>
-        <w:t>Threshold % to be monitored</w:t>
+        <w:t>[</w:t>
+      </w:r>
+      <w:proofErr w:type="gramStart"/>
+      <w:r>
+        <w:rPr>
+          <w:rFonts w:ascii="Calibri" w:eastAsia="Times New Roman" w:hAnsi="Calibri" w:cs="Calibri"/>
+          <w:color w:val="000000"/>
+          <w:sz w:val="22"/>
+          <w:szCs w:val="22"/>
+        </w:rPr>
+        <w:t>*</w:t>
+      </w:r>
+      <w:r>
+        <w:rPr>
+          <w:rFonts w:ascii="Calibri" w:eastAsia="Times New Roman" w:hAnsi="Calibri" w:cs="Calibri"/>
+          <w:color w:val="000000"/>
+          <w:sz w:val="22"/>
+          <w:szCs w:val="22"/>
+        </w:rPr>
+        <w:t>]</w:t>
+      </w:r>
+      <w:r>
+        <w:rPr>
+          <w:rFonts w:ascii="Calibri" w:eastAsia="Times New Roman" w:hAnsi="Calibri" w:cs="Calibri"/>
+          <w:color w:val="000000"/>
+          <w:sz w:val="22"/>
+          <w:szCs w:val="22"/>
+        </w:rPr>
+        <w:t>Threshold</w:t>
+      </w:r>
+      <w:proofErr w:type="gramEnd"/>
+      <w:r>
+        <w:rPr>
+          <w:rFonts w:ascii="Calibri" w:eastAsia="Times New Roman" w:hAnsi="Calibri" w:cs="Calibri"/>
+          <w:color w:val="000000"/>
+          <w:sz w:val="22"/>
+          <w:szCs w:val="22"/>
+        </w:rPr>
+        <w:t xml:space="preserve"> % to be monitored</w:t>
       </w:r>
     </w:p>
     <w:p>
@@ -1943,14 +2244,34 @@
           <w:szCs w:val="22"/>
         </w:rPr>
       </w:pPr>
-      <w:r>
-        <w:rPr>
-          <w:rFonts w:ascii="Calibri" w:eastAsia="Times New Roman" w:hAnsi="Calibri" w:cs="Calibri"/>
-          <w:color w:val="000000"/>
-          <w:sz w:val="22"/>
-          <w:szCs w:val="22"/>
-        </w:rPr>
-        <w:t xml:space="preserve">Metrics to be collected and monitored from </w:t>
+      <w:proofErr w:type="gramStart"/>
+      <w:r>
+        <w:rPr>
+          <w:rFonts w:ascii="Calibri" w:eastAsia="Times New Roman" w:hAnsi="Calibri" w:cs="Calibri"/>
+          <w:color w:val="000000"/>
+          <w:sz w:val="22"/>
+          <w:szCs w:val="22"/>
+        </w:rPr>
+        <w:t>[ ]</w:t>
+      </w:r>
+      <w:r>
+        <w:rPr>
+          <w:rFonts w:ascii="Calibri" w:eastAsia="Times New Roman" w:hAnsi="Calibri" w:cs="Calibri"/>
+          <w:color w:val="000000"/>
+          <w:sz w:val="22"/>
+          <w:szCs w:val="22"/>
+        </w:rPr>
+        <w:t>Metrics</w:t>
+      </w:r>
+      <w:proofErr w:type="gramEnd"/>
+      <w:r>
+        <w:rPr>
+          <w:rFonts w:ascii="Calibri" w:eastAsia="Times New Roman" w:hAnsi="Calibri" w:cs="Calibri"/>
+          <w:color w:val="000000"/>
+          <w:sz w:val="22"/>
+          <w:szCs w:val="22"/>
+        </w:rPr>
+        <w:t xml:space="preserve"> to be collected and monitored from </w:t>
       </w:r>
       <w:proofErr w:type="spellStart"/>
       <w:r>
@@ -1988,14 +2309,34 @@
           <w:szCs w:val="22"/>
         </w:rPr>
       </w:pPr>
-      <w:r>
-        <w:rPr>
-          <w:rFonts w:ascii="Calibri" w:eastAsia="Times New Roman" w:hAnsi="Calibri" w:cs="Calibri"/>
-          <w:color w:val="000000"/>
-          <w:sz w:val="22"/>
-          <w:szCs w:val="22"/>
-        </w:rPr>
-        <w:t>Threshold % to be monitored</w:t>
+      <w:proofErr w:type="gramStart"/>
+      <w:r>
+        <w:rPr>
+          <w:rFonts w:ascii="Calibri" w:eastAsia="Times New Roman" w:hAnsi="Calibri" w:cs="Calibri"/>
+          <w:color w:val="000000"/>
+          <w:sz w:val="22"/>
+          <w:szCs w:val="22"/>
+        </w:rPr>
+        <w:t>[ ]</w:t>
+      </w:r>
+      <w:r>
+        <w:rPr>
+          <w:rFonts w:ascii="Calibri" w:eastAsia="Times New Roman" w:hAnsi="Calibri" w:cs="Calibri"/>
+          <w:color w:val="000000"/>
+          <w:sz w:val="22"/>
+          <w:szCs w:val="22"/>
+        </w:rPr>
+        <w:t>Threshold</w:t>
+      </w:r>
+      <w:proofErr w:type="gramEnd"/>
+      <w:r>
+        <w:rPr>
+          <w:rFonts w:ascii="Calibri" w:eastAsia="Times New Roman" w:hAnsi="Calibri" w:cs="Calibri"/>
+          <w:color w:val="000000"/>
+          <w:sz w:val="22"/>
+          <w:szCs w:val="22"/>
+        </w:rPr>
+        <w:t xml:space="preserve"> % to be monitored</w:t>
       </w:r>
     </w:p>
     <w:p>
@@ -2025,6 +2366,123 @@
     </w:p>
     <w:p>
       <w:pPr>
+        <w:numPr>
+          <w:ilvl w:val="0"/>
+          <w:numId w:val="8"/>
+        </w:numPr>
+        <w:ind w:left="540"/>
+        <w:textAlignment w:val="center"/>
+        <w:rPr>
+          <w:rFonts w:ascii="Calibri" w:eastAsia="Times New Roman" w:hAnsi="Calibri" w:cs="Calibri"/>
+          <w:color w:val="000000"/>
+          <w:sz w:val="22"/>
+          <w:szCs w:val="22"/>
+          <w:highlight w:val="yellow"/>
+        </w:rPr>
+      </w:pPr>
+      <w:proofErr w:type="gramStart"/>
+      <w:r>
+        <w:rPr>
+          <w:rFonts w:ascii="Calibri" w:eastAsia="Times New Roman" w:hAnsi="Calibri" w:cs="Calibri"/>
+          <w:color w:val="000000"/>
+          <w:sz w:val="22"/>
+          <w:szCs w:val="22"/>
+          <w:highlight w:val="yellow"/>
+        </w:rPr>
+        <w:t>[]Let</w:t>
+      </w:r>
+      <w:proofErr w:type="gramEnd"/>
+      <w:r>
+        <w:rPr>
+          <w:rFonts w:ascii="Calibri" w:eastAsia="Times New Roman" w:hAnsi="Calibri" w:cs="Calibri"/>
+          <w:color w:val="000000"/>
+          <w:sz w:val="22"/>
+          <w:szCs w:val="22"/>
+          <w:highlight w:val="yellow"/>
+        </w:rPr>
+        <w:t xml:space="preserve"> the metrics be have a logic how it has to be processed </w:t>
+      </w:r>
+      <w:proofErr w:type="spellStart"/>
+      <w:r>
+        <w:rPr>
+          <w:rFonts w:ascii="Calibri" w:eastAsia="Times New Roman" w:hAnsi="Calibri" w:cs="Calibri"/>
+          <w:color w:val="000000"/>
+          <w:sz w:val="22"/>
+          <w:szCs w:val="22"/>
+          <w:highlight w:val="yellow"/>
+        </w:rPr>
+        <w:t>Eg</w:t>
+      </w:r>
+      <w:proofErr w:type="spellEnd"/>
+    </w:p>
+    <w:p>
+      <w:pPr>
+        <w:numPr>
+          <w:ilvl w:val="1"/>
+          <w:numId w:val="8"/>
+        </w:numPr>
+        <w:textAlignment w:val="center"/>
+        <w:rPr>
+          <w:rFonts w:ascii="Calibri" w:eastAsia="Times New Roman" w:hAnsi="Calibri" w:cs="Calibri"/>
+          <w:color w:val="000000"/>
+          <w:sz w:val="22"/>
+          <w:szCs w:val="22"/>
+          <w:highlight w:val="yellow"/>
+        </w:rPr>
+      </w:pPr>
+      <w:proofErr w:type="spellStart"/>
+      <w:r>
+        <w:rPr>
+          <w:rFonts w:ascii="Calibri" w:eastAsia="Times New Roman" w:hAnsi="Calibri" w:cs="Calibri"/>
+          <w:color w:val="000000"/>
+          <w:sz w:val="22"/>
+          <w:szCs w:val="22"/>
+          <w:highlight w:val="yellow"/>
+        </w:rPr>
+        <w:t>VolumeFailures</w:t>
+      </w:r>
+      <w:proofErr w:type="spellEnd"/>
+      <w:r>
+        <w:rPr>
+          <w:rFonts w:ascii="Calibri" w:eastAsia="Times New Roman" w:hAnsi="Calibri" w:cs="Calibri"/>
+          <w:color w:val="000000"/>
+          <w:sz w:val="22"/>
+          <w:szCs w:val="22"/>
+          <w:highlight w:val="yellow"/>
+        </w:rPr>
+        <w:t xml:space="preserve"> &gt; 0</w:t>
+      </w:r>
+    </w:p>
+    <w:p>
+      <w:pPr>
+        <w:numPr>
+          <w:ilvl w:val="1"/>
+          <w:numId w:val="8"/>
+        </w:numPr>
+        <w:textAlignment w:val="center"/>
+        <w:rPr>
+          <w:rFonts w:ascii="Calibri" w:eastAsia="Times New Roman" w:hAnsi="Calibri" w:cs="Calibri"/>
+          <w:color w:val="000000"/>
+          <w:sz w:val="22"/>
+          <w:szCs w:val="22"/>
+          <w:highlight w:val="yellow"/>
+        </w:rPr>
+      </w:pPr>
+      <w:r>
+        <w:rPr>
+          <w:rFonts w:ascii="Calibri" w:eastAsia="Times New Roman" w:hAnsi="Calibri" w:cs="Calibri"/>
+          <w:color w:val="000000"/>
+          <w:sz w:val="22"/>
+          <w:szCs w:val="22"/>
+          <w:highlight w:val="yellow"/>
+        </w:rPr>
+        <w:t>Container launch time greater than 30% of weekly average</w:t>
+      </w:r>
+      <w:bookmarkStart w:id="0" w:name="_GoBack"/>
+      <w:bookmarkEnd w:id="0"/>
+    </w:p>
+    <w:p>
+      <w:pPr>
         <w:ind w:left="1080"/>
         <w:rPr>
           <w:rFonts w:ascii="Calibri" w:eastAsia="Times New Roman" w:hAnsi="Calibri" w:cs="Calibri"/>
@@ -2090,6 +2548,15 @@
           <w:szCs w:val="22"/>
         </w:rPr>
       </w:pPr>
+      <w:r>
+        <w:rPr>
+          <w:rFonts w:ascii="Calibri" w:eastAsia="Times New Roman" w:hAnsi="Calibri" w:cs="Calibri"/>
+          <w:color w:val="000000"/>
+          <w:sz w:val="22"/>
+          <w:szCs w:val="22"/>
+        </w:rPr>
+        <w:t>[</w:t>
+      </w:r>
       <w:proofErr w:type="gramStart"/>
       <w:r>
         <w:rPr>
@@ -2098,7 +2565,16 @@
           <w:sz w:val="22"/>
           <w:szCs w:val="22"/>
         </w:rPr>
-        <w:t>schema :</w:t>
+        <w:t>*]</w:t>
+      </w:r>
+      <w:r>
+        <w:rPr>
+          <w:rFonts w:ascii="Calibri" w:eastAsia="Times New Roman" w:hAnsi="Calibri" w:cs="Calibri"/>
+          <w:color w:val="000000"/>
+          <w:sz w:val="22"/>
+          <w:szCs w:val="22"/>
+        </w:rPr>
+        <w:t>schema</w:t>
       </w:r>
       <w:proofErr w:type="gramEnd"/>
       <w:r>
@@ -2108,7 +2584,7 @@
           <w:sz w:val="22"/>
           <w:szCs w:val="22"/>
         </w:rPr>
-        <w:t xml:space="preserve">  Table design, DDL ( To dynamically generate or manually )</w:t>
+        <w:t xml:space="preserve"> :  Table design, DDL ( To dynamically generate or manually )</w:t>
       </w:r>
     </w:p>
     <w:p>
@@ -2177,15 +2653,6 @@
           <w:szCs w:val="22"/>
         </w:rPr>
       </w:pPr>
-      <w:r>
-        <w:rPr>
-          <w:rFonts w:ascii="Calibri" w:eastAsia="Times New Roman" w:hAnsi="Calibri" w:cs="Calibri"/>
-          <w:color w:val="000000"/>
-          <w:sz w:val="22"/>
-          <w:szCs w:val="22"/>
-        </w:rPr>
-        <w:t xml:space="preserve">Log normal </w:t>
-      </w:r>
       <w:proofErr w:type="gramStart"/>
       <w:r>
         <w:rPr>
@@ -2194,7 +2661,16 @@
           <w:sz w:val="22"/>
           <w:szCs w:val="22"/>
         </w:rPr>
-        <w:t>operation ,</w:t>
+        <w:t>[ ]</w:t>
+      </w:r>
+      <w:r>
+        <w:rPr>
+          <w:rFonts w:ascii="Calibri" w:eastAsia="Times New Roman" w:hAnsi="Calibri" w:cs="Calibri"/>
+          <w:color w:val="000000"/>
+          <w:sz w:val="22"/>
+          <w:szCs w:val="22"/>
+        </w:rPr>
+        <w:t>Log</w:t>
       </w:r>
       <w:proofErr w:type="gramEnd"/>
       <w:r>
@@ -2204,7 +2680,7 @@
           <w:sz w:val="22"/>
           <w:szCs w:val="22"/>
         </w:rPr>
-        <w:t xml:space="preserve"> what are the steps , are they went well </w:t>
+        <w:t xml:space="preserve"> normal operation , what are the steps , are they went well </w:t>
       </w:r>
     </w:p>
     <w:p>
@@ -2222,15 +2698,6 @@
           <w:szCs w:val="22"/>
         </w:rPr>
       </w:pPr>
-      <w:r>
-        <w:rPr>
-          <w:rFonts w:ascii="Calibri" w:eastAsia="Times New Roman" w:hAnsi="Calibri" w:cs="Calibri"/>
-          <w:color w:val="000000"/>
-          <w:sz w:val="22"/>
-          <w:szCs w:val="22"/>
-        </w:rPr>
-        <w:t xml:space="preserve">Log abnormal </w:t>
-      </w:r>
       <w:proofErr w:type="gramStart"/>
       <w:r>
         <w:rPr>
@@ -2239,7 +2706,16 @@
           <w:sz w:val="22"/>
           <w:szCs w:val="22"/>
         </w:rPr>
-        <w:t>operation ,</w:t>
+        <w:t>[ ]</w:t>
+      </w:r>
+      <w:r>
+        <w:rPr>
+          <w:rFonts w:ascii="Calibri" w:eastAsia="Times New Roman" w:hAnsi="Calibri" w:cs="Calibri"/>
+          <w:color w:val="000000"/>
+          <w:sz w:val="22"/>
+          <w:szCs w:val="22"/>
+        </w:rPr>
+        <w:t>Log</w:t>
       </w:r>
       <w:proofErr w:type="gramEnd"/>
       <w:r>
@@ -2249,7 +2725,7 @@
           <w:sz w:val="22"/>
           <w:szCs w:val="22"/>
         </w:rPr>
-        <w:t xml:space="preserve"> if any generate monitor app health report to admin</w:t>
+        <w:t xml:space="preserve"> abnormal operation , if any generate monitor app health report to admin</w:t>
       </w:r>
       <w:r>
         <w:rPr>
@@ -2437,11 +2913,31 @@
       <w:pPr>
         <w:ind w:left="1080"/>
         <w:rPr>
+          <w:rFonts w:ascii="Batang" w:eastAsia="Batang" w:hAnsi="Batang" w:cs="Calibri"/>
+          <w:color w:val="7030A0"/>
+          <w:sz w:val="22"/>
+          <w:szCs w:val="22"/>
+        </w:rPr>
+      </w:pPr>
+      <w:r>
+        <w:rPr>
           <w:rFonts w:ascii="Batang" w:eastAsia="Batang" w:hAnsi="Batang" w:cs="Calibri" w:hint="eastAsia"/>
           <w:color w:val="7030A0"/>
           <w:sz w:val="22"/>
           <w:szCs w:val="22"/>
         </w:rPr>
+        <w:t> </w:t>
+      </w:r>
+    </w:p>
+    <w:p>
+      <w:pPr>
+        <w:ind w:left="1620"/>
+        <w:rPr>
+          <w:rFonts w:ascii="Batang" w:eastAsia="Batang" w:hAnsi="Batang" w:cs="Calibri"/>
+          <w:color w:val="7030A0"/>
+          <w:sz w:val="22"/>
+          <w:szCs w:val="22"/>
+        </w:rPr>
       </w:pPr>
       <w:r>
         <w:rPr>
@@ -2457,11 +2953,31 @@
       <w:pPr>
         <w:ind w:left="1620"/>
         <w:rPr>
+          <w:rFonts w:ascii="Batang" w:eastAsia="Batang" w:hAnsi="Batang" w:cs="Calibri"/>
+          <w:color w:val="7030A0"/>
+          <w:sz w:val="22"/>
+          <w:szCs w:val="22"/>
+        </w:rPr>
+      </w:pPr>
+      <w:r>
+        <w:rPr>
           <w:rFonts w:ascii="Batang" w:eastAsia="Batang" w:hAnsi="Batang" w:cs="Calibri" w:hint="eastAsia"/>
           <w:color w:val="7030A0"/>
           <w:sz w:val="22"/>
           <w:szCs w:val="22"/>
         </w:rPr>
+        <w:t> </w:t>
+      </w:r>
+    </w:p>
+    <w:p>
+      <w:pPr>
+        <w:ind w:left="540"/>
+        <w:rPr>
+          <w:rFonts w:ascii="Batang" w:eastAsia="Batang" w:hAnsi="Batang" w:cs="Calibri"/>
+          <w:color w:val="7030A0"/>
+          <w:sz w:val="22"/>
+          <w:szCs w:val="22"/>
+        </w:rPr>
       </w:pPr>
       <w:r>
         <w:rPr>
@@ -2475,48 +2991,8 @@
     </w:p>
     <w:p>
       <w:pPr>
-        <w:ind w:left="1620"/>
-        <w:rPr>
-          <w:rFonts w:ascii="Batang" w:eastAsia="Batang" w:hAnsi="Batang" w:cs="Calibri" w:hint="eastAsia"/>
-          <w:color w:val="7030A0"/>
-          <w:sz w:val="22"/>
-          <w:szCs w:val="22"/>
-        </w:rPr>
-      </w:pPr>
-      <w:r>
-        <w:rPr>
-          <w:rFonts w:ascii="Batang" w:eastAsia="Batang" w:hAnsi="Batang" w:cs="Calibri" w:hint="eastAsia"/>
-          <w:color w:val="7030A0"/>
-          <w:sz w:val="22"/>
-          <w:szCs w:val="22"/>
-        </w:rPr>
-        <w:t> </w:t>
-      </w:r>
-    </w:p>
-    <w:p>
-      <w:pPr>
-        <w:ind w:left="540"/>
-        <w:rPr>
-          <w:rFonts w:ascii="Batang" w:eastAsia="Batang" w:hAnsi="Batang" w:cs="Calibri" w:hint="eastAsia"/>
-          <w:color w:val="7030A0"/>
-          <w:sz w:val="22"/>
-          <w:szCs w:val="22"/>
-        </w:rPr>
-      </w:pPr>
-      <w:r>
-        <w:rPr>
-          <w:rFonts w:ascii="Batang" w:eastAsia="Batang" w:hAnsi="Batang" w:cs="Calibri" w:hint="eastAsia"/>
-          <w:color w:val="7030A0"/>
-          <w:sz w:val="22"/>
-          <w:szCs w:val="22"/>
-        </w:rPr>
-        <w:t> </w:t>
-      </w:r>
-    </w:p>
-    <w:p>
-      <w:pPr>
-        <w:rPr>
-          <w:rFonts w:ascii="Batang" w:eastAsia="Batang" w:hAnsi="Batang" w:cs="Calibri" w:hint="eastAsia"/>
+        <w:rPr>
+          <w:rFonts w:ascii="Batang" w:eastAsia="Batang" w:hAnsi="Batang" w:cs="Calibri"/>
           <w:color w:val="7030A0"/>
           <w:sz w:val="22"/>
           <w:szCs w:val="22"/>
@@ -4055,6 +4531,7 @@
     <w:lsdException w:name="HTML Sample" w:semiHidden="1" w:unhideWhenUsed="1"/>
     <w:lsdException w:name="HTML Typewriter" w:semiHidden="1" w:unhideWhenUsed="1"/>
     <w:lsdException w:name="HTML Variable" w:semiHidden="1" w:unhideWhenUsed="1"/>
+    <w:lsdException w:name="Normal Table" w:semiHidden="1" w:unhideWhenUsed="1"/>
     <w:lsdException w:name="annotation subject" w:semiHidden="1" w:unhideWhenUsed="1"/>
     <w:lsdException w:name="No List" w:semiHidden="1" w:unhideWhenUsed="1"/>
     <w:lsdException w:name="Outline List 1" w:semiHidden="1" w:unhideWhenUsed="1"/>
@@ -4101,8 +4578,10 @@
     <w:lsdException w:name="Table Subtle 2" w:semiHidden="1" w:unhideWhenUsed="1"/>
     <w:lsdException w:name="Table Web 1" w:semiHidden="1" w:unhideWhenUsed="1"/>
     <w:lsdException w:name="Table Web 2" w:semiHidden="1" w:unhideWhenUsed="1"/>
+    <w:lsdException w:name="Table Web 3" w:semiHidden="1" w:unhideWhenUsed="1"/>
     <w:lsdException w:name="Balloon Text" w:semiHidden="1" w:unhideWhenUsed="1"/>
     <w:lsdException w:name="Table Grid" w:uiPriority="39"/>
+    <w:lsdException w:name="Table Theme" w:semiHidden="1" w:unhideWhenUsed="1"/>
     <w:lsdException w:name="Placeholder Text" w:semiHidden="1"/>
     <w:lsdException w:name="No Spacing" w:uiPriority="1" w:qFormat="1"/>
     <w:lsdException w:name="Light Shading" w:uiPriority="60"/>

</xml_diff>

<commit_message>
App collect jmx : fixed issue on two output lines on FailedVolumes
</commit_message>
<xml_diff>
--- a/doc/collect-stat-app-design.docx
+++ b/doc/collect-stat-app-design.docx
@@ -5,14 +5,14 @@
     <w:p>
       <w:pPr>
         <w:rPr>
-          <w:rFonts w:ascii="Calibri" w:eastAsia="Times New Roman" w:hAnsi="Calibri" w:cs="Calibri"/>
-          <w:sz w:val="22"/>
-          <w:szCs w:val="22"/>
-        </w:rPr>
-      </w:pPr>
-      <w:r>
-        <w:rPr>
-          <w:rFonts w:ascii="Calibri" w:eastAsia="Times New Roman" w:hAnsi="Calibri" w:cs="Calibri"/>
+          <w:rFonts w:ascii="Times New Roman" w:eastAsia="Times New Roman" w:hAnsi="Times New Roman" w:cs="Times New Roman"/>
+          <w:sz w:val="22"/>
+          <w:szCs w:val="22"/>
+        </w:rPr>
+      </w:pPr>
+      <w:r>
+        <w:rPr>
+          <w:rFonts w:ascii="Times New Roman" w:eastAsia="Times New Roman" w:hAnsi="Times New Roman" w:cs="Times New Roman"/>
           <w:sz w:val="22"/>
           <w:szCs w:val="22"/>
         </w:rPr>
@@ -22,14 +22,14 @@
     <w:p>
       <w:pPr>
         <w:rPr>
-          <w:rFonts w:ascii="Calibri" w:eastAsia="Times New Roman" w:hAnsi="Calibri" w:cs="Calibri"/>
+          <w:rFonts w:ascii="Times New Roman" w:eastAsia="Times New Roman" w:hAnsi="Times New Roman" w:cs="Times New Roman"/>
           <w:sz w:val="28"/>
           <w:szCs w:val="28"/>
         </w:rPr>
       </w:pPr>
       <w:r>
         <w:rPr>
-          <w:rFonts w:ascii="Calibri" w:eastAsia="Times New Roman" w:hAnsi="Calibri" w:cs="Calibri"/>
+          <w:rFonts w:ascii="Times New Roman" w:eastAsia="Times New Roman" w:hAnsi="Times New Roman" w:cs="Times New Roman"/>
           <w:b/>
           <w:bCs/>
           <w:sz w:val="28"/>
@@ -41,14 +41,14 @@
     <w:p>
       <w:pPr>
         <w:rPr>
-          <w:rFonts w:ascii="Calibri" w:eastAsia="Times New Roman" w:hAnsi="Calibri" w:cs="Calibri"/>
-          <w:sz w:val="22"/>
-          <w:szCs w:val="22"/>
-        </w:rPr>
-      </w:pPr>
-      <w:r>
-        <w:rPr>
-          <w:rFonts w:ascii="Calibri" w:eastAsia="Times New Roman" w:hAnsi="Calibri" w:cs="Calibri"/>
+          <w:rFonts w:ascii="Times New Roman" w:eastAsia="Times New Roman" w:hAnsi="Times New Roman" w:cs="Times New Roman"/>
+          <w:sz w:val="22"/>
+          <w:szCs w:val="22"/>
+        </w:rPr>
+      </w:pPr>
+      <w:r>
+        <w:rPr>
+          <w:rFonts w:ascii="Times New Roman" w:eastAsia="Times New Roman" w:hAnsi="Times New Roman" w:cs="Times New Roman"/>
           <w:sz w:val="22"/>
           <w:szCs w:val="22"/>
         </w:rPr>
@@ -64,34 +64,34 @@
         <w:ind w:left="540"/>
         <w:textAlignment w:val="center"/>
         <w:rPr>
-          <w:rFonts w:ascii="Calibri" w:eastAsia="Times New Roman" w:hAnsi="Calibri" w:cs="Calibri"/>
-          <w:sz w:val="22"/>
-          <w:szCs w:val="22"/>
-        </w:rPr>
-      </w:pPr>
-      <w:r>
-        <w:rPr>
-          <w:rFonts w:ascii="Calibri" w:eastAsia="Times New Roman" w:hAnsi="Calibri" w:cs="Calibri"/>
-          <w:sz w:val="22"/>
-          <w:szCs w:val="22"/>
+          <w:rFonts w:ascii="Times New Roman" w:eastAsia="Times New Roman" w:hAnsi="Times New Roman" w:cs="Times New Roman"/>
+          <w:sz w:val="18"/>
+          <w:szCs w:val="18"/>
+        </w:rPr>
+      </w:pPr>
+      <w:r>
+        <w:rPr>
+          <w:rFonts w:ascii="Times New Roman" w:eastAsia="Times New Roman" w:hAnsi="Times New Roman" w:cs="Times New Roman"/>
+          <w:sz w:val="18"/>
+          <w:szCs w:val="18"/>
         </w:rPr>
         <w:t xml:space="preserve">Pull </w:t>
       </w:r>
       <w:proofErr w:type="spellStart"/>
       <w:r>
         <w:rPr>
-          <w:rFonts w:ascii="Calibri" w:eastAsia="Times New Roman" w:hAnsi="Calibri" w:cs="Calibri"/>
-          <w:sz w:val="22"/>
-          <w:szCs w:val="22"/>
+          <w:rFonts w:ascii="Times New Roman" w:eastAsia="Times New Roman" w:hAnsi="Times New Roman" w:cs="Times New Roman"/>
+          <w:sz w:val="18"/>
+          <w:szCs w:val="18"/>
         </w:rPr>
         <w:t>jmx</w:t>
       </w:r>
       <w:proofErr w:type="spellEnd"/>
       <w:r>
         <w:rPr>
-          <w:rFonts w:ascii="Calibri" w:eastAsia="Times New Roman" w:hAnsi="Calibri" w:cs="Calibri"/>
-          <w:sz w:val="22"/>
-          <w:szCs w:val="22"/>
+          <w:rFonts w:ascii="Times New Roman" w:eastAsia="Times New Roman" w:hAnsi="Times New Roman" w:cs="Times New Roman"/>
+          <w:sz w:val="18"/>
+          <w:szCs w:val="18"/>
         </w:rPr>
         <w:t xml:space="preserve"> from all DN every 30 min</w:t>
       </w:r>
@@ -105,52 +105,52 @@
         <w:ind w:left="540"/>
         <w:textAlignment w:val="center"/>
         <w:rPr>
-          <w:rFonts w:ascii="Calibri" w:eastAsia="Times New Roman" w:hAnsi="Calibri" w:cs="Calibri"/>
-          <w:sz w:val="22"/>
-          <w:szCs w:val="22"/>
-        </w:rPr>
-      </w:pPr>
-      <w:r>
-        <w:rPr>
-          <w:rFonts w:ascii="Calibri" w:eastAsia="Times New Roman" w:hAnsi="Calibri" w:cs="Calibri"/>
-          <w:sz w:val="22"/>
-          <w:szCs w:val="22"/>
+          <w:rFonts w:ascii="Times New Roman" w:eastAsia="Times New Roman" w:hAnsi="Times New Roman" w:cs="Times New Roman"/>
+          <w:sz w:val="18"/>
+          <w:szCs w:val="18"/>
+        </w:rPr>
+      </w:pPr>
+      <w:r>
+        <w:rPr>
+          <w:rFonts w:ascii="Times New Roman" w:eastAsia="Times New Roman" w:hAnsi="Times New Roman" w:cs="Times New Roman"/>
+          <w:sz w:val="18"/>
+          <w:szCs w:val="18"/>
         </w:rPr>
         <w:t xml:space="preserve">Aggregate </w:t>
       </w:r>
       <w:proofErr w:type="gramStart"/>
       <w:r>
         <w:rPr>
-          <w:rFonts w:ascii="Calibri" w:eastAsia="Times New Roman" w:hAnsi="Calibri" w:cs="Calibri"/>
-          <w:sz w:val="22"/>
-          <w:szCs w:val="22"/>
+          <w:rFonts w:ascii="Times New Roman" w:eastAsia="Times New Roman" w:hAnsi="Times New Roman" w:cs="Times New Roman"/>
+          <w:sz w:val="18"/>
+          <w:szCs w:val="18"/>
         </w:rPr>
         <w:t>last  48</w:t>
       </w:r>
       <w:proofErr w:type="gramEnd"/>
       <w:r>
         <w:rPr>
-          <w:rFonts w:ascii="Calibri" w:eastAsia="Times New Roman" w:hAnsi="Calibri" w:cs="Calibri"/>
-          <w:sz w:val="22"/>
-          <w:szCs w:val="22"/>
+          <w:rFonts w:ascii="Times New Roman" w:eastAsia="Times New Roman" w:hAnsi="Times New Roman" w:cs="Times New Roman"/>
+          <w:sz w:val="18"/>
+          <w:szCs w:val="18"/>
         </w:rPr>
         <w:t xml:space="preserve"> files and make  </w:t>
       </w:r>
       <w:r>
         <w:rPr>
-          <w:rFonts w:ascii="Calibri" w:eastAsia="Times New Roman" w:hAnsi="Calibri" w:cs="Calibri"/>
+          <w:rFonts w:ascii="Times New Roman" w:eastAsia="Times New Roman" w:hAnsi="Times New Roman" w:cs="Times New Roman"/>
           <w:b/>
           <w:bCs/>
-          <w:sz w:val="22"/>
-          <w:szCs w:val="22"/>
+          <w:sz w:val="18"/>
+          <w:szCs w:val="18"/>
         </w:rPr>
         <w:t>daily average</w:t>
       </w:r>
       <w:r>
         <w:rPr>
-          <w:rFonts w:ascii="Calibri" w:eastAsia="Times New Roman" w:hAnsi="Calibri" w:cs="Calibri"/>
-          <w:sz w:val="22"/>
-          <w:szCs w:val="22"/>
+          <w:rFonts w:ascii="Times New Roman" w:eastAsia="Times New Roman" w:hAnsi="Times New Roman" w:cs="Times New Roman"/>
+          <w:sz w:val="18"/>
+          <w:szCs w:val="18"/>
         </w:rPr>
         <w:t xml:space="preserve"> file</w:t>
       </w:r>
@@ -164,34 +164,34 @@
         <w:ind w:left="540"/>
         <w:textAlignment w:val="center"/>
         <w:rPr>
-          <w:rFonts w:ascii="Calibri" w:eastAsia="Times New Roman" w:hAnsi="Calibri" w:cs="Calibri"/>
-          <w:sz w:val="22"/>
-          <w:szCs w:val="22"/>
-        </w:rPr>
-      </w:pPr>
-      <w:r>
-        <w:rPr>
-          <w:rFonts w:ascii="Calibri" w:eastAsia="Times New Roman" w:hAnsi="Calibri" w:cs="Calibri"/>
-          <w:sz w:val="22"/>
-          <w:szCs w:val="22"/>
+          <w:rFonts w:ascii="Times New Roman" w:eastAsia="Times New Roman" w:hAnsi="Times New Roman" w:cs="Times New Roman"/>
+          <w:sz w:val="18"/>
+          <w:szCs w:val="18"/>
+        </w:rPr>
+      </w:pPr>
+      <w:r>
+        <w:rPr>
+          <w:rFonts w:ascii="Times New Roman" w:eastAsia="Times New Roman" w:hAnsi="Times New Roman" w:cs="Times New Roman"/>
+          <w:sz w:val="18"/>
+          <w:szCs w:val="18"/>
         </w:rPr>
         <w:t xml:space="preserve">Aggregate last 7 daily average file and make </w:t>
       </w:r>
       <w:r>
         <w:rPr>
-          <w:rFonts w:ascii="Calibri" w:eastAsia="Times New Roman" w:hAnsi="Calibri" w:cs="Calibri"/>
+          <w:rFonts w:ascii="Times New Roman" w:eastAsia="Times New Roman" w:hAnsi="Times New Roman" w:cs="Times New Roman"/>
           <w:b/>
           <w:bCs/>
-          <w:sz w:val="22"/>
-          <w:szCs w:val="22"/>
+          <w:sz w:val="18"/>
+          <w:szCs w:val="18"/>
         </w:rPr>
         <w:t>weekly average</w:t>
       </w:r>
       <w:r>
         <w:rPr>
-          <w:rFonts w:ascii="Calibri" w:eastAsia="Times New Roman" w:hAnsi="Calibri" w:cs="Calibri"/>
-          <w:sz w:val="22"/>
-          <w:szCs w:val="22"/>
+          <w:rFonts w:ascii="Times New Roman" w:eastAsia="Times New Roman" w:hAnsi="Times New Roman" w:cs="Times New Roman"/>
+          <w:sz w:val="18"/>
+          <w:szCs w:val="18"/>
         </w:rPr>
         <w:t xml:space="preserve"> file</w:t>
       </w:r>
@@ -205,100 +205,100 @@
         <w:ind w:left="540"/>
         <w:textAlignment w:val="center"/>
         <w:rPr>
-          <w:rFonts w:ascii="Calibri" w:eastAsia="Times New Roman" w:hAnsi="Calibri" w:cs="Calibri"/>
-          <w:sz w:val="22"/>
-          <w:szCs w:val="22"/>
-        </w:rPr>
-      </w:pPr>
-      <w:r>
-        <w:rPr>
-          <w:rFonts w:ascii="Calibri" w:eastAsia="Times New Roman" w:hAnsi="Calibri" w:cs="Calibri"/>
-          <w:sz w:val="22"/>
-          <w:szCs w:val="22"/>
+          <w:rFonts w:ascii="Times New Roman" w:eastAsia="Times New Roman" w:hAnsi="Times New Roman" w:cs="Times New Roman"/>
+          <w:sz w:val="18"/>
+          <w:szCs w:val="18"/>
+        </w:rPr>
+      </w:pPr>
+      <w:r>
+        <w:rPr>
+          <w:rFonts w:ascii="Times New Roman" w:eastAsia="Times New Roman" w:hAnsi="Times New Roman" w:cs="Times New Roman"/>
+          <w:sz w:val="18"/>
+          <w:szCs w:val="18"/>
         </w:rPr>
         <w:t xml:space="preserve">Compare </w:t>
       </w:r>
       <w:r>
         <w:rPr>
-          <w:rFonts w:ascii="Calibri" w:eastAsia="Times New Roman" w:hAnsi="Calibri" w:cs="Calibri"/>
+          <w:rFonts w:ascii="Times New Roman" w:eastAsia="Times New Roman" w:hAnsi="Times New Roman" w:cs="Times New Roman"/>
           <w:b/>
           <w:bCs/>
-          <w:sz w:val="22"/>
-          <w:szCs w:val="22"/>
+          <w:sz w:val="18"/>
+          <w:szCs w:val="18"/>
         </w:rPr>
         <w:t>current file</w:t>
       </w:r>
       <w:r>
         <w:rPr>
-          <w:rFonts w:ascii="Calibri" w:eastAsia="Times New Roman" w:hAnsi="Calibri" w:cs="Calibri"/>
-          <w:sz w:val="22"/>
-          <w:szCs w:val="22"/>
+          <w:rFonts w:ascii="Times New Roman" w:eastAsia="Times New Roman" w:hAnsi="Times New Roman" w:cs="Times New Roman"/>
+          <w:sz w:val="18"/>
+          <w:szCs w:val="18"/>
         </w:rPr>
         <w:t xml:space="preserve"> with </w:t>
       </w:r>
       <w:r>
         <w:rPr>
-          <w:rFonts w:ascii="Calibri" w:eastAsia="Times New Roman" w:hAnsi="Calibri" w:cs="Calibri"/>
+          <w:rFonts w:ascii="Times New Roman" w:eastAsia="Times New Roman" w:hAnsi="Times New Roman" w:cs="Times New Roman"/>
           <w:b/>
           <w:bCs/>
-          <w:sz w:val="22"/>
-          <w:szCs w:val="22"/>
+          <w:sz w:val="18"/>
+          <w:szCs w:val="18"/>
         </w:rPr>
         <w:t>daily average</w:t>
       </w:r>
       <w:r>
         <w:rPr>
-          <w:rFonts w:ascii="Calibri" w:eastAsia="Times New Roman" w:hAnsi="Calibri" w:cs="Calibri"/>
-          <w:sz w:val="22"/>
-          <w:szCs w:val="22"/>
+          <w:rFonts w:ascii="Times New Roman" w:eastAsia="Times New Roman" w:hAnsi="Times New Roman" w:cs="Times New Roman"/>
+          <w:sz w:val="18"/>
+          <w:szCs w:val="18"/>
         </w:rPr>
         <w:t xml:space="preserve"> and </w:t>
       </w:r>
       <w:r>
         <w:rPr>
-          <w:rFonts w:ascii="Calibri" w:eastAsia="Times New Roman" w:hAnsi="Calibri" w:cs="Calibri"/>
+          <w:rFonts w:ascii="Times New Roman" w:eastAsia="Times New Roman" w:hAnsi="Times New Roman" w:cs="Times New Roman"/>
           <w:b/>
           <w:bCs/>
-          <w:sz w:val="22"/>
-          <w:szCs w:val="22"/>
+          <w:sz w:val="18"/>
+          <w:szCs w:val="18"/>
         </w:rPr>
         <w:t xml:space="preserve">weekly </w:t>
       </w:r>
       <w:proofErr w:type="gramStart"/>
       <w:r>
         <w:rPr>
-          <w:rFonts w:ascii="Calibri" w:eastAsia="Times New Roman" w:hAnsi="Calibri" w:cs="Calibri"/>
+          <w:rFonts w:ascii="Times New Roman" w:eastAsia="Times New Roman" w:hAnsi="Times New Roman" w:cs="Times New Roman"/>
           <w:b/>
           <w:bCs/>
-          <w:sz w:val="22"/>
-          <w:szCs w:val="22"/>
+          <w:sz w:val="18"/>
+          <w:szCs w:val="18"/>
         </w:rPr>
         <w:t>average</w:t>
       </w:r>
       <w:r>
         <w:rPr>
-          <w:rFonts w:ascii="Calibri" w:eastAsia="Times New Roman" w:hAnsi="Calibri" w:cs="Calibri"/>
-          <w:sz w:val="22"/>
-          <w:szCs w:val="22"/>
+          <w:rFonts w:ascii="Times New Roman" w:eastAsia="Times New Roman" w:hAnsi="Times New Roman" w:cs="Times New Roman"/>
+          <w:sz w:val="18"/>
+          <w:szCs w:val="18"/>
         </w:rPr>
         <w:t xml:space="preserve">  if</w:t>
       </w:r>
       <w:proofErr w:type="gramEnd"/>
       <w:r>
         <w:rPr>
-          <w:rFonts w:ascii="Calibri" w:eastAsia="Times New Roman" w:hAnsi="Calibri" w:cs="Calibri"/>
-          <w:sz w:val="22"/>
-          <w:szCs w:val="22"/>
+          <w:rFonts w:ascii="Times New Roman" w:eastAsia="Times New Roman" w:hAnsi="Times New Roman" w:cs="Times New Roman"/>
+          <w:sz w:val="18"/>
+          <w:szCs w:val="18"/>
         </w:rPr>
         <w:t xml:space="preserve"> any of metric is +/- 30% then send an alert or create </w:t>
       </w:r>
       <w:r>
         <w:rPr>
-          <w:rFonts w:ascii="Calibri" w:eastAsia="Times New Roman" w:hAnsi="Calibri" w:cs="Calibri"/>
+          <w:rFonts w:ascii="Times New Roman" w:eastAsia="Times New Roman" w:hAnsi="Times New Roman" w:cs="Times New Roman"/>
           <w:b/>
           <w:bCs/>
-          <w:sz w:val="22"/>
-          <w:szCs w:val="22"/>
+          <w:sz w:val="18"/>
+          <w:szCs w:val="18"/>
         </w:rPr>
         <w:t>alert report file</w:t>
       </w:r>
@@ -312,16 +312,16 @@
         <w:ind w:left="540"/>
         <w:textAlignment w:val="center"/>
         <w:rPr>
-          <w:rFonts w:ascii="Calibri" w:eastAsia="Times New Roman" w:hAnsi="Calibri" w:cs="Calibri"/>
-          <w:sz w:val="22"/>
-          <w:szCs w:val="22"/>
-        </w:rPr>
-      </w:pPr>
-      <w:r>
-        <w:rPr>
-          <w:rFonts w:ascii="Calibri" w:eastAsia="Times New Roman" w:hAnsi="Calibri" w:cs="Calibri"/>
-          <w:sz w:val="22"/>
-          <w:szCs w:val="22"/>
+          <w:rFonts w:ascii="Times New Roman" w:eastAsia="Times New Roman" w:hAnsi="Times New Roman" w:cs="Times New Roman"/>
+          <w:sz w:val="18"/>
+          <w:szCs w:val="18"/>
+        </w:rPr>
+      </w:pPr>
+      <w:r>
+        <w:rPr>
+          <w:rFonts w:ascii="Times New Roman" w:eastAsia="Times New Roman" w:hAnsi="Times New Roman" w:cs="Times New Roman"/>
+          <w:sz w:val="18"/>
+          <w:szCs w:val="18"/>
         </w:rPr>
         <w:t>Create a log for activities happened for past 7 days.</w:t>
       </w:r>
@@ -329,16 +329,16 @@
     <w:p>
       <w:pPr>
         <w:rPr>
-          <w:rFonts w:ascii="Calibri" w:eastAsia="Times New Roman" w:hAnsi="Calibri" w:cs="Calibri"/>
-          <w:sz w:val="22"/>
-          <w:szCs w:val="22"/>
-        </w:rPr>
-      </w:pPr>
-      <w:r>
-        <w:rPr>
-          <w:rFonts w:ascii="Calibri" w:eastAsia="Times New Roman" w:hAnsi="Calibri" w:cs="Calibri"/>
-          <w:sz w:val="22"/>
-          <w:szCs w:val="22"/>
+          <w:rFonts w:ascii="Times New Roman" w:eastAsia="Times New Roman" w:hAnsi="Times New Roman" w:cs="Times New Roman"/>
+          <w:sz w:val="18"/>
+          <w:szCs w:val="18"/>
+        </w:rPr>
+      </w:pPr>
+      <w:r>
+        <w:rPr>
+          <w:rFonts w:ascii="Times New Roman" w:eastAsia="Times New Roman" w:hAnsi="Times New Roman" w:cs="Times New Roman"/>
+          <w:sz w:val="18"/>
+          <w:szCs w:val="18"/>
         </w:rPr>
         <w:t> </w:t>
       </w:r>
@@ -346,18 +346,18 @@
     <w:p>
       <w:pPr>
         <w:rPr>
-          <w:rFonts w:ascii="Calibri" w:eastAsia="Times New Roman" w:hAnsi="Calibri" w:cs="Calibri"/>
-          <w:sz w:val="22"/>
-          <w:szCs w:val="22"/>
-        </w:rPr>
-      </w:pPr>
-      <w:r>
-        <w:rPr>
-          <w:rFonts w:ascii="Calibri" w:eastAsia="Times New Roman" w:hAnsi="Calibri" w:cs="Calibri"/>
+          <w:rFonts w:ascii="Times New Roman" w:eastAsia="Times New Roman" w:hAnsi="Times New Roman" w:cs="Times New Roman"/>
+          <w:sz w:val="18"/>
+          <w:szCs w:val="18"/>
+        </w:rPr>
+      </w:pPr>
+      <w:r>
+        <w:rPr>
+          <w:rFonts w:ascii="Times New Roman" w:eastAsia="Times New Roman" w:hAnsi="Times New Roman" w:cs="Times New Roman"/>
           <w:i/>
           <w:iCs/>
-          <w:sz w:val="22"/>
-          <w:szCs w:val="22"/>
+          <w:sz w:val="18"/>
+          <w:szCs w:val="18"/>
         </w:rPr>
         <w:t xml:space="preserve">Exception handling </w:t>
       </w:r>
@@ -371,16 +371,16 @@
         <w:ind w:left="540"/>
         <w:textAlignment w:val="center"/>
         <w:rPr>
-          <w:rFonts w:ascii="Calibri" w:eastAsia="Times New Roman" w:hAnsi="Calibri" w:cs="Calibri"/>
-          <w:sz w:val="22"/>
-          <w:szCs w:val="22"/>
-        </w:rPr>
-      </w:pPr>
-      <w:r>
-        <w:rPr>
-          <w:rFonts w:ascii="Calibri" w:eastAsia="Times New Roman" w:hAnsi="Calibri" w:cs="Calibri"/>
-          <w:sz w:val="22"/>
-          <w:szCs w:val="22"/>
+          <w:rFonts w:ascii="Times New Roman" w:eastAsia="Times New Roman" w:hAnsi="Times New Roman" w:cs="Times New Roman"/>
+          <w:sz w:val="18"/>
+          <w:szCs w:val="18"/>
+        </w:rPr>
+      </w:pPr>
+      <w:r>
+        <w:rPr>
+          <w:rFonts w:ascii="Times New Roman" w:eastAsia="Times New Roman" w:hAnsi="Times New Roman" w:cs="Times New Roman"/>
+          <w:sz w:val="18"/>
+          <w:szCs w:val="18"/>
         </w:rPr>
         <w:t>What if dn_hosts.csv is missing</w:t>
       </w:r>
@@ -388,16 +388,16 @@
     <w:p>
       <w:pPr>
         <w:rPr>
-          <w:rFonts w:ascii="Calibri" w:eastAsia="Times New Roman" w:hAnsi="Calibri" w:cs="Calibri"/>
-          <w:sz w:val="22"/>
-          <w:szCs w:val="22"/>
-        </w:rPr>
-      </w:pPr>
-      <w:r>
-        <w:rPr>
-          <w:rFonts w:ascii="Calibri" w:eastAsia="Times New Roman" w:hAnsi="Calibri" w:cs="Calibri"/>
-          <w:sz w:val="22"/>
-          <w:szCs w:val="22"/>
+          <w:rFonts w:ascii="Times New Roman" w:eastAsia="Times New Roman" w:hAnsi="Times New Roman" w:cs="Times New Roman"/>
+          <w:sz w:val="18"/>
+          <w:szCs w:val="18"/>
+        </w:rPr>
+      </w:pPr>
+      <w:r>
+        <w:rPr>
+          <w:rFonts w:ascii="Times New Roman" w:eastAsia="Times New Roman" w:hAnsi="Times New Roman" w:cs="Times New Roman"/>
+          <w:sz w:val="18"/>
+          <w:szCs w:val="18"/>
         </w:rPr>
         <w:t> </w:t>
       </w:r>
@@ -405,18 +405,18 @@
     <w:p>
       <w:pPr>
         <w:rPr>
-          <w:rFonts w:ascii="Calibri" w:eastAsia="Times New Roman" w:hAnsi="Calibri" w:cs="Calibri"/>
-          <w:sz w:val="22"/>
-          <w:szCs w:val="22"/>
-        </w:rPr>
-      </w:pPr>
-      <w:r>
-        <w:rPr>
-          <w:rFonts w:ascii="Calibri" w:eastAsia="Times New Roman" w:hAnsi="Calibri" w:cs="Calibri"/>
+          <w:rFonts w:ascii="Times New Roman" w:eastAsia="Times New Roman" w:hAnsi="Times New Roman" w:cs="Times New Roman"/>
+          <w:sz w:val="18"/>
+          <w:szCs w:val="18"/>
+        </w:rPr>
+      </w:pPr>
+      <w:r>
+        <w:rPr>
+          <w:rFonts w:ascii="Times New Roman" w:eastAsia="Times New Roman" w:hAnsi="Times New Roman" w:cs="Times New Roman"/>
           <w:i/>
           <w:iCs/>
-          <w:sz w:val="22"/>
-          <w:szCs w:val="22"/>
+          <w:sz w:val="18"/>
+          <w:szCs w:val="18"/>
         </w:rPr>
         <w:t>Performance &amp; Negative impact</w:t>
       </w:r>
@@ -430,16 +430,16 @@
         <w:ind w:left="540"/>
         <w:textAlignment w:val="center"/>
         <w:rPr>
-          <w:rFonts w:ascii="Calibri" w:eastAsia="Times New Roman" w:hAnsi="Calibri" w:cs="Calibri"/>
-          <w:sz w:val="22"/>
-          <w:szCs w:val="22"/>
-        </w:rPr>
-      </w:pPr>
-      <w:r>
-        <w:rPr>
-          <w:rFonts w:ascii="Calibri" w:eastAsia="Times New Roman" w:hAnsi="Calibri" w:cs="Calibri"/>
-          <w:sz w:val="22"/>
-          <w:szCs w:val="22"/>
+          <w:rFonts w:ascii="Times New Roman" w:eastAsia="Times New Roman" w:hAnsi="Times New Roman" w:cs="Times New Roman"/>
+          <w:sz w:val="22"/>
+          <w:szCs w:val="22"/>
+        </w:rPr>
+      </w:pPr>
+      <w:r>
+        <w:rPr>
+          <w:rFonts w:ascii="Times New Roman" w:eastAsia="Times New Roman" w:hAnsi="Times New Roman" w:cs="Times New Roman"/>
+          <w:sz w:val="18"/>
+          <w:szCs w:val="18"/>
         </w:rPr>
         <w:t>Impact and timing performance impact</w:t>
       </w:r>
@@ -447,14 +447,14 @@
     <w:p>
       <w:pPr>
         <w:rPr>
-          <w:rFonts w:ascii="Calibri" w:eastAsia="Times New Roman" w:hAnsi="Calibri" w:cs="Calibri"/>
-          <w:sz w:val="22"/>
-          <w:szCs w:val="22"/>
-        </w:rPr>
-      </w:pPr>
-      <w:r>
-        <w:rPr>
-          <w:rFonts w:ascii="Calibri" w:eastAsia="Times New Roman" w:hAnsi="Calibri" w:cs="Calibri"/>
+          <w:rFonts w:ascii="Times New Roman" w:eastAsia="Times New Roman" w:hAnsi="Times New Roman" w:cs="Times New Roman"/>
+          <w:sz w:val="22"/>
+          <w:szCs w:val="22"/>
+        </w:rPr>
+      </w:pPr>
+      <w:r>
+        <w:rPr>
+          <w:rFonts w:ascii="Times New Roman" w:eastAsia="Times New Roman" w:hAnsi="Times New Roman" w:cs="Times New Roman"/>
           <w:sz w:val="22"/>
           <w:szCs w:val="22"/>
         </w:rPr>
@@ -464,14 +464,14 @@
     <w:p>
       <w:pPr>
         <w:rPr>
-          <w:rFonts w:ascii="Calibri" w:eastAsia="Times New Roman" w:hAnsi="Calibri" w:cs="Calibri"/>
-          <w:sz w:val="22"/>
-          <w:szCs w:val="22"/>
-        </w:rPr>
-      </w:pPr>
-      <w:r>
-        <w:rPr>
-          <w:rFonts w:ascii="Calibri" w:eastAsia="Times New Roman" w:hAnsi="Calibri" w:cs="Calibri"/>
+          <w:rFonts w:ascii="Times New Roman" w:eastAsia="Times New Roman" w:hAnsi="Times New Roman" w:cs="Times New Roman"/>
+          <w:sz w:val="22"/>
+          <w:szCs w:val="22"/>
+        </w:rPr>
+      </w:pPr>
+      <w:r>
+        <w:rPr>
+          <w:rFonts w:ascii="Times New Roman" w:eastAsia="Times New Roman" w:hAnsi="Times New Roman" w:cs="Times New Roman"/>
           <w:b/>
           <w:bCs/>
           <w:sz w:val="22"/>
@@ -489,34 +489,34 @@
         <w:ind w:left="540"/>
         <w:textAlignment w:val="center"/>
         <w:rPr>
-          <w:rFonts w:ascii="Calibri" w:eastAsia="Times New Roman" w:hAnsi="Calibri" w:cs="Calibri"/>
-          <w:sz w:val="22"/>
-          <w:szCs w:val="22"/>
-        </w:rPr>
-      </w:pPr>
-      <w:r>
-        <w:rPr>
-          <w:rFonts w:ascii="Calibri" w:eastAsia="Times New Roman" w:hAnsi="Calibri" w:cs="Calibri"/>
-          <w:sz w:val="22"/>
-          <w:szCs w:val="22"/>
+          <w:rFonts w:ascii="Times New Roman" w:eastAsia="Times New Roman" w:hAnsi="Times New Roman" w:cs="Times New Roman"/>
+          <w:sz w:val="18"/>
+          <w:szCs w:val="18"/>
+        </w:rPr>
+      </w:pPr>
+      <w:r>
+        <w:rPr>
+          <w:rFonts w:ascii="Times New Roman" w:eastAsia="Times New Roman" w:hAnsi="Times New Roman" w:cs="Times New Roman"/>
+          <w:sz w:val="18"/>
+          <w:szCs w:val="18"/>
         </w:rPr>
         <w:t xml:space="preserve">Use </w:t>
       </w:r>
       <w:proofErr w:type="spellStart"/>
       <w:r>
         <w:rPr>
-          <w:rFonts w:ascii="Calibri" w:eastAsia="Times New Roman" w:hAnsi="Calibri" w:cs="Calibri"/>
-          <w:sz w:val="22"/>
-          <w:szCs w:val="22"/>
+          <w:rFonts w:ascii="Times New Roman" w:eastAsia="Times New Roman" w:hAnsi="Times New Roman" w:cs="Times New Roman"/>
+          <w:sz w:val="18"/>
+          <w:szCs w:val="18"/>
         </w:rPr>
         <w:t>sqlite</w:t>
       </w:r>
       <w:proofErr w:type="spellEnd"/>
       <w:r>
         <w:rPr>
-          <w:rFonts w:ascii="Calibri" w:eastAsia="Times New Roman" w:hAnsi="Calibri" w:cs="Calibri"/>
-          <w:sz w:val="22"/>
-          <w:szCs w:val="22"/>
+          <w:rFonts w:ascii="Times New Roman" w:eastAsia="Times New Roman" w:hAnsi="Times New Roman" w:cs="Times New Roman"/>
+          <w:sz w:val="18"/>
+          <w:szCs w:val="18"/>
         </w:rPr>
         <w:t xml:space="preserve"> as storage layer</w:t>
       </w:r>
@@ -530,26 +530,26 @@
         <w:ind w:left="540"/>
         <w:textAlignment w:val="center"/>
         <w:rPr>
-          <w:rFonts w:ascii="Calibri" w:eastAsia="Times New Roman" w:hAnsi="Calibri" w:cs="Calibri"/>
-          <w:sz w:val="22"/>
-          <w:szCs w:val="22"/>
+          <w:rFonts w:ascii="Times New Roman" w:eastAsia="Times New Roman" w:hAnsi="Times New Roman" w:cs="Times New Roman"/>
+          <w:sz w:val="18"/>
+          <w:szCs w:val="18"/>
         </w:rPr>
       </w:pPr>
       <w:proofErr w:type="gramStart"/>
       <w:r>
         <w:rPr>
-          <w:rFonts w:ascii="Calibri" w:eastAsia="Times New Roman" w:hAnsi="Calibri" w:cs="Calibri"/>
-          <w:sz w:val="22"/>
-          <w:szCs w:val="22"/>
+          <w:rFonts w:ascii="Times New Roman" w:eastAsia="Times New Roman" w:hAnsi="Times New Roman" w:cs="Times New Roman"/>
+          <w:sz w:val="18"/>
+          <w:szCs w:val="18"/>
         </w:rPr>
         <w:t>Python ,</w:t>
       </w:r>
       <w:proofErr w:type="gramEnd"/>
       <w:r>
         <w:rPr>
-          <w:rFonts w:ascii="Calibri" w:eastAsia="Times New Roman" w:hAnsi="Calibri" w:cs="Calibri"/>
-          <w:sz w:val="22"/>
-          <w:szCs w:val="22"/>
+          <w:rFonts w:ascii="Times New Roman" w:eastAsia="Times New Roman" w:hAnsi="Times New Roman" w:cs="Times New Roman"/>
+          <w:sz w:val="18"/>
+          <w:szCs w:val="18"/>
         </w:rPr>
         <w:t xml:space="preserve"> shell for processing</w:t>
       </w:r>
@@ -557,16 +557,16 @@
     <w:p>
       <w:pPr>
         <w:rPr>
-          <w:rFonts w:ascii="Calibri" w:eastAsia="Times New Roman" w:hAnsi="Calibri" w:cs="Calibri"/>
-          <w:sz w:val="22"/>
-          <w:szCs w:val="22"/>
-        </w:rPr>
-      </w:pPr>
-      <w:r>
-        <w:rPr>
-          <w:rFonts w:ascii="Calibri" w:eastAsia="Times New Roman" w:hAnsi="Calibri" w:cs="Calibri"/>
-          <w:sz w:val="22"/>
-          <w:szCs w:val="22"/>
+          <w:rFonts w:ascii="Times New Roman" w:eastAsia="Times New Roman" w:hAnsi="Times New Roman" w:cs="Times New Roman"/>
+          <w:sz w:val="18"/>
+          <w:szCs w:val="18"/>
+        </w:rPr>
+      </w:pPr>
+      <w:r>
+        <w:rPr>
+          <w:rFonts w:ascii="Times New Roman" w:eastAsia="Times New Roman" w:hAnsi="Times New Roman" w:cs="Times New Roman"/>
+          <w:sz w:val="18"/>
+          <w:szCs w:val="18"/>
         </w:rPr>
         <w:t> </w:t>
       </w:r>
@@ -574,14 +574,14 @@
     <w:p>
       <w:pPr>
         <w:rPr>
-          <w:rFonts w:ascii="Calibri" w:eastAsia="Times New Roman" w:hAnsi="Calibri" w:cs="Calibri"/>
-          <w:sz w:val="22"/>
-          <w:szCs w:val="22"/>
-        </w:rPr>
-      </w:pPr>
-      <w:r>
-        <w:rPr>
-          <w:rFonts w:ascii="Calibri" w:eastAsia="Times New Roman" w:hAnsi="Calibri" w:cs="Calibri"/>
+          <w:rFonts w:ascii="Times New Roman" w:eastAsia="Times New Roman" w:hAnsi="Times New Roman" w:cs="Times New Roman"/>
+          <w:sz w:val="22"/>
+          <w:szCs w:val="22"/>
+        </w:rPr>
+      </w:pPr>
+      <w:r>
+        <w:rPr>
+          <w:rFonts w:ascii="Times New Roman" w:eastAsia="Times New Roman" w:hAnsi="Times New Roman" w:cs="Times New Roman"/>
           <w:sz w:val="22"/>
           <w:szCs w:val="22"/>
         </w:rPr>
@@ -591,7 +591,7 @@
     <w:p>
       <w:pPr>
         <w:rPr>
-          <w:rFonts w:ascii="Calibri" w:eastAsia="Times New Roman" w:hAnsi="Calibri" w:cs="Calibri"/>
+          <w:rFonts w:ascii="Times New Roman" w:eastAsia="Times New Roman" w:hAnsi="Times New Roman" w:cs="Times New Roman"/>
           <w:b/>
           <w:bCs/>
           <w:sz w:val="22"/>
@@ -602,14 +602,14 @@
     <w:p>
       <w:pPr>
         <w:rPr>
-          <w:rFonts w:ascii="Calibri" w:eastAsia="Times New Roman" w:hAnsi="Calibri" w:cs="Calibri"/>
+          <w:rFonts w:ascii="Times New Roman" w:eastAsia="Times New Roman" w:hAnsi="Times New Roman" w:cs="Times New Roman"/>
           <w:sz w:val="28"/>
           <w:szCs w:val="28"/>
         </w:rPr>
       </w:pPr>
       <w:r>
         <w:rPr>
-          <w:rFonts w:ascii="Calibri" w:eastAsia="Times New Roman" w:hAnsi="Calibri" w:cs="Calibri"/>
+          <w:rFonts w:ascii="Times New Roman" w:eastAsia="Times New Roman" w:hAnsi="Times New Roman" w:cs="Times New Roman"/>
           <w:b/>
           <w:bCs/>
           <w:sz w:val="28"/>
@@ -621,14 +621,14 @@
     <w:p>
       <w:pPr>
         <w:rPr>
-          <w:rFonts w:ascii="Calibri" w:eastAsia="Times New Roman" w:hAnsi="Calibri" w:cs="Calibri"/>
-          <w:sz w:val="22"/>
-          <w:szCs w:val="22"/>
-        </w:rPr>
-      </w:pPr>
-      <w:r>
-        <w:rPr>
-          <w:rFonts w:ascii="Calibri" w:eastAsia="Times New Roman" w:hAnsi="Calibri" w:cs="Calibri"/>
+          <w:rFonts w:ascii="Times New Roman" w:eastAsia="Times New Roman" w:hAnsi="Times New Roman" w:cs="Times New Roman"/>
+          <w:sz w:val="22"/>
+          <w:szCs w:val="22"/>
+        </w:rPr>
+      </w:pPr>
+      <w:r>
+        <w:rPr>
+          <w:rFonts w:ascii="Times New Roman" w:eastAsia="Times New Roman" w:hAnsi="Times New Roman" w:cs="Times New Roman"/>
           <w:sz w:val="22"/>
           <w:szCs w:val="22"/>
         </w:rPr>
@@ -638,15 +638,15 @@
     <w:p>
       <w:pPr>
         <w:rPr>
-          <w:rFonts w:ascii="Calibri" w:eastAsia="Times New Roman" w:hAnsi="Calibri" w:cs="Calibri"/>
-          <w:color w:val="000000"/>
-          <w:sz w:val="22"/>
-          <w:szCs w:val="22"/>
-        </w:rPr>
-      </w:pPr>
-      <w:r>
-        <w:rPr>
-          <w:rFonts w:ascii="Calibri" w:eastAsia="Times New Roman" w:hAnsi="Calibri" w:cs="Calibri"/>
+          <w:rFonts w:ascii="Times New Roman" w:eastAsia="Times New Roman" w:hAnsi="Times New Roman" w:cs="Times New Roman"/>
+          <w:color w:val="000000"/>
+          <w:sz w:val="22"/>
+          <w:szCs w:val="22"/>
+        </w:rPr>
+      </w:pPr>
+      <w:r>
+        <w:rPr>
+          <w:rFonts w:ascii="Times New Roman" w:eastAsia="Times New Roman" w:hAnsi="Times New Roman" w:cs="Times New Roman"/>
           <w:b/>
           <w:bCs/>
           <w:color w:val="000000"/>
@@ -660,15 +660,15 @@
       <w:pPr>
         <w:ind w:left="4320"/>
         <w:rPr>
-          <w:rFonts w:ascii="Batang" w:eastAsia="Batang" w:hAnsi="Batang" w:cs="Calibri"/>
-          <w:color w:val="000000"/>
-          <w:sz w:val="22"/>
-          <w:szCs w:val="22"/>
-        </w:rPr>
-      </w:pPr>
-      <w:r>
-        <w:rPr>
-          <w:rFonts w:ascii="Batang" w:eastAsia="Batang" w:hAnsi="Batang" w:cs="Calibri" w:hint="eastAsia"/>
+          <w:rFonts w:ascii="Times New Roman" w:eastAsia="Batang" w:hAnsi="Times New Roman" w:cs="Times New Roman"/>
+          <w:color w:val="000000"/>
+          <w:sz w:val="22"/>
+          <w:szCs w:val="22"/>
+        </w:rPr>
+      </w:pPr>
+      <w:r>
+        <w:rPr>
+          <w:rFonts w:ascii="Times New Roman" w:eastAsia="Batang" w:hAnsi="Times New Roman" w:cs="Times New Roman"/>
           <w:color w:val="000000"/>
           <w:sz w:val="22"/>
           <w:szCs w:val="22"/>
@@ -680,15 +680,15 @@
       <w:pPr>
         <w:ind w:left="4320"/>
         <w:rPr>
-          <w:rFonts w:ascii="Calibri" w:eastAsia="Times New Roman" w:hAnsi="Calibri" w:cs="Calibri"/>
-          <w:color w:val="000000"/>
-          <w:sz w:val="22"/>
-          <w:szCs w:val="22"/>
-        </w:rPr>
-      </w:pPr>
-      <w:r>
-        <w:rPr>
-          <w:rFonts w:ascii="Calibri" w:eastAsia="Times New Roman" w:hAnsi="Calibri" w:cs="Calibri"/>
+          <w:rFonts w:ascii="Times New Roman" w:eastAsia="Times New Roman" w:hAnsi="Times New Roman" w:cs="Times New Roman"/>
+          <w:color w:val="000000"/>
+          <w:sz w:val="22"/>
+          <w:szCs w:val="22"/>
+        </w:rPr>
+      </w:pPr>
+      <w:r>
+        <w:rPr>
+          <w:rFonts w:ascii="Times New Roman" w:eastAsia="Times New Roman" w:hAnsi="Times New Roman" w:cs="Times New Roman"/>
           <w:color w:val="000000"/>
           <w:sz w:val="22"/>
           <w:szCs w:val="22"/>
@@ -698,7 +698,7 @@
       <w:proofErr w:type="gramStart"/>
       <w:r>
         <w:rPr>
-          <w:rFonts w:ascii="Calibri" w:eastAsia="Times New Roman" w:hAnsi="Calibri" w:cs="Calibri"/>
+          <w:rFonts w:ascii="Times New Roman" w:eastAsia="Times New Roman" w:hAnsi="Times New Roman" w:cs="Times New Roman"/>
           <w:color w:val="000000"/>
           <w:sz w:val="22"/>
           <w:szCs w:val="22"/>
@@ -708,7 +708,7 @@
       <w:proofErr w:type="gramEnd"/>
       <w:r>
         <w:rPr>
-          <w:rFonts w:ascii="Calibri" w:eastAsia="Times New Roman" w:hAnsi="Calibri" w:cs="Calibri"/>
+          <w:rFonts w:ascii="Times New Roman" w:eastAsia="Times New Roman" w:hAnsi="Times New Roman" w:cs="Times New Roman"/>
           <w:color w:val="000000"/>
           <w:sz w:val="22"/>
           <w:szCs w:val="22"/>
@@ -717,7 +717,7 @@
       </w:r>
       <w:r>
         <w:rPr>
-          <w:rFonts w:ascii="Calibri" w:eastAsia="Times New Roman" w:hAnsi="Calibri" w:cs="Calibri"/>
+          <w:rFonts w:ascii="Times New Roman" w:eastAsia="Times New Roman" w:hAnsi="Times New Roman" w:cs="Times New Roman"/>
           <w:b/>
           <w:bCs/>
           <w:color w:val="000000"/>
@@ -728,7 +728,7 @@
       </w:r>
       <w:r>
         <w:rPr>
-          <w:rFonts w:ascii="Calibri" w:eastAsia="Times New Roman" w:hAnsi="Calibri" w:cs="Calibri"/>
+          <w:rFonts w:ascii="Times New Roman" w:eastAsia="Times New Roman" w:hAnsi="Times New Roman" w:cs="Times New Roman"/>
           <w:color w:val="000000"/>
           <w:sz w:val="22"/>
           <w:szCs w:val="22"/>
@@ -739,15 +739,15 @@
     <w:p>
       <w:pPr>
         <w:rPr>
-          <w:rFonts w:ascii="Calibri" w:eastAsia="Times New Roman" w:hAnsi="Calibri" w:cs="Calibri"/>
-          <w:color w:val="000000"/>
-          <w:sz w:val="22"/>
-          <w:szCs w:val="22"/>
-        </w:rPr>
-      </w:pPr>
-      <w:r>
-        <w:rPr>
-          <w:rFonts w:ascii="Calibri" w:eastAsia="Times New Roman" w:hAnsi="Calibri" w:cs="Calibri"/>
+          <w:rFonts w:ascii="Times New Roman" w:eastAsia="Times New Roman" w:hAnsi="Times New Roman" w:cs="Times New Roman"/>
+          <w:color w:val="000000"/>
+          <w:sz w:val="22"/>
+          <w:szCs w:val="22"/>
+        </w:rPr>
+      </w:pPr>
+      <w:r>
+        <w:rPr>
+          <w:rFonts w:ascii="Times New Roman" w:eastAsia="Times New Roman" w:hAnsi="Times New Roman" w:cs="Times New Roman"/>
           <w:color w:val="000000"/>
           <w:sz w:val="22"/>
           <w:szCs w:val="22"/>
@@ -757,7 +757,7 @@
       <w:proofErr w:type="gramStart"/>
       <w:r>
         <w:rPr>
-          <w:rFonts w:ascii="Calibri" w:eastAsia="Times New Roman" w:hAnsi="Calibri" w:cs="Calibri"/>
+          <w:rFonts w:ascii="Times New Roman" w:eastAsia="Times New Roman" w:hAnsi="Times New Roman" w:cs="Times New Roman"/>
           <w:b/>
           <w:bCs/>
           <w:color w:val="000000"/>
@@ -769,7 +769,7 @@
       <w:proofErr w:type="gramEnd"/>
       <w:r>
         <w:rPr>
-          <w:rFonts w:ascii="Calibri" w:eastAsia="Times New Roman" w:hAnsi="Calibri" w:cs="Calibri"/>
+          <w:rFonts w:ascii="Times New Roman" w:eastAsia="Times New Roman" w:hAnsi="Times New Roman" w:cs="Times New Roman"/>
           <w:color w:val="000000"/>
           <w:sz w:val="22"/>
           <w:szCs w:val="22"/>
@@ -778,7 +778,7 @@
       </w:r>
       <w:r>
         <w:rPr>
-          <w:rFonts w:ascii="Calibri" w:eastAsia="Times New Roman" w:hAnsi="Calibri" w:cs="Calibri"/>
+          <w:rFonts w:ascii="Times New Roman" w:eastAsia="Times New Roman" w:hAnsi="Times New Roman" w:cs="Times New Roman"/>
           <w:b/>
           <w:bCs/>
           <w:color w:val="000000"/>
@@ -789,7 +789,7 @@
       </w:r>
       <w:r>
         <w:rPr>
-          <w:rFonts w:ascii="Calibri" w:eastAsia="Times New Roman" w:hAnsi="Calibri" w:cs="Calibri"/>
+          <w:rFonts w:ascii="Times New Roman" w:eastAsia="Times New Roman" w:hAnsi="Times New Roman" w:cs="Times New Roman"/>
           <w:color w:val="000000"/>
           <w:sz w:val="22"/>
           <w:szCs w:val="22"/>
@@ -798,7 +798,7 @@
       </w:r>
       <w:r>
         <w:rPr>
-          <w:rFonts w:ascii="Calibri" w:eastAsia="Times New Roman" w:hAnsi="Calibri" w:cs="Calibri"/>
+          <w:rFonts w:ascii="Times New Roman" w:eastAsia="Times New Roman" w:hAnsi="Times New Roman" w:cs="Times New Roman"/>
           <w:color w:val="000000"/>
           <w:sz w:val="22"/>
           <w:szCs w:val="22"/>
@@ -808,17 +808,35 @@
       </w:r>
       <w:r>
         <w:rPr>
-          <w:rFonts w:ascii="Calibri" w:eastAsia="Times New Roman" w:hAnsi="Calibri" w:cs="Calibri"/>
-          <w:color w:val="000000"/>
-          <w:sz w:val="22"/>
-          <w:szCs w:val="22"/>
-        </w:rPr>
-        <w:t xml:space="preserve">--&gt;   [3 </w:t>
+          <w:rFonts w:ascii="Times New Roman" w:eastAsia="Times New Roman" w:hAnsi="Times New Roman" w:cs="Times New Roman"/>
+          <w:color w:val="000000"/>
+          <w:sz w:val="22"/>
+          <w:szCs w:val="22"/>
+        </w:rPr>
+        <w:t xml:space="preserve">--&gt;   </w:t>
+      </w:r>
+      <w:r>
+        <w:rPr>
+          <w:rFonts w:ascii="Times New Roman" w:eastAsia="Times New Roman" w:hAnsi="Times New Roman" w:cs="Times New Roman"/>
+          <w:color w:val="000000"/>
+          <w:sz w:val="22"/>
+          <w:szCs w:val="22"/>
+        </w:rPr>
+        <w:t xml:space="preserve"> </w:t>
+      </w:r>
+      <w:r>
+        <w:rPr>
+          <w:rFonts w:ascii="Times New Roman" w:eastAsia="Times New Roman" w:hAnsi="Times New Roman" w:cs="Times New Roman"/>
+          <w:color w:val="000000"/>
+          <w:sz w:val="22"/>
+          <w:szCs w:val="22"/>
+        </w:rPr>
+        <w:t xml:space="preserve">[3 </w:t>
       </w:r>
       <w:proofErr w:type="spellStart"/>
       <w:r>
         <w:rPr>
-          <w:rFonts w:ascii="Calibri" w:eastAsia="Times New Roman" w:hAnsi="Calibri" w:cs="Calibri"/>
+          <w:rFonts w:ascii="Times New Roman" w:eastAsia="Times New Roman" w:hAnsi="Times New Roman" w:cs="Times New Roman"/>
           <w:b/>
           <w:bCs/>
           <w:color w:val="000000"/>
@@ -830,7 +848,7 @@
       <w:proofErr w:type="spellEnd"/>
       <w:r>
         <w:rPr>
-          <w:rFonts w:ascii="Calibri" w:eastAsia="Times New Roman" w:hAnsi="Calibri" w:cs="Calibri"/>
+          <w:rFonts w:ascii="Times New Roman" w:eastAsia="Times New Roman" w:hAnsi="Times New Roman" w:cs="Times New Roman"/>
           <w:b/>
           <w:bCs/>
           <w:color w:val="000000"/>
@@ -841,7 +859,7 @@
       </w:r>
       <w:r>
         <w:rPr>
-          <w:rFonts w:ascii="Calibri" w:eastAsia="Times New Roman" w:hAnsi="Calibri" w:cs="Calibri"/>
+          <w:rFonts w:ascii="Times New Roman" w:eastAsia="Times New Roman" w:hAnsi="Times New Roman" w:cs="Times New Roman"/>
           <w:color w:val="000000"/>
           <w:sz w:val="22"/>
           <w:szCs w:val="22"/>
@@ -853,15 +871,15 @@
       <w:pPr>
         <w:ind w:left="4320"/>
         <w:rPr>
-          <w:rFonts w:ascii="Calibri" w:eastAsia="Times New Roman" w:hAnsi="Calibri" w:cs="Calibri"/>
-          <w:color w:val="000000"/>
-          <w:sz w:val="22"/>
-          <w:szCs w:val="22"/>
-        </w:rPr>
-      </w:pPr>
-      <w:r>
-        <w:rPr>
-          <w:rFonts w:ascii="Calibri" w:eastAsia="Times New Roman" w:hAnsi="Calibri" w:cs="Calibri"/>
+          <w:rFonts w:ascii="Times New Roman" w:eastAsia="Times New Roman" w:hAnsi="Times New Roman" w:cs="Times New Roman"/>
+          <w:color w:val="000000"/>
+          <w:sz w:val="22"/>
+          <w:szCs w:val="22"/>
+        </w:rPr>
+      </w:pPr>
+      <w:r>
+        <w:rPr>
+          <w:rFonts w:ascii="Times New Roman" w:eastAsia="Times New Roman" w:hAnsi="Times New Roman" w:cs="Times New Roman"/>
           <w:color w:val="000000"/>
           <w:sz w:val="22"/>
           <w:szCs w:val="22"/>
@@ -871,7 +889,7 @@
       <w:proofErr w:type="gramStart"/>
       <w:r>
         <w:rPr>
-          <w:rFonts w:ascii="Calibri" w:eastAsia="Times New Roman" w:hAnsi="Calibri" w:cs="Calibri"/>
+          <w:rFonts w:ascii="Times New Roman" w:eastAsia="Times New Roman" w:hAnsi="Times New Roman" w:cs="Times New Roman"/>
           <w:color w:val="000000"/>
           <w:sz w:val="22"/>
           <w:szCs w:val="22"/>
@@ -881,7 +899,7 @@
       <w:proofErr w:type="gramEnd"/>
       <w:r>
         <w:rPr>
-          <w:rFonts w:ascii="Calibri" w:eastAsia="Times New Roman" w:hAnsi="Calibri" w:cs="Calibri"/>
+          <w:rFonts w:ascii="Times New Roman" w:eastAsia="Times New Roman" w:hAnsi="Times New Roman" w:cs="Times New Roman"/>
           <w:color w:val="000000"/>
           <w:sz w:val="22"/>
           <w:szCs w:val="22"/>
@@ -890,7 +908,7 @@
       </w:r>
       <w:r>
         <w:rPr>
-          <w:rFonts w:ascii="Calibri" w:eastAsia="Times New Roman" w:hAnsi="Calibri" w:cs="Calibri"/>
+          <w:rFonts w:ascii="Times New Roman" w:eastAsia="Times New Roman" w:hAnsi="Times New Roman" w:cs="Times New Roman"/>
           <w:b/>
           <w:bCs/>
           <w:color w:val="000000"/>
@@ -901,7 +919,7 @@
       </w:r>
       <w:r>
         <w:rPr>
-          <w:rFonts w:ascii="Calibri" w:eastAsia="Times New Roman" w:hAnsi="Calibri" w:cs="Calibri"/>
+          <w:rFonts w:ascii="Times New Roman" w:eastAsia="Times New Roman" w:hAnsi="Times New Roman" w:cs="Times New Roman"/>
           <w:color w:val="000000"/>
           <w:sz w:val="22"/>
           <w:szCs w:val="22"/>
@@ -913,15 +931,15 @@
       <w:pPr>
         <w:ind w:left="4320"/>
         <w:rPr>
-          <w:rFonts w:ascii="Calibri" w:eastAsia="Times New Roman" w:hAnsi="Calibri" w:cs="Calibri"/>
-          <w:color w:val="000000"/>
-          <w:sz w:val="22"/>
-          <w:szCs w:val="22"/>
-        </w:rPr>
-      </w:pPr>
-      <w:r>
-        <w:rPr>
-          <w:rFonts w:ascii="Calibri" w:eastAsia="Times New Roman" w:hAnsi="Calibri" w:cs="Calibri"/>
+          <w:rFonts w:ascii="Times New Roman" w:eastAsia="Times New Roman" w:hAnsi="Times New Roman" w:cs="Times New Roman"/>
+          <w:color w:val="000000"/>
+          <w:sz w:val="22"/>
+          <w:szCs w:val="22"/>
+        </w:rPr>
+      </w:pPr>
+      <w:r>
+        <w:rPr>
+          <w:rFonts w:ascii="Times New Roman" w:eastAsia="Times New Roman" w:hAnsi="Times New Roman" w:cs="Times New Roman"/>
           <w:color w:val="000000"/>
           <w:sz w:val="22"/>
           <w:szCs w:val="22"/>
@@ -933,15 +951,15 @@
       <w:pPr>
         <w:ind w:left="2700"/>
         <w:rPr>
-          <w:rFonts w:ascii="Calibri" w:eastAsia="Times New Roman" w:hAnsi="Calibri" w:cs="Calibri"/>
-          <w:color w:val="000000"/>
-          <w:sz w:val="22"/>
-          <w:szCs w:val="22"/>
-        </w:rPr>
-      </w:pPr>
-      <w:r>
-        <w:rPr>
-          <w:rFonts w:ascii="Calibri" w:eastAsia="Times New Roman" w:hAnsi="Calibri" w:cs="Calibri"/>
+          <w:rFonts w:ascii="Times New Roman" w:eastAsia="Times New Roman" w:hAnsi="Times New Roman" w:cs="Times New Roman"/>
+          <w:color w:val="000000"/>
+          <w:sz w:val="22"/>
+          <w:szCs w:val="22"/>
+        </w:rPr>
+      </w:pPr>
+      <w:r>
+        <w:rPr>
+          <w:rFonts w:ascii="Times New Roman" w:eastAsia="Times New Roman" w:hAnsi="Times New Roman" w:cs="Times New Roman"/>
           <w:color w:val="000000"/>
           <w:sz w:val="22"/>
           <w:szCs w:val="22"/>
@@ -952,15 +970,15 @@
     <w:p>
       <w:pPr>
         <w:rPr>
-          <w:rFonts w:ascii="Calibri" w:eastAsia="Times New Roman" w:hAnsi="Calibri" w:cs="Calibri"/>
-          <w:color w:val="000000"/>
-          <w:sz w:val="22"/>
-          <w:szCs w:val="22"/>
-        </w:rPr>
-      </w:pPr>
-      <w:r>
-        <w:rPr>
-          <w:rFonts w:ascii="Calibri" w:eastAsia="Times New Roman" w:hAnsi="Calibri" w:cs="Calibri"/>
+          <w:rFonts w:ascii="Times New Roman" w:eastAsia="Times New Roman" w:hAnsi="Times New Roman" w:cs="Times New Roman"/>
+          <w:color w:val="000000"/>
+          <w:sz w:val="22"/>
+          <w:szCs w:val="22"/>
+        </w:rPr>
+      </w:pPr>
+      <w:r>
+        <w:rPr>
+          <w:rFonts w:ascii="Times New Roman" w:eastAsia="Times New Roman" w:hAnsi="Times New Roman" w:cs="Times New Roman"/>
           <w:b/>
           <w:bCs/>
           <w:color w:val="000000"/>
@@ -973,15 +991,15 @@
     <w:p>
       <w:pPr>
         <w:rPr>
-          <w:rFonts w:ascii="Calibri" w:eastAsia="Times New Roman" w:hAnsi="Calibri" w:cs="Calibri"/>
-          <w:color w:val="000000"/>
-          <w:sz w:val="22"/>
-          <w:szCs w:val="22"/>
-        </w:rPr>
-      </w:pPr>
-      <w:r>
-        <w:rPr>
-          <w:rFonts w:ascii="Calibri" w:eastAsia="Times New Roman" w:hAnsi="Calibri" w:cs="Calibri"/>
+          <w:rFonts w:ascii="Times New Roman" w:eastAsia="Times New Roman" w:hAnsi="Times New Roman" w:cs="Times New Roman"/>
+          <w:color w:val="000000"/>
+          <w:sz w:val="22"/>
+          <w:szCs w:val="22"/>
+        </w:rPr>
+      </w:pPr>
+      <w:r>
+        <w:rPr>
+          <w:rFonts w:ascii="Times New Roman" w:eastAsia="Times New Roman" w:hAnsi="Times New Roman" w:cs="Times New Roman"/>
           <w:color w:val="000000"/>
           <w:sz w:val="22"/>
           <w:szCs w:val="22"/>
@@ -992,15 +1010,15 @@
     <w:p>
       <w:pPr>
         <w:rPr>
-          <w:rFonts w:ascii="Calibri" w:eastAsia="Times New Roman" w:hAnsi="Calibri" w:cs="Calibri"/>
-          <w:color w:val="000000"/>
-          <w:sz w:val="22"/>
-          <w:szCs w:val="22"/>
-        </w:rPr>
-      </w:pPr>
-      <w:r>
-        <w:rPr>
-          <w:rFonts w:ascii="Calibri" w:eastAsia="Times New Roman" w:hAnsi="Calibri" w:cs="Calibri"/>
+          <w:rFonts w:ascii="Times New Roman" w:eastAsia="Times New Roman" w:hAnsi="Times New Roman" w:cs="Times New Roman"/>
+          <w:color w:val="000000"/>
+          <w:sz w:val="22"/>
+          <w:szCs w:val="22"/>
+        </w:rPr>
+      </w:pPr>
+      <w:r>
+        <w:rPr>
+          <w:rFonts w:ascii="Times New Roman" w:eastAsia="Times New Roman" w:hAnsi="Times New Roman" w:cs="Times New Roman"/>
           <w:color w:val="000000"/>
           <w:sz w:val="22"/>
           <w:szCs w:val="22"/>
@@ -1011,15 +1029,15 @@
     <w:p>
       <w:pPr>
         <w:rPr>
-          <w:rFonts w:ascii="Calibri" w:eastAsia="Times New Roman" w:hAnsi="Calibri" w:cs="Calibri"/>
-          <w:color w:val="000000"/>
-          <w:sz w:val="22"/>
-          <w:szCs w:val="22"/>
-        </w:rPr>
-      </w:pPr>
-      <w:r>
-        <w:rPr>
-          <w:rFonts w:ascii="Calibri" w:eastAsia="Times New Roman" w:hAnsi="Calibri" w:cs="Calibri"/>
+          <w:rFonts w:ascii="Times New Roman" w:eastAsia="Times New Roman" w:hAnsi="Times New Roman" w:cs="Times New Roman"/>
+          <w:color w:val="000000"/>
+          <w:sz w:val="22"/>
+          <w:szCs w:val="22"/>
+        </w:rPr>
+      </w:pPr>
+      <w:r>
+        <w:rPr>
+          <w:rFonts w:ascii="Times New Roman" w:eastAsia="Times New Roman" w:hAnsi="Times New Roman" w:cs="Times New Roman"/>
           <w:color w:val="000000"/>
           <w:sz w:val="22"/>
           <w:szCs w:val="22"/>
@@ -1028,7 +1046,7 @@
       </w:r>
       <w:r>
         <w:rPr>
-          <w:rFonts w:ascii="Calibri" w:eastAsia="Times New Roman" w:hAnsi="Calibri" w:cs="Calibri"/>
+          <w:rFonts w:ascii="Times New Roman" w:eastAsia="Times New Roman" w:hAnsi="Times New Roman" w:cs="Times New Roman"/>
           <w:b/>
           <w:bCs/>
           <w:color w:val="000000"/>
@@ -1047,60 +1065,60 @@
         <w:ind w:left="540"/>
         <w:textAlignment w:val="center"/>
         <w:rPr>
-          <w:rFonts w:ascii="Calibri" w:eastAsia="Times New Roman" w:hAnsi="Calibri" w:cs="Calibri"/>
-          <w:color w:val="000000"/>
-          <w:sz w:val="22"/>
-          <w:szCs w:val="22"/>
+          <w:rFonts w:ascii="Times New Roman" w:eastAsia="Times New Roman" w:hAnsi="Times New Roman" w:cs="Times New Roman"/>
+          <w:color w:val="000000"/>
+          <w:sz w:val="18"/>
+          <w:szCs w:val="18"/>
         </w:rPr>
       </w:pPr>
       <w:proofErr w:type="gramStart"/>
       <w:r>
         <w:rPr>
-          <w:rFonts w:ascii="Calibri" w:eastAsia="Times New Roman" w:hAnsi="Calibri" w:cs="Calibri"/>
+          <w:rFonts w:ascii="Times New Roman" w:eastAsia="Times New Roman" w:hAnsi="Times New Roman" w:cs="Times New Roman"/>
           <w:i/>
           <w:iCs/>
           <w:color w:val="000000"/>
-          <w:sz w:val="22"/>
-          <w:szCs w:val="22"/>
+          <w:sz w:val="18"/>
+          <w:szCs w:val="18"/>
         </w:rPr>
         <w:t>main.sh</w:t>
       </w:r>
       <w:r>
         <w:rPr>
-          <w:rFonts w:ascii="Calibri" w:eastAsia="Times New Roman" w:hAnsi="Calibri" w:cs="Calibri"/>
-          <w:color w:val="000000"/>
-          <w:sz w:val="22"/>
-          <w:szCs w:val="22"/>
+          <w:rFonts w:ascii="Times New Roman" w:eastAsia="Times New Roman" w:hAnsi="Times New Roman" w:cs="Times New Roman"/>
+          <w:color w:val="000000"/>
+          <w:sz w:val="18"/>
+          <w:szCs w:val="18"/>
         </w:rPr>
         <w:t xml:space="preserve">  :</w:t>
       </w:r>
       <w:proofErr w:type="gramEnd"/>
       <w:r>
         <w:rPr>
-          <w:rFonts w:ascii="Calibri" w:eastAsia="Times New Roman" w:hAnsi="Calibri" w:cs="Calibri"/>
-          <w:color w:val="000000"/>
-          <w:sz w:val="22"/>
-          <w:szCs w:val="22"/>
+          <w:rFonts w:ascii="Times New Roman" w:eastAsia="Times New Roman" w:hAnsi="Times New Roman" w:cs="Times New Roman"/>
+          <w:color w:val="000000"/>
+          <w:sz w:val="18"/>
+          <w:szCs w:val="18"/>
         </w:rPr>
         <w:t xml:space="preserve"> A driving script file , which could be triggered by </w:t>
       </w:r>
       <w:proofErr w:type="spellStart"/>
       <w:r>
         <w:rPr>
-          <w:rFonts w:ascii="Calibri" w:eastAsia="Times New Roman" w:hAnsi="Calibri" w:cs="Calibri"/>
-          <w:color w:val="000000"/>
-          <w:sz w:val="22"/>
-          <w:szCs w:val="22"/>
+          <w:rFonts w:ascii="Times New Roman" w:eastAsia="Times New Roman" w:hAnsi="Times New Roman" w:cs="Times New Roman"/>
+          <w:color w:val="000000"/>
+          <w:sz w:val="18"/>
+          <w:szCs w:val="18"/>
         </w:rPr>
         <w:t>cron</w:t>
       </w:r>
       <w:proofErr w:type="spellEnd"/>
       <w:r>
         <w:rPr>
-          <w:rFonts w:ascii="Calibri" w:eastAsia="Times New Roman" w:hAnsi="Calibri" w:cs="Calibri"/>
-          <w:color w:val="000000"/>
-          <w:sz w:val="22"/>
-          <w:szCs w:val="22"/>
+          <w:rFonts w:ascii="Times New Roman" w:eastAsia="Times New Roman" w:hAnsi="Times New Roman" w:cs="Times New Roman"/>
+          <w:color w:val="000000"/>
+          <w:sz w:val="18"/>
+          <w:szCs w:val="18"/>
         </w:rPr>
         <w:t xml:space="preserve"> for every 30 min </w:t>
       </w:r>
@@ -1114,18 +1132,18 @@
         <w:ind w:left="1080"/>
         <w:textAlignment w:val="center"/>
         <w:rPr>
-          <w:rFonts w:ascii="Calibri" w:eastAsia="Times New Roman" w:hAnsi="Calibri" w:cs="Calibri"/>
-          <w:color w:val="000000"/>
-          <w:sz w:val="22"/>
-          <w:szCs w:val="22"/>
-        </w:rPr>
-      </w:pPr>
-      <w:r>
-        <w:rPr>
-          <w:rFonts w:ascii="Calibri" w:eastAsia="Times New Roman" w:hAnsi="Calibri" w:cs="Calibri"/>
-          <w:color w:val="000000"/>
-          <w:sz w:val="22"/>
-          <w:szCs w:val="22"/>
+          <w:rFonts w:ascii="Times New Roman" w:eastAsia="Times New Roman" w:hAnsi="Times New Roman" w:cs="Times New Roman"/>
+          <w:color w:val="000000"/>
+          <w:sz w:val="18"/>
+          <w:szCs w:val="18"/>
+        </w:rPr>
+      </w:pPr>
+      <w:r>
+        <w:rPr>
+          <w:rFonts w:ascii="Times New Roman" w:eastAsia="Times New Roman" w:hAnsi="Times New Roman" w:cs="Times New Roman"/>
+          <w:color w:val="000000"/>
+          <w:sz w:val="18"/>
+          <w:szCs w:val="18"/>
         </w:rPr>
         <w:t xml:space="preserve">Creates and updates log file </w:t>
       </w:r>
@@ -1139,18 +1157,18 @@
         <w:ind w:left="1080"/>
         <w:textAlignment w:val="center"/>
         <w:rPr>
-          <w:rFonts w:ascii="Calibri" w:eastAsia="Times New Roman" w:hAnsi="Calibri" w:cs="Calibri"/>
-          <w:color w:val="000000"/>
-          <w:sz w:val="22"/>
-          <w:szCs w:val="22"/>
-        </w:rPr>
-      </w:pPr>
-      <w:r>
-        <w:rPr>
-          <w:rFonts w:ascii="Calibri" w:eastAsia="Times New Roman" w:hAnsi="Calibri" w:cs="Calibri"/>
-          <w:color w:val="000000"/>
-          <w:sz w:val="22"/>
-          <w:szCs w:val="22"/>
+          <w:rFonts w:ascii="Times New Roman" w:eastAsia="Times New Roman" w:hAnsi="Times New Roman" w:cs="Times New Roman"/>
+          <w:color w:val="000000"/>
+          <w:sz w:val="18"/>
+          <w:szCs w:val="18"/>
+        </w:rPr>
+      </w:pPr>
+      <w:r>
+        <w:rPr>
+          <w:rFonts w:ascii="Times New Roman" w:eastAsia="Times New Roman" w:hAnsi="Times New Roman" w:cs="Times New Roman"/>
+          <w:color w:val="000000"/>
+          <w:sz w:val="18"/>
+          <w:szCs w:val="18"/>
         </w:rPr>
         <w:t xml:space="preserve">Checks for pre-requisites to start application </w:t>
       </w:r>
@@ -1164,20 +1182,20 @@
         <w:ind w:left="540"/>
         <w:textAlignment w:val="center"/>
         <w:rPr>
-          <w:rFonts w:ascii="Calibri" w:eastAsia="Times New Roman" w:hAnsi="Calibri" w:cs="Calibri"/>
-          <w:color w:val="000000"/>
-          <w:sz w:val="22"/>
-          <w:szCs w:val="22"/>
-        </w:rPr>
-      </w:pPr>
-      <w:r>
-        <w:rPr>
-          <w:rFonts w:ascii="Calibri" w:eastAsia="Times New Roman" w:hAnsi="Calibri" w:cs="Calibri"/>
+          <w:rFonts w:ascii="Times New Roman" w:eastAsia="Times New Roman" w:hAnsi="Times New Roman" w:cs="Times New Roman"/>
+          <w:color w:val="000000"/>
+          <w:sz w:val="18"/>
+          <w:szCs w:val="18"/>
+        </w:rPr>
+      </w:pPr>
+      <w:r>
+        <w:rPr>
+          <w:rFonts w:ascii="Times New Roman" w:eastAsia="Times New Roman" w:hAnsi="Times New Roman" w:cs="Times New Roman"/>
           <w:i/>
           <w:iCs/>
           <w:color w:val="000000"/>
-          <w:sz w:val="22"/>
-          <w:szCs w:val="22"/>
+          <w:sz w:val="18"/>
+          <w:szCs w:val="18"/>
         </w:rPr>
         <w:t xml:space="preserve">collect_stats.sh  </w:t>
       </w:r>
@@ -1191,47 +1209,47 @@
         <w:ind w:left="1080"/>
         <w:textAlignment w:val="center"/>
         <w:rPr>
-          <w:rFonts w:ascii="Calibri" w:eastAsia="Times New Roman" w:hAnsi="Calibri" w:cs="Calibri"/>
-          <w:color w:val="000000"/>
-          <w:sz w:val="22"/>
-          <w:szCs w:val="22"/>
-        </w:rPr>
-      </w:pPr>
-      <w:r>
-        <w:rPr>
-          <w:rFonts w:ascii="Calibri" w:eastAsia="Times New Roman" w:hAnsi="Calibri" w:cs="Calibri"/>
-          <w:color w:val="000000"/>
-          <w:sz w:val="22"/>
-          <w:szCs w:val="22"/>
+          <w:rFonts w:ascii="Times New Roman" w:eastAsia="Times New Roman" w:hAnsi="Times New Roman" w:cs="Times New Roman"/>
+          <w:color w:val="000000"/>
+          <w:sz w:val="18"/>
+          <w:szCs w:val="18"/>
+        </w:rPr>
+      </w:pPr>
+      <w:r>
+        <w:rPr>
+          <w:rFonts w:ascii="Times New Roman" w:eastAsia="Times New Roman" w:hAnsi="Times New Roman" w:cs="Times New Roman"/>
+          <w:color w:val="000000"/>
+          <w:sz w:val="18"/>
+          <w:szCs w:val="18"/>
         </w:rPr>
         <w:t>[</w:t>
       </w:r>
       <w:proofErr w:type="gramStart"/>
       <w:r>
         <w:rPr>
-          <w:rFonts w:ascii="Calibri" w:eastAsia="Times New Roman" w:hAnsi="Calibri" w:cs="Calibri"/>
-          <w:color w:val="000000"/>
-          <w:sz w:val="22"/>
-          <w:szCs w:val="22"/>
+          <w:rFonts w:ascii="Times New Roman" w:eastAsia="Times New Roman" w:hAnsi="Times New Roman" w:cs="Times New Roman"/>
+          <w:color w:val="000000"/>
+          <w:sz w:val="18"/>
+          <w:szCs w:val="18"/>
         </w:rPr>
         <w:t>*]</w:t>
       </w:r>
       <w:r>
         <w:rPr>
-          <w:rFonts w:ascii="Calibri" w:eastAsia="Times New Roman" w:hAnsi="Calibri" w:cs="Calibri"/>
-          <w:color w:val="000000"/>
-          <w:sz w:val="22"/>
-          <w:szCs w:val="22"/>
+          <w:rFonts w:ascii="Times New Roman" w:eastAsia="Times New Roman" w:hAnsi="Times New Roman" w:cs="Times New Roman"/>
+          <w:color w:val="000000"/>
+          <w:sz w:val="18"/>
+          <w:szCs w:val="18"/>
         </w:rPr>
         <w:t>Collect</w:t>
       </w:r>
       <w:proofErr w:type="gramEnd"/>
       <w:r>
         <w:rPr>
-          <w:rFonts w:ascii="Calibri" w:eastAsia="Times New Roman" w:hAnsi="Calibri" w:cs="Calibri"/>
-          <w:color w:val="000000"/>
-          <w:sz w:val="22"/>
-          <w:szCs w:val="22"/>
+          <w:rFonts w:ascii="Times New Roman" w:eastAsia="Times New Roman" w:hAnsi="Times New Roman" w:cs="Times New Roman"/>
+          <w:color w:val="000000"/>
+          <w:sz w:val="18"/>
+          <w:szCs w:val="18"/>
         </w:rPr>
         <w:t xml:space="preserve"> stats by connecting all DNs, get required metrics from config file to run curl script </w:t>
       </w:r>
@@ -1245,18 +1263,18 @@
         <w:ind w:left="1620"/>
         <w:textAlignment w:val="center"/>
         <w:rPr>
-          <w:rFonts w:ascii="Calibri" w:eastAsia="Times New Roman" w:hAnsi="Calibri" w:cs="Calibri"/>
-          <w:color w:val="000000"/>
-          <w:sz w:val="22"/>
-          <w:szCs w:val="22"/>
-        </w:rPr>
-      </w:pPr>
-      <w:r>
-        <w:rPr>
-          <w:rFonts w:ascii="Calibri" w:eastAsia="Times New Roman" w:hAnsi="Calibri" w:cs="Calibri"/>
-          <w:color w:val="000000"/>
-          <w:sz w:val="22"/>
-          <w:szCs w:val="22"/>
+          <w:rFonts w:ascii="Times New Roman" w:eastAsia="Times New Roman" w:hAnsi="Times New Roman" w:cs="Times New Roman"/>
+          <w:color w:val="000000"/>
+          <w:sz w:val="18"/>
+          <w:szCs w:val="18"/>
+        </w:rPr>
+      </w:pPr>
+      <w:r>
+        <w:rPr>
+          <w:rFonts w:ascii="Times New Roman" w:eastAsia="Times New Roman" w:hAnsi="Times New Roman" w:cs="Times New Roman"/>
+          <w:color w:val="000000"/>
+          <w:sz w:val="18"/>
+          <w:szCs w:val="18"/>
         </w:rPr>
         <w:t>Check that stats collected from all required DN</w:t>
       </w:r>
@@ -1270,76 +1288,76 @@
         <w:ind w:left="1080"/>
         <w:textAlignment w:val="center"/>
         <w:rPr>
-          <w:rFonts w:ascii="Calibri" w:eastAsia="Times New Roman" w:hAnsi="Calibri" w:cs="Calibri"/>
-          <w:color w:val="000000"/>
-          <w:sz w:val="22"/>
-          <w:szCs w:val="22"/>
-        </w:rPr>
-      </w:pPr>
-      <w:r>
-        <w:rPr>
-          <w:rFonts w:ascii="Calibri" w:eastAsia="Times New Roman" w:hAnsi="Calibri" w:cs="Calibri"/>
-          <w:color w:val="000000"/>
-          <w:sz w:val="22"/>
-          <w:szCs w:val="22"/>
+          <w:rFonts w:ascii="Times New Roman" w:eastAsia="Times New Roman" w:hAnsi="Times New Roman" w:cs="Times New Roman"/>
+          <w:color w:val="000000"/>
+          <w:sz w:val="18"/>
+          <w:szCs w:val="18"/>
+        </w:rPr>
+      </w:pPr>
+      <w:r>
+        <w:rPr>
+          <w:rFonts w:ascii="Times New Roman" w:eastAsia="Times New Roman" w:hAnsi="Times New Roman" w:cs="Times New Roman"/>
+          <w:color w:val="000000"/>
+          <w:sz w:val="18"/>
+          <w:szCs w:val="18"/>
         </w:rPr>
         <w:t>[</w:t>
       </w:r>
       <w:proofErr w:type="gramStart"/>
       <w:r>
         <w:rPr>
-          <w:rFonts w:ascii="Calibri" w:eastAsia="Times New Roman" w:hAnsi="Calibri" w:cs="Calibri"/>
-          <w:color w:val="000000"/>
-          <w:sz w:val="22"/>
-          <w:szCs w:val="22"/>
+          <w:rFonts w:ascii="Times New Roman" w:eastAsia="Times New Roman" w:hAnsi="Times New Roman" w:cs="Times New Roman"/>
+          <w:color w:val="000000"/>
+          <w:sz w:val="18"/>
+          <w:szCs w:val="18"/>
         </w:rPr>
         <w:t>*</w:t>
       </w:r>
       <w:r>
         <w:rPr>
-          <w:rFonts w:ascii="Calibri" w:eastAsia="Times New Roman" w:hAnsi="Calibri" w:cs="Calibri"/>
-          <w:color w:val="000000"/>
-          <w:sz w:val="22"/>
-          <w:szCs w:val="22"/>
+          <w:rFonts w:ascii="Times New Roman" w:eastAsia="Times New Roman" w:hAnsi="Times New Roman" w:cs="Times New Roman"/>
+          <w:color w:val="000000"/>
+          <w:sz w:val="18"/>
+          <w:szCs w:val="18"/>
         </w:rPr>
         <w:t>]</w:t>
       </w:r>
       <w:r>
         <w:rPr>
-          <w:rFonts w:ascii="Calibri" w:eastAsia="Times New Roman" w:hAnsi="Calibri" w:cs="Calibri"/>
-          <w:color w:val="000000"/>
-          <w:sz w:val="22"/>
-          <w:szCs w:val="22"/>
+          <w:rFonts w:ascii="Times New Roman" w:eastAsia="Times New Roman" w:hAnsi="Times New Roman" w:cs="Times New Roman"/>
+          <w:color w:val="000000"/>
+          <w:sz w:val="18"/>
+          <w:szCs w:val="18"/>
         </w:rPr>
         <w:t>Store</w:t>
       </w:r>
       <w:proofErr w:type="gramEnd"/>
       <w:r>
         <w:rPr>
-          <w:rFonts w:ascii="Calibri" w:eastAsia="Times New Roman" w:hAnsi="Calibri" w:cs="Calibri"/>
-          <w:color w:val="000000"/>
-          <w:sz w:val="22"/>
-          <w:szCs w:val="22"/>
+          <w:rFonts w:ascii="Times New Roman" w:eastAsia="Times New Roman" w:hAnsi="Times New Roman" w:cs="Times New Roman"/>
+          <w:color w:val="000000"/>
+          <w:sz w:val="18"/>
+          <w:szCs w:val="18"/>
         </w:rPr>
         <w:t xml:space="preserve"> it in DB at </w:t>
       </w:r>
       <w:proofErr w:type="spellStart"/>
       <w:r>
         <w:rPr>
-          <w:rFonts w:ascii="Calibri" w:eastAsia="Times New Roman" w:hAnsi="Calibri" w:cs="Calibri"/>
-          <w:color w:val="000000"/>
-          <w:sz w:val="22"/>
-          <w:szCs w:val="22"/>
+          <w:rFonts w:ascii="Times New Roman" w:eastAsia="Times New Roman" w:hAnsi="Times New Roman" w:cs="Times New Roman"/>
+          <w:color w:val="000000"/>
+          <w:sz w:val="18"/>
+          <w:szCs w:val="18"/>
         </w:rPr>
         <w:t>sqlite</w:t>
       </w:r>
       <w:proofErr w:type="spellEnd"/>
       <w:r>
         <w:rPr>
-          <w:rFonts w:ascii="Calibri" w:eastAsia="Times New Roman" w:hAnsi="Calibri" w:cs="Calibri"/>
-          <w:color w:val="000000"/>
-          <w:sz w:val="22"/>
-          <w:szCs w:val="22"/>
+          <w:rFonts w:ascii="Times New Roman" w:eastAsia="Times New Roman" w:hAnsi="Times New Roman" w:cs="Times New Roman"/>
+          <w:color w:val="000000"/>
+          <w:sz w:val="18"/>
+          <w:szCs w:val="18"/>
         </w:rPr>
         <w:t xml:space="preserve"> </w:t>
       </w:r>
@@ -1353,20 +1371,20 @@
         <w:ind w:left="540"/>
         <w:textAlignment w:val="center"/>
         <w:rPr>
-          <w:rFonts w:ascii="Calibri" w:eastAsia="Times New Roman" w:hAnsi="Calibri" w:cs="Calibri"/>
-          <w:color w:val="000000"/>
-          <w:sz w:val="22"/>
-          <w:szCs w:val="22"/>
-        </w:rPr>
-      </w:pPr>
-      <w:r>
-        <w:rPr>
-          <w:rFonts w:ascii="Calibri" w:eastAsia="Times New Roman" w:hAnsi="Calibri" w:cs="Calibri"/>
+          <w:rFonts w:ascii="Times New Roman" w:eastAsia="Times New Roman" w:hAnsi="Times New Roman" w:cs="Times New Roman"/>
+          <w:color w:val="000000"/>
+          <w:sz w:val="18"/>
+          <w:szCs w:val="18"/>
+        </w:rPr>
+      </w:pPr>
+      <w:r>
+        <w:rPr>
+          <w:rFonts w:ascii="Times New Roman" w:eastAsia="Times New Roman" w:hAnsi="Times New Roman" w:cs="Times New Roman"/>
           <w:i/>
           <w:iCs/>
           <w:color w:val="000000"/>
-          <w:sz w:val="22"/>
-          <w:szCs w:val="22"/>
+          <w:sz w:val="18"/>
+          <w:szCs w:val="18"/>
         </w:rPr>
         <w:t xml:space="preserve">aggregate.sh </w:t>
       </w:r>
@@ -1380,56 +1398,56 @@
         <w:ind w:left="1080"/>
         <w:textAlignment w:val="center"/>
         <w:rPr>
-          <w:rFonts w:ascii="Calibri" w:eastAsia="Times New Roman" w:hAnsi="Calibri" w:cs="Calibri"/>
-          <w:color w:val="000000"/>
-          <w:sz w:val="22"/>
-          <w:szCs w:val="22"/>
-        </w:rPr>
-      </w:pPr>
-      <w:r>
-        <w:rPr>
-          <w:rFonts w:ascii="Calibri" w:eastAsia="Times New Roman" w:hAnsi="Calibri" w:cs="Calibri"/>
-          <w:color w:val="000000"/>
-          <w:sz w:val="22"/>
-          <w:szCs w:val="22"/>
+          <w:rFonts w:ascii="Times New Roman" w:eastAsia="Times New Roman" w:hAnsi="Times New Roman" w:cs="Times New Roman"/>
+          <w:color w:val="000000"/>
+          <w:sz w:val="18"/>
+          <w:szCs w:val="18"/>
+        </w:rPr>
+      </w:pPr>
+      <w:r>
+        <w:rPr>
+          <w:rFonts w:ascii="Times New Roman" w:eastAsia="Times New Roman" w:hAnsi="Times New Roman" w:cs="Times New Roman"/>
+          <w:color w:val="000000"/>
+          <w:sz w:val="18"/>
+          <w:szCs w:val="18"/>
         </w:rPr>
         <w:t>[</w:t>
       </w:r>
       <w:proofErr w:type="gramStart"/>
       <w:r>
         <w:rPr>
-          <w:rFonts w:ascii="Calibri" w:eastAsia="Times New Roman" w:hAnsi="Calibri" w:cs="Calibri"/>
-          <w:color w:val="000000"/>
-          <w:sz w:val="22"/>
-          <w:szCs w:val="22"/>
+          <w:rFonts w:ascii="Times New Roman" w:eastAsia="Times New Roman" w:hAnsi="Times New Roman" w:cs="Times New Roman"/>
+          <w:color w:val="000000"/>
+          <w:sz w:val="18"/>
+          <w:szCs w:val="18"/>
         </w:rPr>
         <w:t>*</w:t>
       </w:r>
       <w:r>
         <w:rPr>
-          <w:rFonts w:ascii="Calibri" w:eastAsia="Times New Roman" w:hAnsi="Calibri" w:cs="Calibri"/>
-          <w:color w:val="000000"/>
-          <w:sz w:val="22"/>
-          <w:szCs w:val="22"/>
+          <w:rFonts w:ascii="Times New Roman" w:eastAsia="Times New Roman" w:hAnsi="Times New Roman" w:cs="Times New Roman"/>
+          <w:color w:val="000000"/>
+          <w:sz w:val="18"/>
+          <w:szCs w:val="18"/>
         </w:rPr>
         <w:t>]</w:t>
       </w:r>
       <w:r>
         <w:rPr>
-          <w:rFonts w:ascii="Calibri" w:eastAsia="Times New Roman" w:hAnsi="Calibri" w:cs="Calibri"/>
-          <w:color w:val="000000"/>
-          <w:sz w:val="22"/>
-          <w:szCs w:val="22"/>
+          <w:rFonts w:ascii="Times New Roman" w:eastAsia="Times New Roman" w:hAnsi="Times New Roman" w:cs="Times New Roman"/>
+          <w:color w:val="000000"/>
+          <w:sz w:val="18"/>
+          <w:szCs w:val="18"/>
         </w:rPr>
         <w:t>Aggregate</w:t>
       </w:r>
       <w:proofErr w:type="gramEnd"/>
       <w:r>
         <w:rPr>
-          <w:rFonts w:ascii="Calibri" w:eastAsia="Times New Roman" w:hAnsi="Calibri" w:cs="Calibri"/>
-          <w:color w:val="000000"/>
-          <w:sz w:val="22"/>
-          <w:szCs w:val="22"/>
+          <w:rFonts w:ascii="Times New Roman" w:eastAsia="Times New Roman" w:hAnsi="Times New Roman" w:cs="Times New Roman"/>
+          <w:color w:val="000000"/>
+          <w:sz w:val="18"/>
+          <w:szCs w:val="18"/>
         </w:rPr>
         <w:t xml:space="preserve"> stats of 48 runs and insert into  daily average table - get columns from config file, to generate aggregate query</w:t>
       </w:r>
@@ -1443,56 +1461,56 @@
         <w:ind w:left="1080"/>
         <w:textAlignment w:val="center"/>
         <w:rPr>
-          <w:rFonts w:ascii="Calibri" w:eastAsia="Times New Roman" w:hAnsi="Calibri" w:cs="Calibri"/>
-          <w:color w:val="000000"/>
-          <w:sz w:val="22"/>
-          <w:szCs w:val="22"/>
-        </w:rPr>
-      </w:pPr>
-      <w:r>
-        <w:rPr>
-          <w:rFonts w:ascii="Calibri" w:eastAsia="Times New Roman" w:hAnsi="Calibri" w:cs="Calibri"/>
-          <w:color w:val="000000"/>
-          <w:sz w:val="22"/>
-          <w:szCs w:val="22"/>
+          <w:rFonts w:ascii="Times New Roman" w:eastAsia="Times New Roman" w:hAnsi="Times New Roman" w:cs="Times New Roman"/>
+          <w:color w:val="000000"/>
+          <w:sz w:val="18"/>
+          <w:szCs w:val="18"/>
+        </w:rPr>
+      </w:pPr>
+      <w:r>
+        <w:rPr>
+          <w:rFonts w:ascii="Times New Roman" w:eastAsia="Times New Roman" w:hAnsi="Times New Roman" w:cs="Times New Roman"/>
+          <w:color w:val="000000"/>
+          <w:sz w:val="18"/>
+          <w:szCs w:val="18"/>
         </w:rPr>
         <w:t>[</w:t>
       </w:r>
       <w:proofErr w:type="gramStart"/>
       <w:r>
         <w:rPr>
-          <w:rFonts w:ascii="Calibri" w:eastAsia="Times New Roman" w:hAnsi="Calibri" w:cs="Calibri"/>
-          <w:color w:val="000000"/>
-          <w:sz w:val="22"/>
-          <w:szCs w:val="22"/>
+          <w:rFonts w:ascii="Times New Roman" w:eastAsia="Times New Roman" w:hAnsi="Times New Roman" w:cs="Times New Roman"/>
+          <w:color w:val="000000"/>
+          <w:sz w:val="18"/>
+          <w:szCs w:val="18"/>
         </w:rPr>
         <w:t>*</w:t>
       </w:r>
       <w:r>
         <w:rPr>
-          <w:rFonts w:ascii="Calibri" w:eastAsia="Times New Roman" w:hAnsi="Calibri" w:cs="Calibri"/>
-          <w:color w:val="000000"/>
-          <w:sz w:val="22"/>
-          <w:szCs w:val="22"/>
+          <w:rFonts w:ascii="Times New Roman" w:eastAsia="Times New Roman" w:hAnsi="Times New Roman" w:cs="Times New Roman"/>
+          <w:color w:val="000000"/>
+          <w:sz w:val="18"/>
+          <w:szCs w:val="18"/>
         </w:rPr>
         <w:t>]</w:t>
       </w:r>
       <w:r>
         <w:rPr>
-          <w:rFonts w:ascii="Calibri" w:eastAsia="Times New Roman" w:hAnsi="Calibri" w:cs="Calibri"/>
-          <w:color w:val="000000"/>
-          <w:sz w:val="22"/>
-          <w:szCs w:val="22"/>
+          <w:rFonts w:ascii="Times New Roman" w:eastAsia="Times New Roman" w:hAnsi="Times New Roman" w:cs="Times New Roman"/>
+          <w:color w:val="000000"/>
+          <w:sz w:val="18"/>
+          <w:szCs w:val="18"/>
         </w:rPr>
         <w:t>Aggregate</w:t>
       </w:r>
       <w:proofErr w:type="gramEnd"/>
       <w:r>
         <w:rPr>
-          <w:rFonts w:ascii="Calibri" w:eastAsia="Times New Roman" w:hAnsi="Calibri" w:cs="Calibri"/>
-          <w:color w:val="000000"/>
-          <w:sz w:val="22"/>
-          <w:szCs w:val="22"/>
+          <w:rFonts w:ascii="Times New Roman" w:eastAsia="Times New Roman" w:hAnsi="Times New Roman" w:cs="Times New Roman"/>
+          <w:color w:val="000000"/>
+          <w:sz w:val="18"/>
+          <w:szCs w:val="18"/>
         </w:rPr>
         <w:t xml:space="preserve"> last 7 daily average run data and make weekly average file - get columns from config file, to generate aggregate query</w:t>
       </w:r>
@@ -1506,59 +1524,58 @@
         <w:ind w:left="1620"/>
         <w:textAlignment w:val="center"/>
         <w:rPr>
-          <w:rFonts w:ascii="Calibri" w:eastAsia="Times New Roman" w:hAnsi="Calibri" w:cs="Calibri"/>
-          <w:color w:val="000000"/>
-          <w:sz w:val="22"/>
-          <w:szCs w:val="22"/>
-        </w:rPr>
-      </w:pPr>
-      <w:r>
-        <w:rPr>
-          <w:rFonts w:ascii="Calibri" w:eastAsia="Times New Roman" w:hAnsi="Calibri" w:cs="Calibri"/>
-          <w:color w:val="000000"/>
-          <w:sz w:val="22"/>
-          <w:szCs w:val="22"/>
-        </w:rPr>
-        <w:lastRenderedPageBreak/>
+          <w:rFonts w:ascii="Times New Roman" w:eastAsia="Times New Roman" w:hAnsi="Times New Roman" w:cs="Times New Roman"/>
+          <w:color w:val="000000"/>
+          <w:sz w:val="18"/>
+          <w:szCs w:val="18"/>
+        </w:rPr>
+      </w:pPr>
+      <w:r>
+        <w:rPr>
+          <w:rFonts w:ascii="Times New Roman" w:eastAsia="Times New Roman" w:hAnsi="Times New Roman" w:cs="Times New Roman"/>
+          <w:color w:val="000000"/>
+          <w:sz w:val="18"/>
+          <w:szCs w:val="18"/>
+        </w:rPr>
         <w:t xml:space="preserve">Use </w:t>
       </w:r>
       <w:proofErr w:type="spellStart"/>
       <w:r>
         <w:rPr>
-          <w:rFonts w:ascii="Calibri" w:eastAsia="Times New Roman" w:hAnsi="Calibri" w:cs="Calibri"/>
-          <w:color w:val="000000"/>
-          <w:sz w:val="22"/>
-          <w:szCs w:val="22"/>
+          <w:rFonts w:ascii="Times New Roman" w:eastAsia="Times New Roman" w:hAnsi="Times New Roman" w:cs="Times New Roman"/>
+          <w:color w:val="000000"/>
+          <w:sz w:val="18"/>
+          <w:szCs w:val="18"/>
         </w:rPr>
         <w:t>sqlite</w:t>
       </w:r>
       <w:proofErr w:type="spellEnd"/>
       <w:r>
         <w:rPr>
-          <w:rFonts w:ascii="Calibri" w:eastAsia="Times New Roman" w:hAnsi="Calibri" w:cs="Calibri"/>
-          <w:color w:val="000000"/>
-          <w:sz w:val="22"/>
-          <w:szCs w:val="22"/>
+          <w:rFonts w:ascii="Times New Roman" w:eastAsia="Times New Roman" w:hAnsi="Times New Roman" w:cs="Times New Roman"/>
+          <w:color w:val="000000"/>
+          <w:sz w:val="18"/>
+          <w:szCs w:val="18"/>
         </w:rPr>
         <w:t xml:space="preserve"> as </w:t>
       </w:r>
       <w:proofErr w:type="gramStart"/>
       <w:r>
         <w:rPr>
-          <w:rFonts w:ascii="Calibri" w:eastAsia="Times New Roman" w:hAnsi="Calibri" w:cs="Calibri"/>
-          <w:color w:val="000000"/>
-          <w:sz w:val="22"/>
-          <w:szCs w:val="22"/>
+          <w:rFonts w:ascii="Times New Roman" w:eastAsia="Times New Roman" w:hAnsi="Times New Roman" w:cs="Times New Roman"/>
+          <w:color w:val="000000"/>
+          <w:sz w:val="18"/>
+          <w:szCs w:val="18"/>
         </w:rPr>
         <w:t>staging ,</w:t>
       </w:r>
       <w:proofErr w:type="gramEnd"/>
       <w:r>
         <w:rPr>
-          <w:rFonts w:ascii="Calibri" w:eastAsia="Times New Roman" w:hAnsi="Calibri" w:cs="Calibri"/>
-          <w:color w:val="000000"/>
-          <w:sz w:val="22"/>
-          <w:szCs w:val="22"/>
+          <w:rFonts w:ascii="Times New Roman" w:eastAsia="Times New Roman" w:hAnsi="Times New Roman" w:cs="Times New Roman"/>
+          <w:color w:val="000000"/>
+          <w:sz w:val="18"/>
+          <w:szCs w:val="18"/>
         </w:rPr>
         <w:t xml:space="preserve"> trigger, process data store data in file and drop database</w:t>
       </w:r>
@@ -1572,38 +1589,38 @@
         <w:ind w:left="1080"/>
         <w:textAlignment w:val="center"/>
         <w:rPr>
-          <w:rFonts w:ascii="Calibri" w:eastAsia="Times New Roman" w:hAnsi="Calibri" w:cs="Calibri"/>
-          <w:color w:val="000000"/>
-          <w:sz w:val="22"/>
-          <w:szCs w:val="22"/>
+          <w:rFonts w:ascii="Times New Roman" w:eastAsia="Times New Roman" w:hAnsi="Times New Roman" w:cs="Times New Roman"/>
+          <w:color w:val="000000"/>
+          <w:sz w:val="18"/>
+          <w:szCs w:val="18"/>
         </w:rPr>
       </w:pPr>
       <w:proofErr w:type="gramStart"/>
       <w:r>
         <w:rPr>
-          <w:rFonts w:ascii="Calibri" w:eastAsia="Times New Roman" w:hAnsi="Calibri" w:cs="Calibri"/>
-          <w:color w:val="000000"/>
-          <w:sz w:val="22"/>
-          <w:szCs w:val="22"/>
+          <w:rFonts w:ascii="Times New Roman" w:eastAsia="Times New Roman" w:hAnsi="Times New Roman" w:cs="Times New Roman"/>
+          <w:color w:val="000000"/>
+          <w:sz w:val="18"/>
+          <w:szCs w:val="18"/>
         </w:rPr>
         <w:t>[ ]</w:t>
       </w:r>
       <w:r>
         <w:rPr>
-          <w:rFonts w:ascii="Calibri" w:eastAsia="Times New Roman" w:hAnsi="Calibri" w:cs="Calibri"/>
-          <w:color w:val="000000"/>
-          <w:sz w:val="22"/>
-          <w:szCs w:val="22"/>
+          <w:rFonts w:ascii="Times New Roman" w:eastAsia="Times New Roman" w:hAnsi="Times New Roman" w:cs="Times New Roman"/>
+          <w:color w:val="000000"/>
+          <w:sz w:val="18"/>
+          <w:szCs w:val="18"/>
         </w:rPr>
         <w:t>Purge</w:t>
       </w:r>
       <w:proofErr w:type="gramEnd"/>
       <w:r>
         <w:rPr>
-          <w:rFonts w:ascii="Calibri" w:eastAsia="Times New Roman" w:hAnsi="Calibri" w:cs="Calibri"/>
-          <w:color w:val="000000"/>
-          <w:sz w:val="22"/>
-          <w:szCs w:val="22"/>
+          <w:rFonts w:ascii="Times New Roman" w:eastAsia="Times New Roman" w:hAnsi="Times New Roman" w:cs="Times New Roman"/>
+          <w:color w:val="000000"/>
+          <w:sz w:val="18"/>
+          <w:szCs w:val="18"/>
         </w:rPr>
         <w:t xml:space="preserve"> files older than a week</w:t>
       </w:r>
@@ -1617,40 +1634,40 @@
         <w:ind w:left="540"/>
         <w:textAlignment w:val="center"/>
         <w:rPr>
-          <w:rFonts w:ascii="Calibri" w:eastAsia="Times New Roman" w:hAnsi="Calibri" w:cs="Calibri"/>
-          <w:color w:val="000000"/>
-          <w:sz w:val="22"/>
-          <w:szCs w:val="22"/>
+          <w:rFonts w:ascii="Times New Roman" w:eastAsia="Times New Roman" w:hAnsi="Times New Roman" w:cs="Times New Roman"/>
+          <w:color w:val="000000"/>
+          <w:sz w:val="18"/>
+          <w:szCs w:val="18"/>
         </w:rPr>
       </w:pPr>
       <w:proofErr w:type="gramStart"/>
       <w:r>
         <w:rPr>
-          <w:rFonts w:ascii="Calibri" w:eastAsia="Times New Roman" w:hAnsi="Calibri" w:cs="Calibri"/>
+          <w:rFonts w:ascii="Times New Roman" w:eastAsia="Times New Roman" w:hAnsi="Times New Roman" w:cs="Times New Roman"/>
           <w:i/>
           <w:iCs/>
           <w:color w:val="000000"/>
-          <w:sz w:val="22"/>
-          <w:szCs w:val="22"/>
+          <w:sz w:val="18"/>
+          <w:szCs w:val="18"/>
         </w:rPr>
         <w:t>health_check.sh</w:t>
       </w:r>
       <w:r>
         <w:rPr>
-          <w:rFonts w:ascii="Calibri" w:eastAsia="Times New Roman" w:hAnsi="Calibri" w:cs="Calibri"/>
-          <w:color w:val="000000"/>
-          <w:sz w:val="22"/>
-          <w:szCs w:val="22"/>
+          <w:rFonts w:ascii="Times New Roman" w:eastAsia="Times New Roman" w:hAnsi="Times New Roman" w:cs="Times New Roman"/>
+          <w:color w:val="000000"/>
+          <w:sz w:val="18"/>
+          <w:szCs w:val="18"/>
         </w:rPr>
         <w:t xml:space="preserve"> :</w:t>
       </w:r>
       <w:proofErr w:type="gramEnd"/>
       <w:r>
         <w:rPr>
-          <w:rFonts w:ascii="Calibri" w:eastAsia="Times New Roman" w:hAnsi="Calibri" w:cs="Calibri"/>
-          <w:color w:val="000000"/>
-          <w:sz w:val="22"/>
-          <w:szCs w:val="22"/>
+          <w:rFonts w:ascii="Times New Roman" w:eastAsia="Times New Roman" w:hAnsi="Times New Roman" w:cs="Times New Roman"/>
+          <w:color w:val="000000"/>
+          <w:sz w:val="18"/>
+          <w:szCs w:val="18"/>
         </w:rPr>
         <w:t xml:space="preserve"> Parse through aggregate data with  current data - get metrics to be checked from config file.</w:t>
       </w:r>
@@ -1664,56 +1681,56 @@
         <w:ind w:left="1080"/>
         <w:textAlignment w:val="center"/>
         <w:rPr>
-          <w:rFonts w:ascii="Calibri" w:eastAsia="Times New Roman" w:hAnsi="Calibri" w:cs="Calibri"/>
-          <w:color w:val="000000"/>
-          <w:sz w:val="22"/>
-          <w:szCs w:val="22"/>
-        </w:rPr>
-      </w:pPr>
-      <w:r>
-        <w:rPr>
-          <w:rFonts w:ascii="Calibri" w:eastAsia="Times New Roman" w:hAnsi="Calibri" w:cs="Calibri"/>
-          <w:color w:val="000000"/>
-          <w:sz w:val="22"/>
-          <w:szCs w:val="22"/>
+          <w:rFonts w:ascii="Times New Roman" w:eastAsia="Times New Roman" w:hAnsi="Times New Roman" w:cs="Times New Roman"/>
+          <w:color w:val="000000"/>
+          <w:sz w:val="18"/>
+          <w:szCs w:val="18"/>
+        </w:rPr>
+      </w:pPr>
+      <w:r>
+        <w:rPr>
+          <w:rFonts w:ascii="Times New Roman" w:eastAsia="Times New Roman" w:hAnsi="Times New Roman" w:cs="Times New Roman"/>
+          <w:color w:val="000000"/>
+          <w:sz w:val="18"/>
+          <w:szCs w:val="18"/>
         </w:rPr>
         <w:t>[</w:t>
       </w:r>
       <w:proofErr w:type="gramStart"/>
       <w:r>
         <w:rPr>
-          <w:rFonts w:ascii="Calibri" w:eastAsia="Times New Roman" w:hAnsi="Calibri" w:cs="Calibri"/>
-          <w:color w:val="000000"/>
-          <w:sz w:val="22"/>
-          <w:szCs w:val="22"/>
+          <w:rFonts w:ascii="Times New Roman" w:eastAsia="Times New Roman" w:hAnsi="Times New Roman" w:cs="Times New Roman"/>
+          <w:color w:val="000000"/>
+          <w:sz w:val="18"/>
+          <w:szCs w:val="18"/>
         </w:rPr>
         <w:t>*</w:t>
       </w:r>
       <w:r>
         <w:rPr>
-          <w:rFonts w:ascii="Calibri" w:eastAsia="Times New Roman" w:hAnsi="Calibri" w:cs="Calibri"/>
-          <w:color w:val="000000"/>
-          <w:sz w:val="22"/>
-          <w:szCs w:val="22"/>
+          <w:rFonts w:ascii="Times New Roman" w:eastAsia="Times New Roman" w:hAnsi="Times New Roman" w:cs="Times New Roman"/>
+          <w:color w:val="000000"/>
+          <w:sz w:val="18"/>
+          <w:szCs w:val="18"/>
         </w:rPr>
         <w:t>]</w:t>
       </w:r>
       <w:r>
         <w:rPr>
-          <w:rFonts w:ascii="Calibri" w:eastAsia="Times New Roman" w:hAnsi="Calibri" w:cs="Calibri"/>
-          <w:color w:val="000000"/>
-          <w:sz w:val="22"/>
-          <w:szCs w:val="22"/>
+          <w:rFonts w:ascii="Times New Roman" w:eastAsia="Times New Roman" w:hAnsi="Times New Roman" w:cs="Times New Roman"/>
+          <w:color w:val="000000"/>
+          <w:sz w:val="18"/>
+          <w:szCs w:val="18"/>
         </w:rPr>
         <w:t>Compare</w:t>
       </w:r>
       <w:proofErr w:type="gramEnd"/>
       <w:r>
         <w:rPr>
-          <w:rFonts w:ascii="Calibri" w:eastAsia="Times New Roman" w:hAnsi="Calibri" w:cs="Calibri"/>
-          <w:color w:val="000000"/>
-          <w:sz w:val="22"/>
-          <w:szCs w:val="22"/>
+          <w:rFonts w:ascii="Times New Roman" w:eastAsia="Times New Roman" w:hAnsi="Times New Roman" w:cs="Times New Roman"/>
+          <w:color w:val="000000"/>
+          <w:sz w:val="18"/>
+          <w:szCs w:val="18"/>
         </w:rPr>
         <w:t xml:space="preserve"> current file with daily average and weekly average  if any of metric is +/- 30%  create alert report file</w:t>
       </w:r>
@@ -1727,38 +1744,38 @@
         <w:ind w:left="1080"/>
         <w:textAlignment w:val="center"/>
         <w:rPr>
-          <w:rFonts w:ascii="Calibri" w:eastAsia="Times New Roman" w:hAnsi="Calibri" w:cs="Calibri"/>
-          <w:color w:val="000000"/>
-          <w:sz w:val="22"/>
-          <w:szCs w:val="22"/>
+          <w:rFonts w:ascii="Times New Roman" w:eastAsia="Times New Roman" w:hAnsi="Times New Roman" w:cs="Times New Roman"/>
+          <w:color w:val="000000"/>
+          <w:sz w:val="18"/>
+          <w:szCs w:val="18"/>
         </w:rPr>
       </w:pPr>
       <w:proofErr w:type="gramStart"/>
       <w:r>
         <w:rPr>
-          <w:rFonts w:ascii="Calibri" w:eastAsia="Times New Roman" w:hAnsi="Calibri" w:cs="Calibri"/>
-          <w:color w:val="000000"/>
-          <w:sz w:val="22"/>
-          <w:szCs w:val="22"/>
+          <w:rFonts w:ascii="Times New Roman" w:eastAsia="Times New Roman" w:hAnsi="Times New Roman" w:cs="Times New Roman"/>
+          <w:color w:val="000000"/>
+          <w:sz w:val="18"/>
+          <w:szCs w:val="18"/>
         </w:rPr>
         <w:t>[ ]</w:t>
       </w:r>
       <w:r>
         <w:rPr>
-          <w:rFonts w:ascii="Calibri" w:eastAsia="Times New Roman" w:hAnsi="Calibri" w:cs="Calibri"/>
-          <w:color w:val="000000"/>
-          <w:sz w:val="22"/>
-          <w:szCs w:val="22"/>
+          <w:rFonts w:ascii="Times New Roman" w:eastAsia="Times New Roman" w:hAnsi="Times New Roman" w:cs="Times New Roman"/>
+          <w:color w:val="000000"/>
+          <w:sz w:val="18"/>
+          <w:szCs w:val="18"/>
         </w:rPr>
         <w:t>trigger</w:t>
       </w:r>
       <w:proofErr w:type="gramEnd"/>
       <w:r>
         <w:rPr>
-          <w:rFonts w:ascii="Calibri" w:eastAsia="Times New Roman" w:hAnsi="Calibri" w:cs="Calibri"/>
-          <w:color w:val="000000"/>
-          <w:sz w:val="22"/>
-          <w:szCs w:val="22"/>
+          <w:rFonts w:ascii="Times New Roman" w:eastAsia="Times New Roman" w:hAnsi="Times New Roman" w:cs="Times New Roman"/>
+          <w:color w:val="000000"/>
+          <w:sz w:val="18"/>
+          <w:szCs w:val="18"/>
         </w:rPr>
         <w:t xml:space="preserve"> communication [ an email to admin ]</w:t>
       </w:r>
@@ -1772,18 +1789,18 @@
         <w:ind w:left="1620"/>
         <w:textAlignment w:val="center"/>
         <w:rPr>
-          <w:rFonts w:ascii="Calibri" w:eastAsia="Times New Roman" w:hAnsi="Calibri" w:cs="Calibri"/>
-          <w:color w:val="000000"/>
-          <w:sz w:val="22"/>
-          <w:szCs w:val="22"/>
-        </w:rPr>
-      </w:pPr>
-      <w:r>
-        <w:rPr>
-          <w:rFonts w:ascii="Calibri" w:eastAsia="Times New Roman" w:hAnsi="Calibri" w:cs="Calibri"/>
-          <w:color w:val="000000"/>
-          <w:sz w:val="22"/>
-          <w:szCs w:val="22"/>
+          <w:rFonts w:ascii="Times New Roman" w:eastAsia="Times New Roman" w:hAnsi="Times New Roman" w:cs="Times New Roman"/>
+          <w:color w:val="000000"/>
+          <w:sz w:val="18"/>
+          <w:szCs w:val="18"/>
+        </w:rPr>
+      </w:pPr>
+      <w:r>
+        <w:rPr>
+          <w:rFonts w:ascii="Times New Roman" w:eastAsia="Times New Roman" w:hAnsi="Times New Roman" w:cs="Times New Roman"/>
+          <w:color w:val="000000"/>
+          <w:sz w:val="18"/>
+          <w:szCs w:val="18"/>
         </w:rPr>
         <w:t xml:space="preserve">Cluster is healthy </w:t>
       </w:r>
@@ -1797,29 +1814,29 @@
         <w:ind w:left="1620"/>
         <w:textAlignment w:val="center"/>
         <w:rPr>
-          <w:rFonts w:ascii="Calibri" w:eastAsia="Times New Roman" w:hAnsi="Calibri" w:cs="Calibri"/>
-          <w:color w:val="000000"/>
-          <w:sz w:val="22"/>
-          <w:szCs w:val="22"/>
+          <w:rFonts w:ascii="Times New Roman" w:eastAsia="Times New Roman" w:hAnsi="Times New Roman" w:cs="Times New Roman"/>
+          <w:color w:val="000000"/>
+          <w:sz w:val="18"/>
+          <w:szCs w:val="18"/>
         </w:rPr>
       </w:pPr>
       <w:proofErr w:type="gramStart"/>
       <w:r>
         <w:rPr>
-          <w:rFonts w:ascii="Calibri" w:eastAsia="Times New Roman" w:hAnsi="Calibri" w:cs="Calibri"/>
-          <w:color w:val="000000"/>
-          <w:sz w:val="22"/>
-          <w:szCs w:val="22"/>
+          <w:rFonts w:ascii="Times New Roman" w:eastAsia="Times New Roman" w:hAnsi="Times New Roman" w:cs="Times New Roman"/>
+          <w:color w:val="000000"/>
+          <w:sz w:val="18"/>
+          <w:szCs w:val="18"/>
         </w:rPr>
         <w:t>So</w:t>
       </w:r>
       <w:proofErr w:type="gramEnd"/>
       <w:r>
         <w:rPr>
-          <w:rFonts w:ascii="Calibri" w:eastAsia="Times New Roman" w:hAnsi="Calibri" w:cs="Calibri"/>
-          <w:color w:val="000000"/>
-          <w:sz w:val="22"/>
-          <w:szCs w:val="22"/>
+          <w:rFonts w:ascii="Times New Roman" w:eastAsia="Times New Roman" w:hAnsi="Times New Roman" w:cs="Times New Roman"/>
+          <w:color w:val="000000"/>
+          <w:sz w:val="18"/>
+          <w:szCs w:val="18"/>
         </w:rPr>
         <w:t xml:space="preserve"> and so things has to be observed</w:t>
       </w:r>
@@ -1833,38 +1850,38 @@
         <w:ind w:left="1080"/>
         <w:textAlignment w:val="center"/>
         <w:rPr>
-          <w:rFonts w:ascii="Calibri" w:eastAsia="Times New Roman" w:hAnsi="Calibri" w:cs="Calibri"/>
-          <w:color w:val="000000"/>
-          <w:sz w:val="22"/>
-          <w:szCs w:val="22"/>
+          <w:rFonts w:ascii="Times New Roman" w:eastAsia="Times New Roman" w:hAnsi="Times New Roman" w:cs="Times New Roman"/>
+          <w:color w:val="000000"/>
+          <w:sz w:val="18"/>
+          <w:szCs w:val="18"/>
         </w:rPr>
       </w:pPr>
       <w:proofErr w:type="gramStart"/>
       <w:r>
         <w:rPr>
-          <w:rFonts w:ascii="Calibri" w:eastAsia="Times New Roman" w:hAnsi="Calibri" w:cs="Calibri"/>
-          <w:color w:val="000000"/>
-          <w:sz w:val="22"/>
-          <w:szCs w:val="22"/>
+          <w:rFonts w:ascii="Times New Roman" w:eastAsia="Times New Roman" w:hAnsi="Times New Roman" w:cs="Times New Roman"/>
+          <w:color w:val="000000"/>
+          <w:sz w:val="18"/>
+          <w:szCs w:val="18"/>
         </w:rPr>
         <w:t>[ ]</w:t>
       </w:r>
       <w:r>
         <w:rPr>
-          <w:rFonts w:ascii="Calibri" w:eastAsia="Times New Roman" w:hAnsi="Calibri" w:cs="Calibri"/>
-          <w:color w:val="000000"/>
-          <w:sz w:val="22"/>
-          <w:szCs w:val="22"/>
+          <w:rFonts w:ascii="Times New Roman" w:eastAsia="Times New Roman" w:hAnsi="Times New Roman" w:cs="Times New Roman"/>
+          <w:color w:val="000000"/>
+          <w:sz w:val="18"/>
+          <w:szCs w:val="18"/>
         </w:rPr>
         <w:t>Maintain</w:t>
       </w:r>
       <w:proofErr w:type="gramEnd"/>
       <w:r>
         <w:rPr>
-          <w:rFonts w:ascii="Calibri" w:eastAsia="Times New Roman" w:hAnsi="Calibri" w:cs="Calibri"/>
-          <w:color w:val="000000"/>
-          <w:sz w:val="22"/>
-          <w:szCs w:val="22"/>
+          <w:rFonts w:ascii="Times New Roman" w:eastAsia="Times New Roman" w:hAnsi="Times New Roman" w:cs="Times New Roman"/>
+          <w:color w:val="000000"/>
+          <w:sz w:val="18"/>
+          <w:szCs w:val="18"/>
         </w:rPr>
         <w:t xml:space="preserve"> history of alerts generated so far.</w:t>
       </w:r>
@@ -1873,15 +1890,15 @@
       <w:pPr>
         <w:ind w:left="1080"/>
         <w:rPr>
-          <w:rFonts w:ascii="Calibri" w:eastAsia="Times New Roman" w:hAnsi="Calibri" w:cs="Calibri"/>
-          <w:color w:val="000000"/>
-          <w:sz w:val="22"/>
-          <w:szCs w:val="22"/>
-        </w:rPr>
-      </w:pPr>
-      <w:r>
-        <w:rPr>
-          <w:rFonts w:ascii="Calibri" w:eastAsia="Times New Roman" w:hAnsi="Calibri" w:cs="Calibri"/>
+          <w:rFonts w:ascii="Times New Roman" w:eastAsia="Times New Roman" w:hAnsi="Times New Roman" w:cs="Times New Roman"/>
+          <w:color w:val="000000"/>
+          <w:sz w:val="22"/>
+          <w:szCs w:val="22"/>
+        </w:rPr>
+      </w:pPr>
+      <w:r>
+        <w:rPr>
+          <w:rFonts w:ascii="Times New Roman" w:eastAsia="Times New Roman" w:hAnsi="Times New Roman" w:cs="Times New Roman"/>
           <w:color w:val="000000"/>
           <w:sz w:val="22"/>
           <w:szCs w:val="22"/>
@@ -1892,24 +1909,25 @@
     <w:p>
       <w:pPr>
         <w:rPr>
-          <w:rFonts w:ascii="Calibri" w:eastAsia="Times New Roman" w:hAnsi="Calibri" w:cs="Calibri"/>
-          <w:color w:val="000000"/>
-          <w:sz w:val="22"/>
-          <w:szCs w:val="22"/>
-        </w:rPr>
-      </w:pPr>
-      <w:r>
-        <w:rPr>
-          <w:rFonts w:ascii="Calibri" w:eastAsia="Times New Roman" w:hAnsi="Calibri" w:cs="Calibri"/>
-          <w:color w:val="000000"/>
-          <w:sz w:val="22"/>
-          <w:szCs w:val="22"/>
-        </w:rPr>
+          <w:rFonts w:ascii="Times New Roman" w:eastAsia="Times New Roman" w:hAnsi="Times New Roman" w:cs="Times New Roman"/>
+          <w:color w:val="000000"/>
+          <w:sz w:val="22"/>
+          <w:szCs w:val="22"/>
+        </w:rPr>
+      </w:pPr>
+      <w:r>
+        <w:rPr>
+          <w:rFonts w:ascii="Times New Roman" w:eastAsia="Times New Roman" w:hAnsi="Times New Roman" w:cs="Times New Roman"/>
+          <w:color w:val="000000"/>
+          <w:sz w:val="22"/>
+          <w:szCs w:val="22"/>
+        </w:rPr>
+        <w:lastRenderedPageBreak/>
         <w:t xml:space="preserve">2 </w:t>
       </w:r>
       <w:r>
         <w:rPr>
-          <w:rFonts w:ascii="Calibri" w:eastAsia="Times New Roman" w:hAnsi="Calibri" w:cs="Calibri"/>
+          <w:rFonts w:ascii="Times New Roman" w:eastAsia="Times New Roman" w:hAnsi="Times New Roman" w:cs="Times New Roman"/>
           <w:b/>
           <w:bCs/>
           <w:color w:val="000000"/>
@@ -1928,38 +1946,38 @@
         <w:ind w:left="540"/>
         <w:textAlignment w:val="center"/>
         <w:rPr>
-          <w:rFonts w:ascii="Calibri" w:eastAsia="Times New Roman" w:hAnsi="Calibri" w:cs="Calibri"/>
-          <w:color w:val="000000"/>
-          <w:sz w:val="22"/>
-          <w:szCs w:val="22"/>
-        </w:rPr>
-      </w:pPr>
-      <w:r>
-        <w:rPr>
-          <w:rFonts w:ascii="Calibri" w:eastAsia="Times New Roman" w:hAnsi="Calibri" w:cs="Calibri"/>
-          <w:color w:val="000000"/>
-          <w:sz w:val="22"/>
-          <w:szCs w:val="22"/>
+          <w:rFonts w:ascii="Times New Roman" w:eastAsia="Times New Roman" w:hAnsi="Times New Roman" w:cs="Times New Roman"/>
+          <w:color w:val="000000"/>
+          <w:sz w:val="18"/>
+          <w:szCs w:val="18"/>
+        </w:rPr>
+      </w:pPr>
+      <w:r>
+        <w:rPr>
+          <w:rFonts w:ascii="Times New Roman" w:eastAsia="Times New Roman" w:hAnsi="Times New Roman" w:cs="Times New Roman"/>
+          <w:color w:val="000000"/>
+          <w:sz w:val="18"/>
+          <w:szCs w:val="18"/>
         </w:rPr>
         <w:t xml:space="preserve">section </w:t>
       </w:r>
       <w:proofErr w:type="spellStart"/>
       <w:r>
         <w:rPr>
-          <w:rFonts w:ascii="Calibri" w:eastAsia="Times New Roman" w:hAnsi="Calibri" w:cs="Calibri"/>
-          <w:color w:val="000000"/>
-          <w:sz w:val="22"/>
-          <w:szCs w:val="22"/>
+          <w:rFonts w:ascii="Times New Roman" w:eastAsia="Times New Roman" w:hAnsi="Times New Roman" w:cs="Times New Roman"/>
+          <w:color w:val="000000"/>
+          <w:sz w:val="18"/>
+          <w:szCs w:val="18"/>
         </w:rPr>
         <w:t>DataNode</w:t>
       </w:r>
       <w:proofErr w:type="spellEnd"/>
       <w:r>
         <w:rPr>
-          <w:rFonts w:ascii="Calibri" w:eastAsia="Times New Roman" w:hAnsi="Calibri" w:cs="Calibri"/>
-          <w:color w:val="000000"/>
-          <w:sz w:val="22"/>
-          <w:szCs w:val="22"/>
+          <w:rFonts w:ascii="Times New Roman" w:eastAsia="Times New Roman" w:hAnsi="Times New Roman" w:cs="Times New Roman"/>
+          <w:color w:val="000000"/>
+          <w:sz w:val="18"/>
+          <w:szCs w:val="18"/>
         </w:rPr>
         <w:t xml:space="preserve"> </w:t>
       </w:r>
@@ -1973,76 +1991,76 @@
         <w:ind w:left="1080"/>
         <w:textAlignment w:val="center"/>
         <w:rPr>
-          <w:rFonts w:ascii="Calibri" w:eastAsia="Times New Roman" w:hAnsi="Calibri" w:cs="Calibri"/>
-          <w:color w:val="000000"/>
-          <w:sz w:val="22"/>
-          <w:szCs w:val="22"/>
-        </w:rPr>
-      </w:pPr>
-      <w:r>
-        <w:rPr>
-          <w:rFonts w:ascii="Calibri" w:eastAsia="Times New Roman" w:hAnsi="Calibri" w:cs="Calibri"/>
-          <w:color w:val="000000"/>
-          <w:sz w:val="22"/>
-          <w:szCs w:val="22"/>
+          <w:rFonts w:ascii="Times New Roman" w:eastAsia="Times New Roman" w:hAnsi="Times New Roman" w:cs="Times New Roman"/>
+          <w:color w:val="000000"/>
+          <w:sz w:val="18"/>
+          <w:szCs w:val="18"/>
+        </w:rPr>
+      </w:pPr>
+      <w:r>
+        <w:rPr>
+          <w:rFonts w:ascii="Times New Roman" w:eastAsia="Times New Roman" w:hAnsi="Times New Roman" w:cs="Times New Roman"/>
+          <w:color w:val="000000"/>
+          <w:sz w:val="18"/>
+          <w:szCs w:val="18"/>
         </w:rPr>
         <w:t>[</w:t>
       </w:r>
       <w:proofErr w:type="gramStart"/>
       <w:r>
         <w:rPr>
-          <w:rFonts w:ascii="Calibri" w:eastAsia="Times New Roman" w:hAnsi="Calibri" w:cs="Calibri"/>
-          <w:color w:val="000000"/>
-          <w:sz w:val="22"/>
-          <w:szCs w:val="22"/>
+          <w:rFonts w:ascii="Times New Roman" w:eastAsia="Times New Roman" w:hAnsi="Times New Roman" w:cs="Times New Roman"/>
+          <w:color w:val="000000"/>
+          <w:sz w:val="18"/>
+          <w:szCs w:val="18"/>
         </w:rPr>
         <w:t>*</w:t>
       </w:r>
       <w:r>
         <w:rPr>
-          <w:rFonts w:ascii="Calibri" w:eastAsia="Times New Roman" w:hAnsi="Calibri" w:cs="Calibri"/>
-          <w:color w:val="000000"/>
-          <w:sz w:val="22"/>
-          <w:szCs w:val="22"/>
+          <w:rFonts w:ascii="Times New Roman" w:eastAsia="Times New Roman" w:hAnsi="Times New Roman" w:cs="Times New Roman"/>
+          <w:color w:val="000000"/>
+          <w:sz w:val="18"/>
+          <w:szCs w:val="18"/>
         </w:rPr>
         <w:t>]</w:t>
       </w:r>
       <w:r>
         <w:rPr>
-          <w:rFonts w:ascii="Calibri" w:eastAsia="Times New Roman" w:hAnsi="Calibri" w:cs="Calibri"/>
-          <w:color w:val="000000"/>
-          <w:sz w:val="22"/>
-          <w:szCs w:val="22"/>
+          <w:rFonts w:ascii="Times New Roman" w:eastAsia="Times New Roman" w:hAnsi="Times New Roman" w:cs="Times New Roman"/>
+          <w:color w:val="000000"/>
+          <w:sz w:val="18"/>
+          <w:szCs w:val="18"/>
         </w:rPr>
         <w:t>Metrics</w:t>
       </w:r>
       <w:proofErr w:type="gramEnd"/>
       <w:r>
         <w:rPr>
-          <w:rFonts w:ascii="Calibri" w:eastAsia="Times New Roman" w:hAnsi="Calibri" w:cs="Calibri"/>
-          <w:color w:val="000000"/>
-          <w:sz w:val="22"/>
-          <w:szCs w:val="22"/>
+          <w:rFonts w:ascii="Times New Roman" w:eastAsia="Times New Roman" w:hAnsi="Times New Roman" w:cs="Times New Roman"/>
+          <w:color w:val="000000"/>
+          <w:sz w:val="18"/>
+          <w:szCs w:val="18"/>
         </w:rPr>
         <w:t xml:space="preserve"> to be collected and monitored from </w:t>
       </w:r>
       <w:proofErr w:type="spellStart"/>
       <w:r>
         <w:rPr>
-          <w:rFonts w:ascii="Calibri" w:eastAsia="Times New Roman" w:hAnsi="Calibri" w:cs="Calibri"/>
-          <w:color w:val="000000"/>
-          <w:sz w:val="22"/>
-          <w:szCs w:val="22"/>
+          <w:rFonts w:ascii="Times New Roman" w:eastAsia="Times New Roman" w:hAnsi="Times New Roman" w:cs="Times New Roman"/>
+          <w:color w:val="000000"/>
+          <w:sz w:val="18"/>
+          <w:szCs w:val="18"/>
         </w:rPr>
         <w:t>jmx</w:t>
       </w:r>
       <w:proofErr w:type="spellEnd"/>
       <w:r>
         <w:rPr>
-          <w:rFonts w:ascii="Calibri" w:eastAsia="Times New Roman" w:hAnsi="Calibri" w:cs="Calibri"/>
-          <w:color w:val="000000"/>
-          <w:sz w:val="22"/>
-          <w:szCs w:val="22"/>
+          <w:rFonts w:ascii="Times New Roman" w:eastAsia="Times New Roman" w:hAnsi="Times New Roman" w:cs="Times New Roman"/>
+          <w:color w:val="000000"/>
+          <w:sz w:val="18"/>
+          <w:szCs w:val="18"/>
         </w:rPr>
         <w:t xml:space="preserve"> list </w:t>
       </w:r>
@@ -2056,56 +2074,56 @@
         <w:ind w:left="1620"/>
         <w:textAlignment w:val="center"/>
         <w:rPr>
-          <w:rFonts w:ascii="Calibri" w:eastAsia="Times New Roman" w:hAnsi="Calibri" w:cs="Calibri"/>
-          <w:color w:val="000000"/>
-          <w:sz w:val="22"/>
-          <w:szCs w:val="22"/>
-        </w:rPr>
-      </w:pPr>
-      <w:r>
-        <w:rPr>
-          <w:rFonts w:ascii="Calibri" w:eastAsia="Times New Roman" w:hAnsi="Calibri" w:cs="Calibri"/>
-          <w:color w:val="000000"/>
-          <w:sz w:val="22"/>
-          <w:szCs w:val="22"/>
+          <w:rFonts w:ascii="Times New Roman" w:eastAsia="Times New Roman" w:hAnsi="Times New Roman" w:cs="Times New Roman"/>
+          <w:color w:val="000000"/>
+          <w:sz w:val="18"/>
+          <w:szCs w:val="18"/>
+        </w:rPr>
+      </w:pPr>
+      <w:r>
+        <w:rPr>
+          <w:rFonts w:ascii="Times New Roman" w:eastAsia="Times New Roman" w:hAnsi="Times New Roman" w:cs="Times New Roman"/>
+          <w:color w:val="000000"/>
+          <w:sz w:val="18"/>
+          <w:szCs w:val="18"/>
         </w:rPr>
         <w:t>[</w:t>
       </w:r>
       <w:proofErr w:type="gramStart"/>
       <w:r>
         <w:rPr>
-          <w:rFonts w:ascii="Calibri" w:eastAsia="Times New Roman" w:hAnsi="Calibri" w:cs="Calibri"/>
-          <w:color w:val="000000"/>
-          <w:sz w:val="22"/>
-          <w:szCs w:val="22"/>
+          <w:rFonts w:ascii="Times New Roman" w:eastAsia="Times New Roman" w:hAnsi="Times New Roman" w:cs="Times New Roman"/>
+          <w:color w:val="000000"/>
+          <w:sz w:val="18"/>
+          <w:szCs w:val="18"/>
         </w:rPr>
         <w:t>*</w:t>
       </w:r>
       <w:r>
         <w:rPr>
-          <w:rFonts w:ascii="Calibri" w:eastAsia="Times New Roman" w:hAnsi="Calibri" w:cs="Calibri"/>
-          <w:color w:val="000000"/>
-          <w:sz w:val="22"/>
-          <w:szCs w:val="22"/>
+          <w:rFonts w:ascii="Times New Roman" w:eastAsia="Times New Roman" w:hAnsi="Times New Roman" w:cs="Times New Roman"/>
+          <w:color w:val="000000"/>
+          <w:sz w:val="18"/>
+          <w:szCs w:val="18"/>
         </w:rPr>
         <w:t>]</w:t>
       </w:r>
       <w:r>
         <w:rPr>
-          <w:rFonts w:ascii="Calibri" w:eastAsia="Times New Roman" w:hAnsi="Calibri" w:cs="Calibri"/>
-          <w:color w:val="000000"/>
-          <w:sz w:val="22"/>
-          <w:szCs w:val="22"/>
+          <w:rFonts w:ascii="Times New Roman" w:eastAsia="Times New Roman" w:hAnsi="Times New Roman" w:cs="Times New Roman"/>
+          <w:color w:val="000000"/>
+          <w:sz w:val="18"/>
+          <w:szCs w:val="18"/>
         </w:rPr>
         <w:t>DDL</w:t>
       </w:r>
       <w:proofErr w:type="gramEnd"/>
       <w:r>
         <w:rPr>
-          <w:rFonts w:ascii="Calibri" w:eastAsia="Times New Roman" w:hAnsi="Calibri" w:cs="Calibri"/>
-          <w:color w:val="000000"/>
-          <w:sz w:val="22"/>
-          <w:szCs w:val="22"/>
+          <w:rFonts w:ascii="Times New Roman" w:eastAsia="Times New Roman" w:hAnsi="Times New Roman" w:cs="Times New Roman"/>
+          <w:color w:val="000000"/>
+          <w:sz w:val="18"/>
+          <w:szCs w:val="18"/>
         </w:rPr>
         <w:t xml:space="preserve"> could dynamically be created from this config file, DDLs should be versioned , every row should have config version.</w:t>
       </w:r>
@@ -2114,18 +2132,18 @@
       <w:pPr>
         <w:ind w:left="1620"/>
         <w:rPr>
-          <w:rFonts w:ascii="Calibri" w:eastAsia="Times New Roman" w:hAnsi="Calibri" w:cs="Calibri"/>
-          <w:color w:val="000000"/>
-          <w:sz w:val="22"/>
-          <w:szCs w:val="22"/>
-        </w:rPr>
-      </w:pPr>
-      <w:r>
-        <w:rPr>
-          <w:rFonts w:ascii="Calibri" w:eastAsia="Times New Roman" w:hAnsi="Calibri" w:cs="Calibri"/>
-          <w:color w:val="000000"/>
-          <w:sz w:val="22"/>
-          <w:szCs w:val="22"/>
+          <w:rFonts w:ascii="Times New Roman" w:eastAsia="Times New Roman" w:hAnsi="Times New Roman" w:cs="Times New Roman"/>
+          <w:color w:val="000000"/>
+          <w:sz w:val="18"/>
+          <w:szCs w:val="18"/>
+        </w:rPr>
+      </w:pPr>
+      <w:r>
+        <w:rPr>
+          <w:rFonts w:ascii="Times New Roman" w:eastAsia="Times New Roman" w:hAnsi="Times New Roman" w:cs="Times New Roman"/>
+          <w:color w:val="000000"/>
+          <w:sz w:val="18"/>
+          <w:szCs w:val="18"/>
         </w:rPr>
         <w:t> </w:t>
       </w:r>
@@ -2139,56 +2157,56 @@
         <w:ind w:left="1080"/>
         <w:textAlignment w:val="center"/>
         <w:rPr>
-          <w:rFonts w:ascii="Calibri" w:eastAsia="Times New Roman" w:hAnsi="Calibri" w:cs="Calibri"/>
-          <w:color w:val="000000"/>
-          <w:sz w:val="22"/>
-          <w:szCs w:val="22"/>
-        </w:rPr>
-      </w:pPr>
-      <w:r>
-        <w:rPr>
-          <w:rFonts w:ascii="Calibri" w:eastAsia="Times New Roman" w:hAnsi="Calibri" w:cs="Calibri"/>
-          <w:color w:val="000000"/>
-          <w:sz w:val="22"/>
-          <w:szCs w:val="22"/>
+          <w:rFonts w:ascii="Times New Roman" w:eastAsia="Times New Roman" w:hAnsi="Times New Roman" w:cs="Times New Roman"/>
+          <w:color w:val="000000"/>
+          <w:sz w:val="18"/>
+          <w:szCs w:val="18"/>
+        </w:rPr>
+      </w:pPr>
+      <w:r>
+        <w:rPr>
+          <w:rFonts w:ascii="Times New Roman" w:eastAsia="Times New Roman" w:hAnsi="Times New Roman" w:cs="Times New Roman"/>
+          <w:color w:val="000000"/>
+          <w:sz w:val="18"/>
+          <w:szCs w:val="18"/>
         </w:rPr>
         <w:t>[</w:t>
       </w:r>
       <w:proofErr w:type="gramStart"/>
       <w:r>
         <w:rPr>
-          <w:rFonts w:ascii="Calibri" w:eastAsia="Times New Roman" w:hAnsi="Calibri" w:cs="Calibri"/>
-          <w:color w:val="000000"/>
-          <w:sz w:val="22"/>
-          <w:szCs w:val="22"/>
+          <w:rFonts w:ascii="Times New Roman" w:eastAsia="Times New Roman" w:hAnsi="Times New Roman" w:cs="Times New Roman"/>
+          <w:color w:val="000000"/>
+          <w:sz w:val="18"/>
+          <w:szCs w:val="18"/>
         </w:rPr>
         <w:t>*</w:t>
       </w:r>
       <w:r>
         <w:rPr>
-          <w:rFonts w:ascii="Calibri" w:eastAsia="Times New Roman" w:hAnsi="Calibri" w:cs="Calibri"/>
-          <w:color w:val="000000"/>
-          <w:sz w:val="22"/>
-          <w:szCs w:val="22"/>
+          <w:rFonts w:ascii="Times New Roman" w:eastAsia="Times New Roman" w:hAnsi="Times New Roman" w:cs="Times New Roman"/>
+          <w:color w:val="000000"/>
+          <w:sz w:val="18"/>
+          <w:szCs w:val="18"/>
         </w:rPr>
         <w:t>]</w:t>
       </w:r>
       <w:r>
         <w:rPr>
-          <w:rFonts w:ascii="Calibri" w:eastAsia="Times New Roman" w:hAnsi="Calibri" w:cs="Calibri"/>
-          <w:color w:val="000000"/>
-          <w:sz w:val="22"/>
-          <w:szCs w:val="22"/>
+          <w:rFonts w:ascii="Times New Roman" w:eastAsia="Times New Roman" w:hAnsi="Times New Roman" w:cs="Times New Roman"/>
+          <w:color w:val="000000"/>
+          <w:sz w:val="18"/>
+          <w:szCs w:val="18"/>
         </w:rPr>
         <w:t>Threshold</w:t>
       </w:r>
       <w:proofErr w:type="gramEnd"/>
       <w:r>
         <w:rPr>
-          <w:rFonts w:ascii="Calibri" w:eastAsia="Times New Roman" w:hAnsi="Calibri" w:cs="Calibri"/>
-          <w:color w:val="000000"/>
-          <w:sz w:val="22"/>
-          <w:szCs w:val="22"/>
+          <w:rFonts w:ascii="Times New Roman" w:eastAsia="Times New Roman" w:hAnsi="Times New Roman" w:cs="Times New Roman"/>
+          <w:color w:val="000000"/>
+          <w:sz w:val="18"/>
+          <w:szCs w:val="18"/>
         </w:rPr>
         <w:t xml:space="preserve"> % to be monitored</w:t>
       </w:r>
@@ -2202,28 +2220,28 @@
         <w:ind w:left="540"/>
         <w:textAlignment w:val="center"/>
         <w:rPr>
-          <w:rFonts w:ascii="Calibri" w:eastAsia="Times New Roman" w:hAnsi="Calibri" w:cs="Calibri"/>
-          <w:color w:val="000000"/>
-          <w:sz w:val="22"/>
-          <w:szCs w:val="22"/>
-        </w:rPr>
-      </w:pPr>
-      <w:r>
-        <w:rPr>
-          <w:rFonts w:ascii="Calibri" w:eastAsia="Times New Roman" w:hAnsi="Calibri" w:cs="Calibri"/>
-          <w:color w:val="000000"/>
-          <w:sz w:val="22"/>
-          <w:szCs w:val="22"/>
+          <w:rFonts w:ascii="Times New Roman" w:eastAsia="Times New Roman" w:hAnsi="Times New Roman" w:cs="Times New Roman"/>
+          <w:color w:val="000000"/>
+          <w:sz w:val="18"/>
+          <w:szCs w:val="18"/>
+        </w:rPr>
+      </w:pPr>
+      <w:r>
+        <w:rPr>
+          <w:rFonts w:ascii="Times New Roman" w:eastAsia="Times New Roman" w:hAnsi="Times New Roman" w:cs="Times New Roman"/>
+          <w:color w:val="000000"/>
+          <w:sz w:val="18"/>
+          <w:szCs w:val="18"/>
         </w:rPr>
         <w:t xml:space="preserve">section </w:t>
       </w:r>
       <w:proofErr w:type="spellStart"/>
       <w:r>
         <w:rPr>
-          <w:rFonts w:ascii="Calibri" w:eastAsia="Times New Roman" w:hAnsi="Calibri" w:cs="Calibri"/>
-          <w:color w:val="000000"/>
-          <w:sz w:val="22"/>
-          <w:szCs w:val="22"/>
+          <w:rFonts w:ascii="Times New Roman" w:eastAsia="Times New Roman" w:hAnsi="Times New Roman" w:cs="Times New Roman"/>
+          <w:color w:val="000000"/>
+          <w:sz w:val="18"/>
+          <w:szCs w:val="18"/>
         </w:rPr>
         <w:t>NodeManager</w:t>
       </w:r>
@@ -2238,58 +2256,76 @@
         <w:ind w:left="1080"/>
         <w:textAlignment w:val="center"/>
         <w:rPr>
-          <w:rFonts w:ascii="Calibri" w:eastAsia="Times New Roman" w:hAnsi="Calibri" w:cs="Calibri"/>
-          <w:color w:val="000000"/>
-          <w:sz w:val="22"/>
-          <w:szCs w:val="22"/>
-        </w:rPr>
-      </w:pPr>
+          <w:rFonts w:ascii="Times New Roman" w:eastAsia="Times New Roman" w:hAnsi="Times New Roman" w:cs="Times New Roman"/>
+          <w:color w:val="000000"/>
+          <w:sz w:val="18"/>
+          <w:szCs w:val="18"/>
+        </w:rPr>
+      </w:pPr>
+      <w:r>
+        <w:rPr>
+          <w:rFonts w:ascii="Times New Roman" w:eastAsia="Times New Roman" w:hAnsi="Times New Roman" w:cs="Times New Roman"/>
+          <w:color w:val="000000"/>
+          <w:sz w:val="18"/>
+          <w:szCs w:val="18"/>
+        </w:rPr>
+        <w:t>[</w:t>
+      </w:r>
       <w:proofErr w:type="gramStart"/>
       <w:r>
         <w:rPr>
-          <w:rFonts w:ascii="Calibri" w:eastAsia="Times New Roman" w:hAnsi="Calibri" w:cs="Calibri"/>
-          <w:color w:val="000000"/>
-          <w:sz w:val="22"/>
-          <w:szCs w:val="22"/>
-        </w:rPr>
-        <w:t>[ ]</w:t>
-      </w:r>
-      <w:r>
-        <w:rPr>
-          <w:rFonts w:ascii="Calibri" w:eastAsia="Times New Roman" w:hAnsi="Calibri" w:cs="Calibri"/>
-          <w:color w:val="000000"/>
-          <w:sz w:val="22"/>
-          <w:szCs w:val="22"/>
+          <w:rFonts w:ascii="Times New Roman" w:eastAsia="Times New Roman" w:hAnsi="Times New Roman" w:cs="Times New Roman"/>
+          <w:color w:val="000000"/>
+          <w:sz w:val="18"/>
+          <w:szCs w:val="18"/>
+        </w:rPr>
+        <w:t>*</w:t>
+      </w:r>
+      <w:r>
+        <w:rPr>
+          <w:rFonts w:ascii="Times New Roman" w:eastAsia="Times New Roman" w:hAnsi="Times New Roman" w:cs="Times New Roman"/>
+          <w:color w:val="000000"/>
+          <w:sz w:val="18"/>
+          <w:szCs w:val="18"/>
+        </w:rPr>
+        <w:t>]</w:t>
+      </w:r>
+      <w:r>
+        <w:rPr>
+          <w:rFonts w:ascii="Times New Roman" w:eastAsia="Times New Roman" w:hAnsi="Times New Roman" w:cs="Times New Roman"/>
+          <w:color w:val="000000"/>
+          <w:sz w:val="18"/>
+          <w:szCs w:val="18"/>
         </w:rPr>
         <w:t>Metrics</w:t>
       </w:r>
       <w:proofErr w:type="gramEnd"/>
       <w:r>
         <w:rPr>
-          <w:rFonts w:ascii="Calibri" w:eastAsia="Times New Roman" w:hAnsi="Calibri" w:cs="Calibri"/>
-          <w:color w:val="000000"/>
-          <w:sz w:val="22"/>
-          <w:szCs w:val="22"/>
+          <w:rFonts w:ascii="Times New Roman" w:eastAsia="Times New Roman" w:hAnsi="Times New Roman" w:cs="Times New Roman"/>
+          <w:color w:val="000000"/>
+          <w:sz w:val="18"/>
+          <w:szCs w:val="18"/>
         </w:rPr>
         <w:t xml:space="preserve"> to be collected and monitored from </w:t>
       </w:r>
       <w:proofErr w:type="spellStart"/>
       <w:r>
         <w:rPr>
-          <w:rFonts w:ascii="Calibri" w:eastAsia="Times New Roman" w:hAnsi="Calibri" w:cs="Calibri"/>
-          <w:color w:val="000000"/>
-          <w:sz w:val="22"/>
-          <w:szCs w:val="22"/>
+          <w:rFonts w:ascii="Times New Roman" w:eastAsia="Times New Roman" w:hAnsi="Times New Roman" w:cs="Times New Roman"/>
+          <w:color w:val="000000"/>
+          <w:sz w:val="18"/>
+          <w:szCs w:val="18"/>
         </w:rPr>
         <w:t>jmx</w:t>
       </w:r>
       <w:proofErr w:type="spellEnd"/>
       <w:r>
         <w:rPr>
-          <w:rFonts w:ascii="Calibri" w:eastAsia="Times New Roman" w:hAnsi="Calibri" w:cs="Calibri"/>
-          <w:color w:val="000000"/>
-          <w:sz w:val="22"/>
-          <w:szCs w:val="22"/>
+          <w:rFonts w:ascii="Times New Roman" w:eastAsia="Times New Roman" w:hAnsi="Times New Roman" w:cs="Times New Roman"/>
+          <w:color w:val="000000"/>
+          <w:sz w:val="18"/>
+          <w:szCs w:val="18"/>
         </w:rPr>
         <w:t xml:space="preserve"> list --&gt; DDL could dynamically be created from this config file</w:t>
       </w:r>
@@ -2303,38 +2339,38 @@
         <w:ind w:left="1080"/>
         <w:textAlignment w:val="center"/>
         <w:rPr>
-          <w:rFonts w:ascii="Calibri" w:eastAsia="Times New Roman" w:hAnsi="Calibri" w:cs="Calibri"/>
-          <w:color w:val="000000"/>
-          <w:sz w:val="22"/>
-          <w:szCs w:val="22"/>
+          <w:rFonts w:ascii="Times New Roman" w:eastAsia="Times New Roman" w:hAnsi="Times New Roman" w:cs="Times New Roman"/>
+          <w:color w:val="000000"/>
+          <w:sz w:val="18"/>
+          <w:szCs w:val="18"/>
         </w:rPr>
       </w:pPr>
       <w:proofErr w:type="gramStart"/>
       <w:r>
         <w:rPr>
-          <w:rFonts w:ascii="Calibri" w:eastAsia="Times New Roman" w:hAnsi="Calibri" w:cs="Calibri"/>
-          <w:color w:val="000000"/>
-          <w:sz w:val="22"/>
-          <w:szCs w:val="22"/>
+          <w:rFonts w:ascii="Times New Roman" w:eastAsia="Times New Roman" w:hAnsi="Times New Roman" w:cs="Times New Roman"/>
+          <w:color w:val="000000"/>
+          <w:sz w:val="18"/>
+          <w:szCs w:val="18"/>
         </w:rPr>
         <w:t>[ ]</w:t>
       </w:r>
       <w:r>
         <w:rPr>
-          <w:rFonts w:ascii="Calibri" w:eastAsia="Times New Roman" w:hAnsi="Calibri" w:cs="Calibri"/>
-          <w:color w:val="000000"/>
-          <w:sz w:val="22"/>
-          <w:szCs w:val="22"/>
+          <w:rFonts w:ascii="Times New Roman" w:eastAsia="Times New Roman" w:hAnsi="Times New Roman" w:cs="Times New Roman"/>
+          <w:color w:val="000000"/>
+          <w:sz w:val="18"/>
+          <w:szCs w:val="18"/>
         </w:rPr>
         <w:t>Threshold</w:t>
       </w:r>
       <w:proofErr w:type="gramEnd"/>
       <w:r>
         <w:rPr>
-          <w:rFonts w:ascii="Calibri" w:eastAsia="Times New Roman" w:hAnsi="Calibri" w:cs="Calibri"/>
-          <w:color w:val="000000"/>
-          <w:sz w:val="22"/>
-          <w:szCs w:val="22"/>
+          <w:rFonts w:ascii="Times New Roman" w:eastAsia="Times New Roman" w:hAnsi="Times New Roman" w:cs="Times New Roman"/>
+          <w:color w:val="000000"/>
+          <w:sz w:val="18"/>
+          <w:szCs w:val="18"/>
         </w:rPr>
         <w:t xml:space="preserve"> % to be monitored</w:t>
       </w:r>
@@ -2348,18 +2384,18 @@
         <w:ind w:left="540"/>
         <w:textAlignment w:val="center"/>
         <w:rPr>
-          <w:rFonts w:ascii="Calibri" w:eastAsia="Times New Roman" w:hAnsi="Calibri" w:cs="Calibri"/>
-          <w:color w:val="000000"/>
-          <w:sz w:val="22"/>
-          <w:szCs w:val="22"/>
-        </w:rPr>
-      </w:pPr>
-      <w:r>
-        <w:rPr>
-          <w:rFonts w:ascii="Calibri" w:eastAsia="Times New Roman" w:hAnsi="Calibri" w:cs="Calibri"/>
-          <w:color w:val="000000"/>
-          <w:sz w:val="22"/>
-          <w:szCs w:val="22"/>
+          <w:rFonts w:ascii="Times New Roman" w:eastAsia="Times New Roman" w:hAnsi="Times New Roman" w:cs="Times New Roman"/>
+          <w:color w:val="000000"/>
+          <w:sz w:val="18"/>
+          <w:szCs w:val="18"/>
+        </w:rPr>
+      </w:pPr>
+      <w:r>
+        <w:rPr>
+          <w:rFonts w:ascii="Times New Roman" w:eastAsia="Times New Roman" w:hAnsi="Times New Roman" w:cs="Times New Roman"/>
+          <w:color w:val="000000"/>
+          <w:sz w:val="18"/>
+          <w:szCs w:val="18"/>
         </w:rPr>
         <w:t>Updates in config file should have version and timestamp updated</w:t>
       </w:r>
@@ -2373,20 +2409,20 @@
         <w:ind w:left="540"/>
         <w:textAlignment w:val="center"/>
         <w:rPr>
-          <w:rFonts w:ascii="Calibri" w:eastAsia="Times New Roman" w:hAnsi="Calibri" w:cs="Calibri"/>
-          <w:color w:val="000000"/>
-          <w:sz w:val="22"/>
-          <w:szCs w:val="22"/>
+          <w:rFonts w:ascii="Times New Roman" w:eastAsia="Times New Roman" w:hAnsi="Times New Roman" w:cs="Times New Roman"/>
+          <w:color w:val="000000"/>
+          <w:sz w:val="18"/>
+          <w:szCs w:val="18"/>
           <w:highlight w:val="yellow"/>
         </w:rPr>
       </w:pPr>
       <w:proofErr w:type="gramStart"/>
       <w:r>
         <w:rPr>
-          <w:rFonts w:ascii="Calibri" w:eastAsia="Times New Roman" w:hAnsi="Calibri" w:cs="Calibri"/>
-          <w:color w:val="000000"/>
-          <w:sz w:val="22"/>
-          <w:szCs w:val="22"/>
+          <w:rFonts w:ascii="Times New Roman" w:eastAsia="Times New Roman" w:hAnsi="Times New Roman" w:cs="Times New Roman"/>
+          <w:color w:val="000000"/>
+          <w:sz w:val="18"/>
+          <w:szCs w:val="18"/>
           <w:highlight w:val="yellow"/>
         </w:rPr>
         <w:t>[]Let</w:t>
@@ -2394,10 +2430,10 @@
       <w:proofErr w:type="gramEnd"/>
       <w:r>
         <w:rPr>
-          <w:rFonts w:ascii="Calibri" w:eastAsia="Times New Roman" w:hAnsi="Calibri" w:cs="Calibri"/>
-          <w:color w:val="000000"/>
-          <w:sz w:val="22"/>
-          <w:szCs w:val="22"/>
+          <w:rFonts w:ascii="Times New Roman" w:eastAsia="Times New Roman" w:hAnsi="Times New Roman" w:cs="Times New Roman"/>
+          <w:color w:val="000000"/>
+          <w:sz w:val="18"/>
+          <w:szCs w:val="18"/>
           <w:highlight w:val="yellow"/>
         </w:rPr>
         <w:t xml:space="preserve"> the metrics be have a logic how it has to be processed </w:t>
@@ -2405,10 +2441,10 @@
       <w:proofErr w:type="spellStart"/>
       <w:r>
         <w:rPr>
-          <w:rFonts w:ascii="Calibri" w:eastAsia="Times New Roman" w:hAnsi="Calibri" w:cs="Calibri"/>
-          <w:color w:val="000000"/>
-          <w:sz w:val="22"/>
-          <w:szCs w:val="22"/>
+          <w:rFonts w:ascii="Times New Roman" w:eastAsia="Times New Roman" w:hAnsi="Times New Roman" w:cs="Times New Roman"/>
+          <w:color w:val="000000"/>
+          <w:sz w:val="18"/>
+          <w:szCs w:val="18"/>
           <w:highlight w:val="yellow"/>
         </w:rPr>
         <w:t>Eg</w:t>
@@ -2423,20 +2459,20 @@
         </w:numPr>
         <w:textAlignment w:val="center"/>
         <w:rPr>
-          <w:rFonts w:ascii="Calibri" w:eastAsia="Times New Roman" w:hAnsi="Calibri" w:cs="Calibri"/>
-          <w:color w:val="000000"/>
-          <w:sz w:val="22"/>
-          <w:szCs w:val="22"/>
+          <w:rFonts w:ascii="Times New Roman" w:eastAsia="Times New Roman" w:hAnsi="Times New Roman" w:cs="Times New Roman"/>
+          <w:color w:val="000000"/>
+          <w:sz w:val="18"/>
+          <w:szCs w:val="18"/>
           <w:highlight w:val="yellow"/>
         </w:rPr>
       </w:pPr>
       <w:proofErr w:type="spellStart"/>
       <w:r>
         <w:rPr>
-          <w:rFonts w:ascii="Calibri" w:eastAsia="Times New Roman" w:hAnsi="Calibri" w:cs="Calibri"/>
-          <w:color w:val="000000"/>
-          <w:sz w:val="22"/>
-          <w:szCs w:val="22"/>
+          <w:rFonts w:ascii="Times New Roman" w:eastAsia="Times New Roman" w:hAnsi="Times New Roman" w:cs="Times New Roman"/>
+          <w:color w:val="000000"/>
+          <w:sz w:val="18"/>
+          <w:szCs w:val="18"/>
           <w:highlight w:val="yellow"/>
         </w:rPr>
         <w:t>VolumeFailures</w:t>
@@ -2444,10 +2480,10 @@
       <w:proofErr w:type="spellEnd"/>
       <w:r>
         <w:rPr>
-          <w:rFonts w:ascii="Calibri" w:eastAsia="Times New Roman" w:hAnsi="Calibri" w:cs="Calibri"/>
-          <w:color w:val="000000"/>
-          <w:sz w:val="22"/>
-          <w:szCs w:val="22"/>
+          <w:rFonts w:ascii="Times New Roman" w:eastAsia="Times New Roman" w:hAnsi="Times New Roman" w:cs="Times New Roman"/>
+          <w:color w:val="000000"/>
+          <w:sz w:val="18"/>
+          <w:szCs w:val="18"/>
           <w:highlight w:val="yellow"/>
         </w:rPr>
         <w:t xml:space="preserve"> &gt; 0</w:t>
@@ -2461,39 +2497,37 @@
         </w:numPr>
         <w:textAlignment w:val="center"/>
         <w:rPr>
-          <w:rFonts w:ascii="Calibri" w:eastAsia="Times New Roman" w:hAnsi="Calibri" w:cs="Calibri"/>
-          <w:color w:val="000000"/>
-          <w:sz w:val="22"/>
-          <w:szCs w:val="22"/>
+          <w:rFonts w:ascii="Times New Roman" w:eastAsia="Times New Roman" w:hAnsi="Times New Roman" w:cs="Times New Roman"/>
+          <w:color w:val="000000"/>
+          <w:sz w:val="18"/>
+          <w:szCs w:val="18"/>
           <w:highlight w:val="yellow"/>
         </w:rPr>
       </w:pPr>
       <w:r>
         <w:rPr>
-          <w:rFonts w:ascii="Calibri" w:eastAsia="Times New Roman" w:hAnsi="Calibri" w:cs="Calibri"/>
-          <w:color w:val="000000"/>
-          <w:sz w:val="22"/>
-          <w:szCs w:val="22"/>
+          <w:rFonts w:ascii="Times New Roman" w:eastAsia="Times New Roman" w:hAnsi="Times New Roman" w:cs="Times New Roman"/>
+          <w:color w:val="000000"/>
+          <w:sz w:val="18"/>
+          <w:szCs w:val="18"/>
           <w:highlight w:val="yellow"/>
         </w:rPr>
         <w:t>Container launch time greater than 30% of weekly average</w:t>
       </w:r>
-      <w:bookmarkStart w:id="0" w:name="_GoBack"/>
-      <w:bookmarkEnd w:id="0"/>
     </w:p>
     <w:p>
       <w:pPr>
         <w:ind w:left="1080"/>
         <w:rPr>
-          <w:rFonts w:ascii="Calibri" w:eastAsia="Times New Roman" w:hAnsi="Calibri" w:cs="Calibri"/>
-          <w:color w:val="000000"/>
-          <w:sz w:val="22"/>
-          <w:szCs w:val="22"/>
-        </w:rPr>
-      </w:pPr>
-      <w:r>
-        <w:rPr>
-          <w:rFonts w:ascii="Calibri" w:eastAsia="Times New Roman" w:hAnsi="Calibri" w:cs="Calibri"/>
+          <w:rFonts w:ascii="Times New Roman" w:eastAsia="Times New Roman" w:hAnsi="Times New Roman" w:cs="Times New Roman"/>
+          <w:color w:val="000000"/>
+          <w:sz w:val="22"/>
+          <w:szCs w:val="22"/>
+        </w:rPr>
+      </w:pPr>
+      <w:r>
+        <w:rPr>
+          <w:rFonts w:ascii="Times New Roman" w:eastAsia="Times New Roman" w:hAnsi="Times New Roman" w:cs="Times New Roman"/>
           <w:color w:val="000000"/>
           <w:sz w:val="22"/>
           <w:szCs w:val="22"/>
@@ -2504,15 +2538,15 @@
     <w:p>
       <w:pPr>
         <w:rPr>
-          <w:rFonts w:ascii="Calibri" w:eastAsia="Times New Roman" w:hAnsi="Calibri" w:cs="Calibri"/>
-          <w:color w:val="000000"/>
-          <w:sz w:val="22"/>
-          <w:szCs w:val="22"/>
-        </w:rPr>
-      </w:pPr>
-      <w:r>
-        <w:rPr>
-          <w:rFonts w:ascii="Calibri" w:eastAsia="Times New Roman" w:hAnsi="Calibri" w:cs="Calibri"/>
+          <w:rFonts w:ascii="Times New Roman" w:eastAsia="Times New Roman" w:hAnsi="Times New Roman" w:cs="Times New Roman"/>
+          <w:color w:val="000000"/>
+          <w:sz w:val="22"/>
+          <w:szCs w:val="22"/>
+        </w:rPr>
+      </w:pPr>
+      <w:r>
+        <w:rPr>
+          <w:rFonts w:ascii="Times New Roman" w:eastAsia="Times New Roman" w:hAnsi="Times New Roman" w:cs="Times New Roman"/>
           <w:color w:val="000000"/>
           <w:sz w:val="22"/>
           <w:szCs w:val="22"/>
@@ -2522,7 +2556,7 @@
       <w:proofErr w:type="spellStart"/>
       <w:r>
         <w:rPr>
-          <w:rFonts w:ascii="Calibri" w:eastAsia="Times New Roman" w:hAnsi="Calibri" w:cs="Calibri"/>
+          <w:rFonts w:ascii="Times New Roman" w:eastAsia="Times New Roman" w:hAnsi="Times New Roman" w:cs="Times New Roman"/>
           <w:b/>
           <w:bCs/>
           <w:color w:val="000000"/>
@@ -2542,47 +2576,47 @@
         <w:ind w:left="540"/>
         <w:textAlignment w:val="center"/>
         <w:rPr>
-          <w:rFonts w:ascii="Calibri" w:eastAsia="Times New Roman" w:hAnsi="Calibri" w:cs="Calibri"/>
-          <w:color w:val="000000"/>
-          <w:sz w:val="22"/>
-          <w:szCs w:val="22"/>
-        </w:rPr>
-      </w:pPr>
-      <w:r>
-        <w:rPr>
-          <w:rFonts w:ascii="Calibri" w:eastAsia="Times New Roman" w:hAnsi="Calibri" w:cs="Calibri"/>
-          <w:color w:val="000000"/>
-          <w:sz w:val="22"/>
-          <w:szCs w:val="22"/>
+          <w:rFonts w:ascii="Times New Roman" w:eastAsia="Times New Roman" w:hAnsi="Times New Roman" w:cs="Times New Roman"/>
+          <w:color w:val="000000"/>
+          <w:sz w:val="18"/>
+          <w:szCs w:val="18"/>
+        </w:rPr>
+      </w:pPr>
+      <w:r>
+        <w:rPr>
+          <w:rFonts w:ascii="Times New Roman" w:eastAsia="Times New Roman" w:hAnsi="Times New Roman" w:cs="Times New Roman"/>
+          <w:color w:val="000000"/>
+          <w:sz w:val="18"/>
+          <w:szCs w:val="18"/>
         </w:rPr>
         <w:t>[</w:t>
       </w:r>
       <w:proofErr w:type="gramStart"/>
       <w:r>
         <w:rPr>
-          <w:rFonts w:ascii="Calibri" w:eastAsia="Times New Roman" w:hAnsi="Calibri" w:cs="Calibri"/>
-          <w:color w:val="000000"/>
-          <w:sz w:val="22"/>
-          <w:szCs w:val="22"/>
+          <w:rFonts w:ascii="Times New Roman" w:eastAsia="Times New Roman" w:hAnsi="Times New Roman" w:cs="Times New Roman"/>
+          <w:color w:val="000000"/>
+          <w:sz w:val="18"/>
+          <w:szCs w:val="18"/>
         </w:rPr>
         <w:t>*]</w:t>
       </w:r>
       <w:r>
         <w:rPr>
-          <w:rFonts w:ascii="Calibri" w:eastAsia="Times New Roman" w:hAnsi="Calibri" w:cs="Calibri"/>
-          <w:color w:val="000000"/>
-          <w:sz w:val="22"/>
-          <w:szCs w:val="22"/>
+          <w:rFonts w:ascii="Times New Roman" w:eastAsia="Times New Roman" w:hAnsi="Times New Roman" w:cs="Times New Roman"/>
+          <w:color w:val="000000"/>
+          <w:sz w:val="18"/>
+          <w:szCs w:val="18"/>
         </w:rPr>
         <w:t>schema</w:t>
       </w:r>
       <w:proofErr w:type="gramEnd"/>
       <w:r>
         <w:rPr>
-          <w:rFonts w:ascii="Calibri" w:eastAsia="Times New Roman" w:hAnsi="Calibri" w:cs="Calibri"/>
-          <w:color w:val="000000"/>
-          <w:sz w:val="22"/>
-          <w:szCs w:val="22"/>
+          <w:rFonts w:ascii="Times New Roman" w:eastAsia="Times New Roman" w:hAnsi="Times New Roman" w:cs="Times New Roman"/>
+          <w:color w:val="000000"/>
+          <w:sz w:val="18"/>
+          <w:szCs w:val="18"/>
         </w:rPr>
         <w:t xml:space="preserve"> :  Table design, DDL ( To dynamically generate or manually )</w:t>
       </w:r>
@@ -2590,15 +2624,15 @@
     <w:p>
       <w:pPr>
         <w:rPr>
-          <w:rFonts w:ascii="Calibri" w:eastAsia="Times New Roman" w:hAnsi="Calibri" w:cs="Calibri"/>
-          <w:color w:val="000000"/>
-          <w:sz w:val="22"/>
-          <w:szCs w:val="22"/>
-        </w:rPr>
-      </w:pPr>
-      <w:r>
-        <w:rPr>
-          <w:rFonts w:ascii="Calibri" w:eastAsia="Times New Roman" w:hAnsi="Calibri" w:cs="Calibri"/>
+          <w:rFonts w:ascii="Times New Roman" w:eastAsia="Times New Roman" w:hAnsi="Times New Roman" w:cs="Times New Roman"/>
+          <w:color w:val="000000"/>
+          <w:sz w:val="22"/>
+          <w:szCs w:val="22"/>
+        </w:rPr>
+      </w:pPr>
+      <w:r>
+        <w:rPr>
+          <w:rFonts w:ascii="Times New Roman" w:eastAsia="Times New Roman" w:hAnsi="Times New Roman" w:cs="Times New Roman"/>
           <w:color w:val="000000"/>
           <w:sz w:val="22"/>
           <w:szCs w:val="22"/>
@@ -2609,15 +2643,15 @@
     <w:p>
       <w:pPr>
         <w:rPr>
-          <w:rFonts w:ascii="Calibri" w:eastAsia="Times New Roman" w:hAnsi="Calibri" w:cs="Calibri"/>
-          <w:color w:val="000000"/>
-          <w:sz w:val="22"/>
-          <w:szCs w:val="22"/>
-        </w:rPr>
-      </w:pPr>
-      <w:r>
-        <w:rPr>
-          <w:rFonts w:ascii="Calibri" w:eastAsia="Times New Roman" w:hAnsi="Calibri" w:cs="Calibri"/>
+          <w:rFonts w:ascii="Times New Roman" w:eastAsia="Times New Roman" w:hAnsi="Times New Roman" w:cs="Times New Roman"/>
+          <w:color w:val="000000"/>
+          <w:sz w:val="22"/>
+          <w:szCs w:val="22"/>
+        </w:rPr>
+      </w:pPr>
+      <w:r>
+        <w:rPr>
+          <w:rFonts w:ascii="Times New Roman" w:eastAsia="Times New Roman" w:hAnsi="Times New Roman" w:cs="Times New Roman"/>
           <w:color w:val="000000"/>
           <w:sz w:val="22"/>
           <w:szCs w:val="22"/>
@@ -2627,7 +2661,7 @@
       <w:proofErr w:type="gramStart"/>
       <w:r>
         <w:rPr>
-          <w:rFonts w:ascii="Calibri" w:eastAsia="Times New Roman" w:hAnsi="Calibri" w:cs="Calibri"/>
+          <w:rFonts w:ascii="Times New Roman" w:eastAsia="Times New Roman" w:hAnsi="Times New Roman" w:cs="Times New Roman"/>
           <w:b/>
           <w:bCs/>
           <w:color w:val="000000"/>
@@ -2647,38 +2681,56 @@
         <w:ind w:left="540"/>
         <w:textAlignment w:val="center"/>
         <w:rPr>
-          <w:rFonts w:ascii="Calibri" w:eastAsia="Times New Roman" w:hAnsi="Calibri" w:cs="Calibri"/>
-          <w:color w:val="000000"/>
-          <w:sz w:val="22"/>
-          <w:szCs w:val="22"/>
-        </w:rPr>
-      </w:pPr>
+          <w:rFonts w:ascii="Times New Roman" w:eastAsia="Times New Roman" w:hAnsi="Times New Roman" w:cs="Times New Roman"/>
+          <w:color w:val="000000"/>
+          <w:sz w:val="18"/>
+          <w:szCs w:val="18"/>
+        </w:rPr>
+      </w:pPr>
+      <w:r>
+        <w:rPr>
+          <w:rFonts w:ascii="Times New Roman" w:eastAsia="Times New Roman" w:hAnsi="Times New Roman" w:cs="Times New Roman"/>
+          <w:color w:val="000000"/>
+          <w:sz w:val="18"/>
+          <w:szCs w:val="18"/>
+        </w:rPr>
+        <w:t>[</w:t>
+      </w:r>
       <w:proofErr w:type="gramStart"/>
       <w:r>
         <w:rPr>
-          <w:rFonts w:ascii="Calibri" w:eastAsia="Times New Roman" w:hAnsi="Calibri" w:cs="Calibri"/>
-          <w:color w:val="000000"/>
-          <w:sz w:val="22"/>
-          <w:szCs w:val="22"/>
-        </w:rPr>
-        <w:t>[ ]</w:t>
-      </w:r>
-      <w:r>
-        <w:rPr>
-          <w:rFonts w:ascii="Calibri" w:eastAsia="Times New Roman" w:hAnsi="Calibri" w:cs="Calibri"/>
-          <w:color w:val="000000"/>
-          <w:sz w:val="22"/>
-          <w:szCs w:val="22"/>
+          <w:rFonts w:ascii="Times New Roman" w:eastAsia="Times New Roman" w:hAnsi="Times New Roman" w:cs="Times New Roman"/>
+          <w:color w:val="000000"/>
+          <w:sz w:val="18"/>
+          <w:szCs w:val="18"/>
+        </w:rPr>
+        <w:t>*</w:t>
+      </w:r>
+      <w:r>
+        <w:rPr>
+          <w:rFonts w:ascii="Times New Roman" w:eastAsia="Times New Roman" w:hAnsi="Times New Roman" w:cs="Times New Roman"/>
+          <w:color w:val="000000"/>
+          <w:sz w:val="18"/>
+          <w:szCs w:val="18"/>
+        </w:rPr>
+        <w:t>]</w:t>
+      </w:r>
+      <w:r>
+        <w:rPr>
+          <w:rFonts w:ascii="Times New Roman" w:eastAsia="Times New Roman" w:hAnsi="Times New Roman" w:cs="Times New Roman"/>
+          <w:color w:val="000000"/>
+          <w:sz w:val="18"/>
+          <w:szCs w:val="18"/>
         </w:rPr>
         <w:t>Log</w:t>
       </w:r>
       <w:proofErr w:type="gramEnd"/>
       <w:r>
         <w:rPr>
-          <w:rFonts w:ascii="Calibri" w:eastAsia="Times New Roman" w:hAnsi="Calibri" w:cs="Calibri"/>
-          <w:color w:val="000000"/>
-          <w:sz w:val="22"/>
-          <w:szCs w:val="22"/>
+          <w:rFonts w:ascii="Times New Roman" w:eastAsia="Times New Roman" w:hAnsi="Times New Roman" w:cs="Times New Roman"/>
+          <w:color w:val="000000"/>
+          <w:sz w:val="18"/>
+          <w:szCs w:val="18"/>
         </w:rPr>
         <w:t xml:space="preserve"> normal operation , what are the steps , are they went well </w:t>
       </w:r>
@@ -2692,49 +2744,49 @@
         <w:ind w:left="540"/>
         <w:textAlignment w:val="center"/>
         <w:rPr>
-          <w:rFonts w:ascii="Calibri" w:eastAsia="Times New Roman" w:hAnsi="Calibri" w:cs="Calibri"/>
-          <w:color w:val="000000"/>
-          <w:sz w:val="22"/>
-          <w:szCs w:val="22"/>
+          <w:rFonts w:ascii="Times New Roman" w:eastAsia="Times New Roman" w:hAnsi="Times New Roman" w:cs="Times New Roman"/>
+          <w:color w:val="000000"/>
+          <w:sz w:val="18"/>
+          <w:szCs w:val="18"/>
         </w:rPr>
       </w:pPr>
       <w:proofErr w:type="gramStart"/>
       <w:r>
         <w:rPr>
-          <w:rFonts w:ascii="Calibri" w:eastAsia="Times New Roman" w:hAnsi="Calibri" w:cs="Calibri"/>
-          <w:color w:val="000000"/>
-          <w:sz w:val="22"/>
-          <w:szCs w:val="22"/>
-        </w:rPr>
-        <w:t>[ ]</w:t>
-      </w:r>
-      <w:r>
-        <w:rPr>
-          <w:rFonts w:ascii="Calibri" w:eastAsia="Times New Roman" w:hAnsi="Calibri" w:cs="Calibri"/>
-          <w:color w:val="000000"/>
-          <w:sz w:val="22"/>
-          <w:szCs w:val="22"/>
+          <w:rFonts w:ascii="Times New Roman" w:eastAsia="Times New Roman" w:hAnsi="Times New Roman" w:cs="Times New Roman"/>
+          <w:color w:val="000000"/>
+          <w:sz w:val="18"/>
+          <w:szCs w:val="18"/>
+        </w:rPr>
+        <w:t>[]</w:t>
+      </w:r>
+      <w:r>
+        <w:rPr>
+          <w:rFonts w:ascii="Times New Roman" w:eastAsia="Times New Roman" w:hAnsi="Times New Roman" w:cs="Times New Roman"/>
+          <w:color w:val="000000"/>
+          <w:sz w:val="18"/>
+          <w:szCs w:val="18"/>
         </w:rPr>
         <w:t>Log</w:t>
       </w:r>
       <w:proofErr w:type="gramEnd"/>
       <w:r>
         <w:rPr>
-          <w:rFonts w:ascii="Calibri" w:eastAsia="Times New Roman" w:hAnsi="Calibri" w:cs="Calibri"/>
-          <w:color w:val="000000"/>
-          <w:sz w:val="22"/>
-          <w:szCs w:val="22"/>
+          <w:rFonts w:ascii="Times New Roman" w:eastAsia="Times New Roman" w:hAnsi="Times New Roman" w:cs="Times New Roman"/>
+          <w:color w:val="000000"/>
+          <w:sz w:val="18"/>
+          <w:szCs w:val="18"/>
         </w:rPr>
         <w:t xml:space="preserve"> abnormal operation , if any generate monitor app health report to admin</w:t>
       </w:r>
       <w:r>
         <w:rPr>
-          <w:rFonts w:ascii="Calibri" w:eastAsia="Times New Roman" w:hAnsi="Calibri" w:cs="Calibri"/>
+          <w:rFonts w:ascii="Times New Roman" w:eastAsia="Times New Roman" w:hAnsi="Times New Roman" w:cs="Times New Roman"/>
           <w:b/>
           <w:bCs/>
           <w:color w:val="000000"/>
-          <w:sz w:val="22"/>
-          <w:szCs w:val="22"/>
+          <w:sz w:val="18"/>
+          <w:szCs w:val="18"/>
         </w:rPr>
         <w:t xml:space="preserve">  </w:t>
       </w:r>
@@ -2742,18 +2794,18 @@
     <w:p>
       <w:pPr>
         <w:rPr>
-          <w:rFonts w:ascii="Calibri" w:eastAsia="Times New Roman" w:hAnsi="Calibri" w:cs="Calibri"/>
-          <w:color w:val="000000"/>
-          <w:sz w:val="22"/>
-          <w:szCs w:val="22"/>
-        </w:rPr>
-      </w:pPr>
-      <w:r>
-        <w:rPr>
-          <w:rFonts w:ascii="Calibri" w:eastAsia="Times New Roman" w:hAnsi="Calibri" w:cs="Calibri"/>
-          <w:color w:val="000000"/>
-          <w:sz w:val="22"/>
-          <w:szCs w:val="22"/>
+          <w:rFonts w:ascii="Times New Roman" w:eastAsia="Times New Roman" w:hAnsi="Times New Roman" w:cs="Times New Roman"/>
+          <w:color w:val="000000"/>
+          <w:sz w:val="18"/>
+          <w:szCs w:val="18"/>
+        </w:rPr>
+      </w:pPr>
+      <w:r>
+        <w:rPr>
+          <w:rFonts w:ascii="Times New Roman" w:eastAsia="Times New Roman" w:hAnsi="Times New Roman" w:cs="Times New Roman"/>
+          <w:color w:val="000000"/>
+          <w:sz w:val="18"/>
+          <w:szCs w:val="18"/>
         </w:rPr>
         <w:t> </w:t>
       </w:r>
@@ -2761,15 +2813,15 @@
     <w:p>
       <w:pPr>
         <w:rPr>
-          <w:rFonts w:ascii="Calibri" w:eastAsia="Times New Roman" w:hAnsi="Calibri" w:cs="Calibri"/>
-          <w:color w:val="000000"/>
-          <w:sz w:val="22"/>
-          <w:szCs w:val="22"/>
-        </w:rPr>
-      </w:pPr>
-      <w:r>
-        <w:rPr>
-          <w:rFonts w:ascii="Calibri" w:eastAsia="Times New Roman" w:hAnsi="Calibri" w:cs="Calibri"/>
+          <w:rFonts w:ascii="Times New Roman" w:eastAsia="Times New Roman" w:hAnsi="Times New Roman" w:cs="Times New Roman"/>
+          <w:color w:val="000000"/>
+          <w:sz w:val="22"/>
+          <w:szCs w:val="22"/>
+        </w:rPr>
+      </w:pPr>
+      <w:r>
+        <w:rPr>
+          <w:rFonts w:ascii="Times New Roman" w:eastAsia="Times New Roman" w:hAnsi="Times New Roman" w:cs="Times New Roman"/>
           <w:color w:val="000000"/>
           <w:sz w:val="22"/>
           <w:szCs w:val="22"/>
@@ -2780,15 +2832,15 @@
     <w:p>
       <w:pPr>
         <w:rPr>
-          <w:rFonts w:ascii="Calibri" w:eastAsia="Times New Roman" w:hAnsi="Calibri" w:cs="Calibri"/>
-          <w:color w:val="000000"/>
-          <w:sz w:val="22"/>
-          <w:szCs w:val="22"/>
-        </w:rPr>
-      </w:pPr>
-      <w:r>
-        <w:rPr>
-          <w:rFonts w:ascii="Calibri" w:eastAsia="Times New Roman" w:hAnsi="Calibri" w:cs="Calibri"/>
+          <w:rFonts w:ascii="Times New Roman" w:eastAsia="Times New Roman" w:hAnsi="Times New Roman" w:cs="Times New Roman"/>
+          <w:color w:val="000000"/>
+          <w:sz w:val="22"/>
+          <w:szCs w:val="22"/>
+        </w:rPr>
+      </w:pPr>
+      <w:r>
+        <w:rPr>
+          <w:rFonts w:ascii="Times New Roman" w:eastAsia="Times New Roman" w:hAnsi="Times New Roman" w:cs="Times New Roman"/>
           <w:b/>
           <w:bCs/>
           <w:color w:val="000000"/>
@@ -2802,88 +2854,88 @@
       <w:pPr>
         <w:ind w:left="540"/>
         <w:rPr>
-          <w:rFonts w:ascii="Calibri" w:eastAsia="Times New Roman" w:hAnsi="Calibri" w:cs="Calibri"/>
-          <w:color w:val="000000"/>
-          <w:sz w:val="22"/>
-          <w:szCs w:val="22"/>
-        </w:rPr>
-      </w:pPr>
-      <w:r>
-        <w:rPr>
-          <w:rFonts w:ascii="Calibri" w:eastAsia="Times New Roman" w:hAnsi="Calibri" w:cs="Calibri"/>
-          <w:color w:val="000000"/>
-          <w:sz w:val="22"/>
-          <w:szCs w:val="22"/>
+          <w:rFonts w:ascii="Times New Roman" w:eastAsia="Times New Roman" w:hAnsi="Times New Roman" w:cs="Times New Roman"/>
+          <w:color w:val="000000"/>
+          <w:sz w:val="18"/>
+          <w:szCs w:val="18"/>
+        </w:rPr>
+      </w:pPr>
+      <w:r>
+        <w:rPr>
+          <w:rFonts w:ascii="Times New Roman" w:eastAsia="Times New Roman" w:hAnsi="Times New Roman" w:cs="Times New Roman"/>
+          <w:color w:val="000000"/>
+          <w:sz w:val="18"/>
+          <w:szCs w:val="18"/>
         </w:rPr>
         <w:t>python2.</w:t>
       </w:r>
       <w:proofErr w:type="gramStart"/>
       <w:r>
         <w:rPr>
-          <w:rFonts w:ascii="Calibri" w:eastAsia="Times New Roman" w:hAnsi="Calibri" w:cs="Calibri"/>
-          <w:color w:val="000000"/>
-          <w:sz w:val="22"/>
-          <w:szCs w:val="22"/>
+          <w:rFonts w:ascii="Times New Roman" w:eastAsia="Times New Roman" w:hAnsi="Times New Roman" w:cs="Times New Roman"/>
+          <w:color w:val="000000"/>
+          <w:sz w:val="18"/>
+          <w:szCs w:val="18"/>
         </w:rPr>
         <w:t>7 ,</w:t>
       </w:r>
       <w:proofErr w:type="gramEnd"/>
       <w:r>
         <w:rPr>
-          <w:rFonts w:ascii="Calibri" w:eastAsia="Times New Roman" w:hAnsi="Calibri" w:cs="Calibri"/>
-          <w:color w:val="000000"/>
-          <w:sz w:val="22"/>
-          <w:szCs w:val="22"/>
+          <w:rFonts w:ascii="Times New Roman" w:eastAsia="Times New Roman" w:hAnsi="Times New Roman" w:cs="Times New Roman"/>
+          <w:color w:val="000000"/>
+          <w:sz w:val="18"/>
+          <w:szCs w:val="18"/>
         </w:rPr>
         <w:t xml:space="preserve"> config - </w:t>
       </w:r>
       <w:proofErr w:type="spellStart"/>
       <w:r>
         <w:rPr>
-          <w:rFonts w:ascii="Calibri" w:eastAsia="Times New Roman" w:hAnsi="Calibri" w:cs="Calibri"/>
-          <w:color w:val="000000"/>
-          <w:sz w:val="22"/>
-          <w:szCs w:val="22"/>
+          <w:rFonts w:ascii="Times New Roman" w:eastAsia="Times New Roman" w:hAnsi="Times New Roman" w:cs="Times New Roman"/>
+          <w:color w:val="000000"/>
+          <w:sz w:val="18"/>
+          <w:szCs w:val="18"/>
         </w:rPr>
         <w:t>json</w:t>
       </w:r>
       <w:proofErr w:type="spellEnd"/>
       <w:r>
         <w:rPr>
-          <w:rFonts w:ascii="Calibri" w:eastAsia="Times New Roman" w:hAnsi="Calibri" w:cs="Calibri"/>
-          <w:color w:val="000000"/>
-          <w:sz w:val="22"/>
-          <w:szCs w:val="22"/>
+          <w:rFonts w:ascii="Times New Roman" w:eastAsia="Times New Roman" w:hAnsi="Times New Roman" w:cs="Times New Roman"/>
+          <w:color w:val="000000"/>
+          <w:sz w:val="18"/>
+          <w:szCs w:val="18"/>
         </w:rPr>
         <w:t xml:space="preserve"> , </w:t>
       </w:r>
       <w:proofErr w:type="spellStart"/>
       <w:r>
         <w:rPr>
-          <w:rFonts w:ascii="Calibri" w:eastAsia="Times New Roman" w:hAnsi="Calibri" w:cs="Calibri"/>
-          <w:color w:val="000000"/>
-          <w:sz w:val="22"/>
-          <w:szCs w:val="22"/>
+          <w:rFonts w:ascii="Times New Roman" w:eastAsia="Times New Roman" w:hAnsi="Times New Roman" w:cs="Times New Roman"/>
+          <w:color w:val="000000"/>
+          <w:sz w:val="18"/>
+          <w:szCs w:val="18"/>
         </w:rPr>
         <w:t>sqlite</w:t>
       </w:r>
       <w:proofErr w:type="spellEnd"/>
       <w:r>
         <w:rPr>
-          <w:rFonts w:ascii="Calibri" w:eastAsia="Times New Roman" w:hAnsi="Calibri" w:cs="Calibri"/>
-          <w:color w:val="000000"/>
-          <w:sz w:val="22"/>
-          <w:szCs w:val="22"/>
+          <w:rFonts w:ascii="Times New Roman" w:eastAsia="Times New Roman" w:hAnsi="Times New Roman" w:cs="Times New Roman"/>
+          <w:color w:val="000000"/>
+          <w:sz w:val="18"/>
+          <w:szCs w:val="18"/>
         </w:rPr>
         <w:t xml:space="preserve"> , </w:t>
       </w:r>
       <w:proofErr w:type="spellStart"/>
       <w:r>
         <w:rPr>
-          <w:rFonts w:ascii="Calibri" w:eastAsia="Times New Roman" w:hAnsi="Calibri" w:cs="Calibri"/>
-          <w:color w:val="000000"/>
-          <w:sz w:val="22"/>
-          <w:szCs w:val="22"/>
+          <w:rFonts w:ascii="Times New Roman" w:eastAsia="Times New Roman" w:hAnsi="Times New Roman" w:cs="Times New Roman"/>
+          <w:color w:val="000000"/>
+          <w:sz w:val="18"/>
+          <w:szCs w:val="18"/>
         </w:rPr>
         <w:t>cron</w:t>
       </w:r>
@@ -2893,15 +2945,15 @@
       <w:pPr>
         <w:ind w:left="540"/>
         <w:rPr>
-          <w:rFonts w:ascii="Batang" w:eastAsia="Batang" w:hAnsi="Batang" w:cs="Calibri"/>
-          <w:color w:val="7030A0"/>
-          <w:sz w:val="22"/>
-          <w:szCs w:val="22"/>
-        </w:rPr>
-      </w:pPr>
-      <w:r>
-        <w:rPr>
-          <w:rFonts w:ascii="Batang" w:eastAsia="Batang" w:hAnsi="Batang" w:cs="Calibri" w:hint="eastAsia"/>
+          <w:rFonts w:ascii="Times New Roman" w:eastAsia="Batang" w:hAnsi="Times New Roman" w:cs="Times New Roman"/>
+          <w:color w:val="7030A0"/>
+          <w:sz w:val="22"/>
+          <w:szCs w:val="22"/>
+        </w:rPr>
+      </w:pPr>
+      <w:r>
+        <w:rPr>
+          <w:rFonts w:ascii="Times New Roman" w:eastAsia="Batang" w:hAnsi="Times New Roman" w:cs="Times New Roman"/>
           <w:color w:val="7030A0"/>
           <w:sz w:val="22"/>
           <w:szCs w:val="22"/>
@@ -2913,15 +2965,15 @@
       <w:pPr>
         <w:ind w:left="1080"/>
         <w:rPr>
-          <w:rFonts w:ascii="Batang" w:eastAsia="Batang" w:hAnsi="Batang" w:cs="Calibri"/>
-          <w:color w:val="7030A0"/>
-          <w:sz w:val="22"/>
-          <w:szCs w:val="22"/>
-        </w:rPr>
-      </w:pPr>
-      <w:r>
-        <w:rPr>
-          <w:rFonts w:ascii="Batang" w:eastAsia="Batang" w:hAnsi="Batang" w:cs="Calibri" w:hint="eastAsia"/>
+          <w:rFonts w:ascii="Times New Roman" w:eastAsia="Batang" w:hAnsi="Times New Roman" w:cs="Times New Roman"/>
+          <w:color w:val="7030A0"/>
+          <w:sz w:val="22"/>
+          <w:szCs w:val="22"/>
+        </w:rPr>
+      </w:pPr>
+      <w:r>
+        <w:rPr>
+          <w:rFonts w:ascii="Times New Roman" w:eastAsia="Batang" w:hAnsi="Times New Roman" w:cs="Times New Roman"/>
           <w:color w:val="7030A0"/>
           <w:sz w:val="22"/>
           <w:szCs w:val="22"/>
@@ -2933,15 +2985,15 @@
       <w:pPr>
         <w:ind w:left="1620"/>
         <w:rPr>
-          <w:rFonts w:ascii="Batang" w:eastAsia="Batang" w:hAnsi="Batang" w:cs="Calibri"/>
-          <w:color w:val="7030A0"/>
-          <w:sz w:val="22"/>
-          <w:szCs w:val="22"/>
-        </w:rPr>
-      </w:pPr>
-      <w:r>
-        <w:rPr>
-          <w:rFonts w:ascii="Batang" w:eastAsia="Batang" w:hAnsi="Batang" w:cs="Calibri" w:hint="eastAsia"/>
+          <w:rFonts w:ascii="Times New Roman" w:eastAsia="Batang" w:hAnsi="Times New Roman" w:cs="Times New Roman"/>
+          <w:color w:val="7030A0"/>
+          <w:sz w:val="22"/>
+          <w:szCs w:val="22"/>
+        </w:rPr>
+      </w:pPr>
+      <w:r>
+        <w:rPr>
+          <w:rFonts w:ascii="Times New Roman" w:eastAsia="Batang" w:hAnsi="Times New Roman" w:cs="Times New Roman"/>
           <w:color w:val="7030A0"/>
           <w:sz w:val="22"/>
           <w:szCs w:val="22"/>
@@ -2953,15 +3005,15 @@
       <w:pPr>
         <w:ind w:left="1620"/>
         <w:rPr>
-          <w:rFonts w:ascii="Batang" w:eastAsia="Batang" w:hAnsi="Batang" w:cs="Calibri"/>
-          <w:color w:val="7030A0"/>
-          <w:sz w:val="22"/>
-          <w:szCs w:val="22"/>
-        </w:rPr>
-      </w:pPr>
-      <w:r>
-        <w:rPr>
-          <w:rFonts w:ascii="Batang" w:eastAsia="Batang" w:hAnsi="Batang" w:cs="Calibri" w:hint="eastAsia"/>
+          <w:rFonts w:ascii="Times New Roman" w:eastAsia="Batang" w:hAnsi="Times New Roman" w:cs="Times New Roman"/>
+          <w:color w:val="7030A0"/>
+          <w:sz w:val="22"/>
+          <w:szCs w:val="22"/>
+        </w:rPr>
+      </w:pPr>
+      <w:r>
+        <w:rPr>
+          <w:rFonts w:ascii="Times New Roman" w:eastAsia="Batang" w:hAnsi="Times New Roman" w:cs="Times New Roman"/>
           <w:color w:val="7030A0"/>
           <w:sz w:val="22"/>
           <w:szCs w:val="22"/>
@@ -2973,15 +3025,15 @@
       <w:pPr>
         <w:ind w:left="540"/>
         <w:rPr>
-          <w:rFonts w:ascii="Batang" w:eastAsia="Batang" w:hAnsi="Batang" w:cs="Calibri"/>
-          <w:color w:val="7030A0"/>
-          <w:sz w:val="22"/>
-          <w:szCs w:val="22"/>
-        </w:rPr>
-      </w:pPr>
-      <w:r>
-        <w:rPr>
-          <w:rFonts w:ascii="Batang" w:eastAsia="Batang" w:hAnsi="Batang" w:cs="Calibri" w:hint="eastAsia"/>
+          <w:rFonts w:ascii="Times New Roman" w:eastAsia="Batang" w:hAnsi="Times New Roman" w:cs="Times New Roman"/>
+          <w:color w:val="7030A0"/>
+          <w:sz w:val="22"/>
+          <w:szCs w:val="22"/>
+        </w:rPr>
+      </w:pPr>
+      <w:r>
+        <w:rPr>
+          <w:rFonts w:ascii="Times New Roman" w:eastAsia="Batang" w:hAnsi="Times New Roman" w:cs="Times New Roman"/>
           <w:color w:val="7030A0"/>
           <w:sz w:val="22"/>
           <w:szCs w:val="22"/>
@@ -2992,15 +3044,503 @@
     <w:p>
       <w:pPr>
         <w:rPr>
-          <w:rFonts w:ascii="Batang" w:eastAsia="Batang" w:hAnsi="Batang" w:cs="Calibri"/>
-          <w:color w:val="7030A0"/>
-          <w:sz w:val="22"/>
-          <w:szCs w:val="22"/>
-        </w:rPr>
-      </w:pPr>
-      <w:r>
-        <w:rPr>
-          <w:rFonts w:ascii="Batang" w:eastAsia="Batang" w:hAnsi="Batang" w:cs="Calibri" w:hint="eastAsia"/>
+          <w:rFonts w:ascii="Times New Roman" w:eastAsia="Batang" w:hAnsi="Times New Roman" w:cs="Times New Roman"/>
+          <w:color w:val="7030A0"/>
+          <w:sz w:val="18"/>
+          <w:szCs w:val="18"/>
+          <w:u w:val="single"/>
+        </w:rPr>
+      </w:pPr>
+      <w:r>
+        <w:rPr>
+          <w:rFonts w:ascii="Times New Roman" w:eastAsia="Batang" w:hAnsi="Times New Roman" w:cs="Times New Roman"/>
+          <w:color w:val="7030A0"/>
+          <w:sz w:val="18"/>
+          <w:szCs w:val="18"/>
+          <w:u w:val="single"/>
+        </w:rPr>
+        <w:t xml:space="preserve">Priority </w:t>
+      </w:r>
+    </w:p>
+    <w:p>
+      <w:pPr>
+        <w:pStyle w:val="ListParagraph"/>
+        <w:numPr>
+          <w:ilvl w:val="0"/>
+          <w:numId w:val="11"/>
+        </w:numPr>
+        <w:rPr>
+          <w:rFonts w:ascii="Times New Roman" w:eastAsia="Batang" w:hAnsi="Times New Roman" w:cs="Times New Roman"/>
+          <w:color w:val="7030A0"/>
+          <w:sz w:val="18"/>
+          <w:szCs w:val="18"/>
+        </w:rPr>
+      </w:pPr>
+      <w:r>
+        <w:rPr>
+          <w:rFonts w:ascii="Times New Roman" w:eastAsia="Batang" w:hAnsi="Times New Roman" w:cs="Times New Roman"/>
+          <w:color w:val="7030A0"/>
+          <w:sz w:val="18"/>
+          <w:szCs w:val="18"/>
+        </w:rPr>
+        <w:t xml:space="preserve">10:52 – 11:30 </w:t>
+      </w:r>
+      <w:r>
+        <w:rPr>
+          <w:rFonts w:ascii="Times New Roman" w:eastAsia="Batang" w:hAnsi="Times New Roman" w:cs="Times New Roman"/>
+          <w:color w:val="7030A0"/>
+          <w:sz w:val="18"/>
+          <w:szCs w:val="18"/>
+        </w:rPr>
+        <w:t>[</w:t>
+      </w:r>
+      <w:proofErr w:type="gramStart"/>
+      <w:r>
+        <w:rPr>
+          <w:rFonts w:ascii="Times New Roman" w:eastAsia="Batang" w:hAnsi="Times New Roman" w:cs="Times New Roman"/>
+          <w:color w:val="7030A0"/>
+          <w:sz w:val="18"/>
+          <w:szCs w:val="18"/>
+        </w:rPr>
+        <w:t>*</w:t>
+      </w:r>
+      <w:r>
+        <w:rPr>
+          <w:rFonts w:ascii="Times New Roman" w:eastAsia="Batang" w:hAnsi="Times New Roman" w:cs="Times New Roman"/>
+          <w:color w:val="7030A0"/>
+          <w:sz w:val="18"/>
+          <w:szCs w:val="18"/>
+        </w:rPr>
+        <w:t>]Generate</w:t>
+      </w:r>
+      <w:proofErr w:type="gramEnd"/>
+      <w:r>
+        <w:rPr>
+          <w:rFonts w:ascii="Times New Roman" w:eastAsia="Batang" w:hAnsi="Times New Roman" w:cs="Times New Roman"/>
+          <w:color w:val="7030A0"/>
+          <w:sz w:val="18"/>
+          <w:szCs w:val="18"/>
+        </w:rPr>
+        <w:t xml:space="preserve"> </w:t>
+      </w:r>
+      <w:proofErr w:type="spellStart"/>
+      <w:r>
+        <w:rPr>
+          <w:rFonts w:ascii="Times New Roman" w:eastAsia="Batang" w:hAnsi="Times New Roman" w:cs="Times New Roman"/>
+          <w:color w:val="7030A0"/>
+          <w:sz w:val="18"/>
+          <w:szCs w:val="18"/>
+        </w:rPr>
+        <w:t>linux</w:t>
+      </w:r>
+      <w:proofErr w:type="spellEnd"/>
+      <w:r>
+        <w:rPr>
+          <w:rFonts w:ascii="Times New Roman" w:eastAsia="Batang" w:hAnsi="Times New Roman" w:cs="Times New Roman"/>
+          <w:color w:val="7030A0"/>
+          <w:sz w:val="18"/>
+          <w:szCs w:val="18"/>
+        </w:rPr>
+        <w:t xml:space="preserve"> deployable script and automate deployment. Deploy it today</w:t>
+      </w:r>
+    </w:p>
+    <w:p>
+      <w:pPr>
+        <w:pStyle w:val="ListParagraph"/>
+        <w:numPr>
+          <w:ilvl w:val="0"/>
+          <w:numId w:val="11"/>
+        </w:numPr>
+        <w:rPr>
+          <w:rFonts w:ascii="Times New Roman" w:eastAsia="Batang" w:hAnsi="Times New Roman" w:cs="Times New Roman"/>
+          <w:color w:val="7030A0"/>
+          <w:sz w:val="18"/>
+          <w:szCs w:val="18"/>
+        </w:rPr>
+      </w:pPr>
+      <w:r>
+        <w:rPr>
+          <w:rFonts w:ascii="Times New Roman" w:eastAsia="Batang" w:hAnsi="Times New Roman" w:cs="Times New Roman"/>
+          <w:color w:val="7030A0"/>
+          <w:sz w:val="18"/>
+          <w:szCs w:val="18"/>
+        </w:rPr>
+        <w:t>1</w:t>
+      </w:r>
+      <w:r>
+        <w:rPr>
+          <w:rFonts w:ascii="Times New Roman" w:eastAsia="Batang" w:hAnsi="Times New Roman" w:cs="Times New Roman"/>
+          <w:color w:val="7030A0"/>
+          <w:sz w:val="18"/>
+          <w:szCs w:val="18"/>
+        </w:rPr>
+        <w:t>1</w:t>
+      </w:r>
+      <w:r>
+        <w:rPr>
+          <w:rFonts w:ascii="Times New Roman" w:eastAsia="Batang" w:hAnsi="Times New Roman" w:cs="Times New Roman"/>
+          <w:color w:val="7030A0"/>
+          <w:sz w:val="18"/>
+          <w:szCs w:val="18"/>
+        </w:rPr>
+        <w:t>:</w:t>
+      </w:r>
+      <w:r>
+        <w:rPr>
+          <w:rFonts w:ascii="Times New Roman" w:eastAsia="Batang" w:hAnsi="Times New Roman" w:cs="Times New Roman"/>
+          <w:color w:val="7030A0"/>
+          <w:sz w:val="18"/>
+          <w:szCs w:val="18"/>
+        </w:rPr>
+        <w:t>30</w:t>
+      </w:r>
+      <w:r>
+        <w:rPr>
+          <w:rFonts w:ascii="Times New Roman" w:eastAsia="Batang" w:hAnsi="Times New Roman" w:cs="Times New Roman"/>
+          <w:color w:val="7030A0"/>
+          <w:sz w:val="18"/>
+          <w:szCs w:val="18"/>
+        </w:rPr>
+        <w:t xml:space="preserve"> – 1</w:t>
+      </w:r>
+      <w:r>
+        <w:rPr>
+          <w:rFonts w:ascii="Times New Roman" w:eastAsia="Batang" w:hAnsi="Times New Roman" w:cs="Times New Roman"/>
+          <w:color w:val="7030A0"/>
+          <w:sz w:val="18"/>
+          <w:szCs w:val="18"/>
+        </w:rPr>
+        <w:t>2:0</w:t>
+      </w:r>
+      <w:r>
+        <w:rPr>
+          <w:rFonts w:ascii="Times New Roman" w:eastAsia="Batang" w:hAnsi="Times New Roman" w:cs="Times New Roman"/>
+          <w:color w:val="7030A0"/>
+          <w:sz w:val="18"/>
+          <w:szCs w:val="18"/>
+        </w:rPr>
+        <w:t xml:space="preserve">0 </w:t>
+      </w:r>
+      <w:proofErr w:type="gramStart"/>
+      <w:r>
+        <w:rPr>
+          <w:rFonts w:ascii="Times New Roman" w:eastAsia="Batang" w:hAnsi="Times New Roman" w:cs="Times New Roman"/>
+          <w:color w:val="7030A0"/>
+          <w:sz w:val="18"/>
+          <w:szCs w:val="18"/>
+        </w:rPr>
+        <w:t>[</w:t>
+      </w:r>
+      <w:bookmarkStart w:id="0" w:name="_GoBack"/>
+      <w:bookmarkEnd w:id="0"/>
+      <w:r>
+        <w:rPr>
+          <w:rFonts w:ascii="Times New Roman" w:eastAsia="Batang" w:hAnsi="Times New Roman" w:cs="Times New Roman"/>
+          <w:color w:val="7030A0"/>
+          <w:sz w:val="18"/>
+          <w:szCs w:val="18"/>
+        </w:rPr>
+        <w:t>]Add</w:t>
+      </w:r>
+      <w:proofErr w:type="gramEnd"/>
+      <w:r>
+        <w:rPr>
+          <w:rFonts w:ascii="Times New Roman" w:eastAsia="Batang" w:hAnsi="Times New Roman" w:cs="Times New Roman"/>
+          <w:color w:val="7030A0"/>
+          <w:sz w:val="18"/>
+          <w:szCs w:val="18"/>
+        </w:rPr>
+        <w:t xml:space="preserve"> support to Name Node monitoring to detect slow nodes</w:t>
+      </w:r>
+    </w:p>
+    <w:p>
+      <w:pPr>
+        <w:pStyle w:val="ListParagraph"/>
+        <w:numPr>
+          <w:ilvl w:val="0"/>
+          <w:numId w:val="11"/>
+        </w:numPr>
+        <w:rPr>
+          <w:rFonts w:ascii="Times New Roman" w:eastAsia="Batang" w:hAnsi="Times New Roman" w:cs="Times New Roman"/>
+          <w:color w:val="7030A0"/>
+          <w:sz w:val="18"/>
+          <w:szCs w:val="18"/>
+        </w:rPr>
+      </w:pPr>
+      <w:r>
+        <w:rPr>
+          <w:rFonts w:ascii="Times New Roman" w:eastAsia="Batang" w:hAnsi="Times New Roman" w:cs="Times New Roman"/>
+          <w:color w:val="7030A0"/>
+          <w:sz w:val="18"/>
+          <w:szCs w:val="18"/>
+        </w:rPr>
+        <w:t>1</w:t>
+      </w:r>
+      <w:r>
+        <w:rPr>
+          <w:rFonts w:ascii="Times New Roman" w:eastAsia="Batang" w:hAnsi="Times New Roman" w:cs="Times New Roman"/>
+          <w:color w:val="7030A0"/>
+          <w:sz w:val="18"/>
+          <w:szCs w:val="18"/>
+        </w:rPr>
+        <w:t>2</w:t>
+      </w:r>
+      <w:r>
+        <w:rPr>
+          <w:rFonts w:ascii="Times New Roman" w:eastAsia="Batang" w:hAnsi="Times New Roman" w:cs="Times New Roman"/>
+          <w:color w:val="7030A0"/>
+          <w:sz w:val="18"/>
+          <w:szCs w:val="18"/>
+        </w:rPr>
+        <w:t>:</w:t>
+      </w:r>
+      <w:r>
+        <w:rPr>
+          <w:rFonts w:ascii="Times New Roman" w:eastAsia="Batang" w:hAnsi="Times New Roman" w:cs="Times New Roman"/>
+          <w:color w:val="7030A0"/>
+          <w:sz w:val="18"/>
+          <w:szCs w:val="18"/>
+        </w:rPr>
+        <w:t>45</w:t>
+      </w:r>
+      <w:r>
+        <w:rPr>
+          <w:rFonts w:ascii="Times New Roman" w:eastAsia="Batang" w:hAnsi="Times New Roman" w:cs="Times New Roman"/>
+          <w:color w:val="7030A0"/>
+          <w:sz w:val="18"/>
+          <w:szCs w:val="18"/>
+        </w:rPr>
+        <w:t xml:space="preserve"> – </w:t>
+      </w:r>
+      <w:r>
+        <w:rPr>
+          <w:rFonts w:ascii="Times New Roman" w:eastAsia="Batang" w:hAnsi="Times New Roman" w:cs="Times New Roman"/>
+          <w:color w:val="7030A0"/>
+          <w:sz w:val="18"/>
+          <w:szCs w:val="18"/>
+        </w:rPr>
+        <w:t>0</w:t>
+      </w:r>
+      <w:r>
+        <w:rPr>
+          <w:rFonts w:ascii="Times New Roman" w:eastAsia="Batang" w:hAnsi="Times New Roman" w:cs="Times New Roman"/>
+          <w:color w:val="7030A0"/>
+          <w:sz w:val="18"/>
+          <w:szCs w:val="18"/>
+        </w:rPr>
+        <w:t xml:space="preserve">1:30 </w:t>
+      </w:r>
+      <w:proofErr w:type="gramStart"/>
+      <w:r>
+        <w:rPr>
+          <w:rFonts w:ascii="Times New Roman" w:eastAsia="Batang" w:hAnsi="Times New Roman" w:cs="Times New Roman"/>
+          <w:color w:val="7030A0"/>
+          <w:sz w:val="18"/>
+          <w:szCs w:val="18"/>
+        </w:rPr>
+        <w:t>[]Add</w:t>
+      </w:r>
+      <w:proofErr w:type="gramEnd"/>
+      <w:r>
+        <w:rPr>
+          <w:rFonts w:ascii="Times New Roman" w:eastAsia="Batang" w:hAnsi="Times New Roman" w:cs="Times New Roman"/>
+          <w:color w:val="7030A0"/>
+          <w:sz w:val="18"/>
+          <w:szCs w:val="18"/>
+        </w:rPr>
+        <w:t xml:space="preserve"> support to NM monitoring </w:t>
+      </w:r>
+    </w:p>
+    <w:p>
+      <w:pPr>
+        <w:pStyle w:val="ListParagraph"/>
+        <w:numPr>
+          <w:ilvl w:val="0"/>
+          <w:numId w:val="11"/>
+        </w:numPr>
+        <w:rPr>
+          <w:rFonts w:ascii="Times New Roman" w:eastAsia="Batang" w:hAnsi="Times New Roman" w:cs="Times New Roman"/>
+          <w:color w:val="7030A0"/>
+          <w:sz w:val="18"/>
+          <w:szCs w:val="18"/>
+        </w:rPr>
+      </w:pPr>
+      <w:r>
+        <w:rPr>
+          <w:rFonts w:ascii="Times New Roman" w:eastAsia="Batang" w:hAnsi="Times New Roman" w:cs="Times New Roman"/>
+          <w:color w:val="7030A0"/>
+          <w:sz w:val="18"/>
+          <w:szCs w:val="18"/>
+        </w:rPr>
+        <w:t>0</w:t>
+      </w:r>
+      <w:r>
+        <w:rPr>
+          <w:rFonts w:ascii="Times New Roman" w:eastAsia="Batang" w:hAnsi="Times New Roman" w:cs="Times New Roman"/>
+          <w:color w:val="7030A0"/>
+          <w:sz w:val="18"/>
+          <w:szCs w:val="18"/>
+        </w:rPr>
+        <w:t>1:</w:t>
+      </w:r>
+      <w:r>
+        <w:rPr>
+          <w:rFonts w:ascii="Times New Roman" w:eastAsia="Batang" w:hAnsi="Times New Roman" w:cs="Times New Roman"/>
+          <w:color w:val="7030A0"/>
+          <w:sz w:val="18"/>
+          <w:szCs w:val="18"/>
+        </w:rPr>
+        <w:t>30</w:t>
+      </w:r>
+      <w:r>
+        <w:rPr>
+          <w:rFonts w:ascii="Times New Roman" w:eastAsia="Batang" w:hAnsi="Times New Roman" w:cs="Times New Roman"/>
+          <w:color w:val="7030A0"/>
+          <w:sz w:val="18"/>
+          <w:szCs w:val="18"/>
+        </w:rPr>
+        <w:t xml:space="preserve"> – </w:t>
+      </w:r>
+      <w:r>
+        <w:rPr>
+          <w:rFonts w:ascii="Times New Roman" w:eastAsia="Batang" w:hAnsi="Times New Roman" w:cs="Times New Roman"/>
+          <w:color w:val="7030A0"/>
+          <w:sz w:val="18"/>
+          <w:szCs w:val="18"/>
+        </w:rPr>
+        <w:t>02</w:t>
+      </w:r>
+      <w:r>
+        <w:rPr>
+          <w:rFonts w:ascii="Times New Roman" w:eastAsia="Batang" w:hAnsi="Times New Roman" w:cs="Times New Roman"/>
+          <w:color w:val="7030A0"/>
+          <w:sz w:val="18"/>
+          <w:szCs w:val="18"/>
+        </w:rPr>
+        <w:t xml:space="preserve">:30 </w:t>
+      </w:r>
+      <w:proofErr w:type="gramStart"/>
+      <w:r>
+        <w:rPr>
+          <w:rFonts w:ascii="Times New Roman" w:eastAsia="Batang" w:hAnsi="Times New Roman" w:cs="Times New Roman"/>
+          <w:color w:val="7030A0"/>
+          <w:sz w:val="18"/>
+          <w:szCs w:val="18"/>
+        </w:rPr>
+        <w:t>[]DN</w:t>
+      </w:r>
+      <w:proofErr w:type="gramEnd"/>
+      <w:r>
+        <w:rPr>
+          <w:rFonts w:ascii="Times New Roman" w:eastAsia="Batang" w:hAnsi="Times New Roman" w:cs="Times New Roman"/>
+          <w:color w:val="7030A0"/>
+          <w:sz w:val="18"/>
+          <w:szCs w:val="18"/>
+        </w:rPr>
+        <w:t xml:space="preserve"> Add support to monitor slow volumes</w:t>
+      </w:r>
+    </w:p>
+    <w:p>
+      <w:pPr>
+        <w:pStyle w:val="ListParagraph"/>
+        <w:numPr>
+          <w:ilvl w:val="0"/>
+          <w:numId w:val="11"/>
+        </w:numPr>
+        <w:rPr>
+          <w:rFonts w:ascii="Times New Roman" w:eastAsia="Batang" w:hAnsi="Times New Roman" w:cs="Times New Roman"/>
+          <w:color w:val="7030A0"/>
+          <w:sz w:val="18"/>
+          <w:szCs w:val="18"/>
+        </w:rPr>
+      </w:pPr>
+      <w:r>
+        <w:rPr>
+          <w:rFonts w:ascii="Times New Roman" w:eastAsia="Batang" w:hAnsi="Times New Roman" w:cs="Times New Roman"/>
+          <w:color w:val="7030A0"/>
+          <w:sz w:val="18"/>
+          <w:szCs w:val="18"/>
+        </w:rPr>
+        <w:t>02</w:t>
+      </w:r>
+      <w:r>
+        <w:rPr>
+          <w:rFonts w:ascii="Times New Roman" w:eastAsia="Batang" w:hAnsi="Times New Roman" w:cs="Times New Roman"/>
+          <w:color w:val="7030A0"/>
+          <w:sz w:val="18"/>
+          <w:szCs w:val="18"/>
+        </w:rPr>
+        <w:t>:</w:t>
+      </w:r>
+      <w:r>
+        <w:rPr>
+          <w:rFonts w:ascii="Times New Roman" w:eastAsia="Batang" w:hAnsi="Times New Roman" w:cs="Times New Roman"/>
+          <w:color w:val="7030A0"/>
+          <w:sz w:val="18"/>
+          <w:szCs w:val="18"/>
+        </w:rPr>
+        <w:t>30</w:t>
+      </w:r>
+      <w:r>
+        <w:rPr>
+          <w:rFonts w:ascii="Times New Roman" w:eastAsia="Batang" w:hAnsi="Times New Roman" w:cs="Times New Roman"/>
+          <w:color w:val="7030A0"/>
+          <w:sz w:val="18"/>
+          <w:szCs w:val="18"/>
+        </w:rPr>
+        <w:t xml:space="preserve"> – </w:t>
+      </w:r>
+      <w:r>
+        <w:rPr>
+          <w:rFonts w:ascii="Times New Roman" w:eastAsia="Batang" w:hAnsi="Times New Roman" w:cs="Times New Roman"/>
+          <w:color w:val="7030A0"/>
+          <w:sz w:val="18"/>
+          <w:szCs w:val="18"/>
+        </w:rPr>
+        <w:t>03</w:t>
+      </w:r>
+      <w:r>
+        <w:rPr>
+          <w:rFonts w:ascii="Times New Roman" w:eastAsia="Batang" w:hAnsi="Times New Roman" w:cs="Times New Roman"/>
+          <w:color w:val="7030A0"/>
+          <w:sz w:val="18"/>
+          <w:szCs w:val="18"/>
+        </w:rPr>
+        <w:t xml:space="preserve">:30 </w:t>
+      </w:r>
+      <w:proofErr w:type="gramStart"/>
+      <w:r>
+        <w:rPr>
+          <w:rFonts w:ascii="Times New Roman" w:eastAsia="Batang" w:hAnsi="Times New Roman" w:cs="Times New Roman"/>
+          <w:color w:val="7030A0"/>
+          <w:sz w:val="18"/>
+          <w:szCs w:val="18"/>
+        </w:rPr>
+        <w:t>[]Touch</w:t>
+      </w:r>
+      <w:proofErr w:type="gramEnd"/>
+      <w:r>
+        <w:rPr>
+          <w:rFonts w:ascii="Times New Roman" w:eastAsia="Batang" w:hAnsi="Times New Roman" w:cs="Times New Roman"/>
+          <w:color w:val="7030A0"/>
+          <w:sz w:val="18"/>
+          <w:szCs w:val="18"/>
+        </w:rPr>
+        <w:t xml:space="preserve"> a file if any abnormalities found</w:t>
+      </w:r>
+    </w:p>
+    <w:p>
+      <w:pPr>
+        <w:rPr>
+          <w:rFonts w:ascii="Times New Roman" w:eastAsia="Batang" w:hAnsi="Times New Roman" w:cs="Times New Roman"/>
+          <w:color w:val="7030A0"/>
+          <w:sz w:val="22"/>
+          <w:szCs w:val="22"/>
+        </w:rPr>
+      </w:pPr>
+      <w:r>
+        <w:rPr>
+          <w:rFonts w:ascii="Times New Roman" w:eastAsia="Batang" w:hAnsi="Times New Roman" w:cs="Times New Roman"/>
           <w:color w:val="7030A0"/>
           <w:sz w:val="22"/>
           <w:szCs w:val="22"/>
@@ -3008,7 +3548,27 @@
         <w:t> </w:t>
       </w:r>
     </w:p>
-    <w:p/>
+    <w:p>
+      <w:pPr>
+        <w:rPr>
+          <w:rFonts w:ascii="Times New Roman" w:hAnsi="Times New Roman" w:cs="Times New Roman"/>
+        </w:rPr>
+      </w:pPr>
+    </w:p>
+    <w:p>
+      <w:pPr>
+        <w:rPr>
+          <w:rFonts w:ascii="Times New Roman" w:hAnsi="Times New Roman" w:cs="Times New Roman"/>
+        </w:rPr>
+      </w:pPr>
+    </w:p>
+    <w:p>
+      <w:pPr>
+        <w:rPr>
+          <w:rFonts w:ascii="Times New Roman" w:hAnsi="Times New Roman" w:cs="Times New Roman"/>
+        </w:rPr>
+      </w:pPr>
+    </w:p>
     <w:sectPr>
       <w:pgSz w:w="12240" w:h="15840"/>
       <w:pgMar w:top="1440" w:right="1440" w:bottom="1440" w:left="1440" w:header="720" w:footer="720" w:gutter="0"/>
@@ -3171,6 +3731,119 @@
     </w:lvl>
   </w:abstractNum>
   <w:abstractNum w:abstractNumId="1" w15:restartNumberingAfterBreak="0">
+    <w:nsid w:val="071E3E32"/>
+    <w:multiLevelType w:val="hybridMultilevel"/>
+    <w:tmpl w:val="80AA60F6"/>
+    <w:lvl w:ilvl="0" w:tplc="04090001">
+      <w:start w:val="1"/>
+      <w:numFmt w:val="bullet"/>
+      <w:lvlText w:val=""/>
+      <w:lvlJc w:val="left"/>
+      <w:pPr>
+        <w:ind w:left="720" w:hanging="360"/>
+      </w:pPr>
+      <w:rPr>
+        <w:rFonts w:ascii="Symbol" w:hAnsi="Symbol" w:hint="default"/>
+      </w:rPr>
+    </w:lvl>
+    <w:lvl w:ilvl="1" w:tplc="04090003" w:tentative="1">
+      <w:start w:val="1"/>
+      <w:numFmt w:val="bullet"/>
+      <w:lvlText w:val="o"/>
+      <w:lvlJc w:val="left"/>
+      <w:pPr>
+        <w:ind w:left="1440" w:hanging="360"/>
+      </w:pPr>
+      <w:rPr>
+        <w:rFonts w:ascii="Courier New" w:hAnsi="Courier New" w:cs="Courier New" w:hint="default"/>
+      </w:rPr>
+    </w:lvl>
+    <w:lvl w:ilvl="2" w:tplc="04090005" w:tentative="1">
+      <w:start w:val="1"/>
+      <w:numFmt w:val="bullet"/>
+      <w:lvlText w:val=""/>
+      <w:lvlJc w:val="left"/>
+      <w:pPr>
+        <w:ind w:left="2160" w:hanging="360"/>
+      </w:pPr>
+      <w:rPr>
+        <w:rFonts w:ascii="Wingdings" w:hAnsi="Wingdings" w:hint="default"/>
+      </w:rPr>
+    </w:lvl>
+    <w:lvl w:ilvl="3" w:tplc="04090001" w:tentative="1">
+      <w:start w:val="1"/>
+      <w:numFmt w:val="bullet"/>
+      <w:lvlText w:val=""/>
+      <w:lvlJc w:val="left"/>
+      <w:pPr>
+        <w:ind w:left="2880" w:hanging="360"/>
+      </w:pPr>
+      <w:rPr>
+        <w:rFonts w:ascii="Symbol" w:hAnsi="Symbol" w:hint="default"/>
+      </w:rPr>
+    </w:lvl>
+    <w:lvl w:ilvl="4" w:tplc="04090003" w:tentative="1">
+      <w:start w:val="1"/>
+      <w:numFmt w:val="bullet"/>
+      <w:lvlText w:val="o"/>
+      <w:lvlJc w:val="left"/>
+      <w:pPr>
+        <w:ind w:left="3600" w:hanging="360"/>
+      </w:pPr>
+      <w:rPr>
+        <w:rFonts w:ascii="Courier New" w:hAnsi="Courier New" w:cs="Courier New" w:hint="default"/>
+      </w:rPr>
+    </w:lvl>
+    <w:lvl w:ilvl="5" w:tplc="04090005" w:tentative="1">
+      <w:start w:val="1"/>
+      <w:numFmt w:val="bullet"/>
+      <w:lvlText w:val=""/>
+      <w:lvlJc w:val="left"/>
+      <w:pPr>
+        <w:ind w:left="4320" w:hanging="360"/>
+      </w:pPr>
+      <w:rPr>
+        <w:rFonts w:ascii="Wingdings" w:hAnsi="Wingdings" w:hint="default"/>
+      </w:rPr>
+    </w:lvl>
+    <w:lvl w:ilvl="6" w:tplc="04090001" w:tentative="1">
+      <w:start w:val="1"/>
+      <w:numFmt w:val="bullet"/>
+      <w:lvlText w:val=""/>
+      <w:lvlJc w:val="left"/>
+      <w:pPr>
+        <w:ind w:left="5040" w:hanging="360"/>
+      </w:pPr>
+      <w:rPr>
+        <w:rFonts w:ascii="Symbol" w:hAnsi="Symbol" w:hint="default"/>
+      </w:rPr>
+    </w:lvl>
+    <w:lvl w:ilvl="7" w:tplc="04090003" w:tentative="1">
+      <w:start w:val="1"/>
+      <w:numFmt w:val="bullet"/>
+      <w:lvlText w:val="o"/>
+      <w:lvlJc w:val="left"/>
+      <w:pPr>
+        <w:ind w:left="5760" w:hanging="360"/>
+      </w:pPr>
+      <w:rPr>
+        <w:rFonts w:ascii="Courier New" w:hAnsi="Courier New" w:cs="Courier New" w:hint="default"/>
+      </w:rPr>
+    </w:lvl>
+    <w:lvl w:ilvl="8" w:tplc="04090005" w:tentative="1">
+      <w:start w:val="1"/>
+      <w:numFmt w:val="bullet"/>
+      <w:lvlText w:val=""/>
+      <w:lvlJc w:val="left"/>
+      <w:pPr>
+        <w:ind w:left="6480" w:hanging="360"/>
+      </w:pPr>
+      <w:rPr>
+        <w:rFonts w:ascii="Wingdings" w:hAnsi="Wingdings" w:hint="default"/>
+      </w:rPr>
+    </w:lvl>
+  </w:abstractNum>
+  <w:abstractNum w:abstractNumId="2" w15:restartNumberingAfterBreak="0">
     <w:nsid w:val="09F94CA8"/>
     <w:multiLevelType w:val="multilevel"/>
     <w:tmpl w:val="333E6248"/>
@@ -3283,7 +3956,7 @@
       </w:pPr>
     </w:lvl>
   </w:abstractNum>
-  <w:abstractNum w:abstractNumId="2" w15:restartNumberingAfterBreak="0">
+  <w:abstractNum w:abstractNumId="3" w15:restartNumberingAfterBreak="0">
     <w:nsid w:val="0F816C1E"/>
     <w:multiLevelType w:val="multilevel"/>
     <w:tmpl w:val="217613B2"/>
@@ -3396,7 +4069,7 @@
       </w:pPr>
     </w:lvl>
   </w:abstractNum>
-  <w:abstractNum w:abstractNumId="3" w15:restartNumberingAfterBreak="0">
+  <w:abstractNum w:abstractNumId="4" w15:restartNumberingAfterBreak="0">
     <w:nsid w:val="11767EFE"/>
     <w:multiLevelType w:val="multilevel"/>
     <w:tmpl w:val="58785FC8"/>
@@ -3545,7 +4218,7 @@
       </w:rPr>
     </w:lvl>
   </w:abstractNum>
-  <w:abstractNum w:abstractNumId="4" w15:restartNumberingAfterBreak="0">
+  <w:abstractNum w:abstractNumId="5" w15:restartNumberingAfterBreak="0">
     <w:nsid w:val="17C51DA5"/>
     <w:multiLevelType w:val="multilevel"/>
     <w:tmpl w:val="E16818C8"/>
@@ -3658,7 +4331,7 @@
       </w:pPr>
     </w:lvl>
   </w:abstractNum>
-  <w:abstractNum w:abstractNumId="5" w15:restartNumberingAfterBreak="0">
+  <w:abstractNum w:abstractNumId="6" w15:restartNumberingAfterBreak="0">
     <w:nsid w:val="248127CA"/>
     <w:multiLevelType w:val="multilevel"/>
     <w:tmpl w:val="695EC4F0"/>
@@ -3807,7 +4480,7 @@
       </w:rPr>
     </w:lvl>
   </w:abstractNum>
-  <w:abstractNum w:abstractNumId="6" w15:restartNumberingAfterBreak="0">
+  <w:abstractNum w:abstractNumId="7" w15:restartNumberingAfterBreak="0">
     <w:nsid w:val="47DF6A91"/>
     <w:multiLevelType w:val="multilevel"/>
     <w:tmpl w:val="21483900"/>
@@ -3920,7 +4593,7 @@
       </w:pPr>
     </w:lvl>
   </w:abstractNum>
-  <w:abstractNum w:abstractNumId="7" w15:restartNumberingAfterBreak="0">
+  <w:abstractNum w:abstractNumId="8" w15:restartNumberingAfterBreak="0">
     <w:nsid w:val="5F6D2469"/>
     <w:multiLevelType w:val="multilevel"/>
     <w:tmpl w:val="0830641A"/>
@@ -4069,7 +4742,7 @@
       </w:rPr>
     </w:lvl>
   </w:abstractNum>
-  <w:abstractNum w:abstractNumId="8" w15:restartNumberingAfterBreak="0">
+  <w:abstractNum w:abstractNumId="9" w15:restartNumberingAfterBreak="0">
     <w:nsid w:val="641E115B"/>
     <w:multiLevelType w:val="multilevel"/>
     <w:tmpl w:val="115EB1B0"/>
@@ -4218,7 +4891,7 @@
       </w:rPr>
     </w:lvl>
   </w:abstractNum>
-  <w:abstractNum w:abstractNumId="9" w15:restartNumberingAfterBreak="0">
+  <w:abstractNum w:abstractNumId="10" w15:restartNumberingAfterBreak="0">
     <w:nsid w:val="7B69393F"/>
     <w:multiLevelType w:val="multilevel"/>
     <w:tmpl w:val="AFC8387C"/>
@@ -4368,46 +5041,49 @@
     </w:lvl>
   </w:abstractNum>
   <w:num w:numId="1">
-    <w:abstractNumId w:val="6"/>
+    <w:abstractNumId w:val="7"/>
     <w:lvlOverride w:ilvl="0">
       <w:startOverride w:val="1"/>
     </w:lvlOverride>
   </w:num>
   <w:num w:numId="2">
-    <w:abstractNumId w:val="4"/>
+    <w:abstractNumId w:val="5"/>
     <w:lvlOverride w:ilvl="0">
       <w:startOverride w:val="6"/>
     </w:lvlOverride>
   </w:num>
   <w:num w:numId="3">
-    <w:abstractNumId w:val="2"/>
+    <w:abstractNumId w:val="3"/>
     <w:lvlOverride w:ilvl="0">
       <w:startOverride w:val="7"/>
     </w:lvlOverride>
   </w:num>
   <w:num w:numId="4">
-    <w:abstractNumId w:val="1"/>
+    <w:abstractNumId w:val="2"/>
     <w:lvlOverride w:ilvl="0">
       <w:startOverride w:val="1"/>
     </w:lvlOverride>
   </w:num>
   <w:num w:numId="5">
+    <w:abstractNumId w:val="10"/>
+  </w:num>
+  <w:num w:numId="6">
+    <w:abstractNumId w:val="6"/>
+  </w:num>
+  <w:num w:numId="7">
+    <w:abstractNumId w:val="8"/>
+  </w:num>
+  <w:num w:numId="8">
     <w:abstractNumId w:val="9"/>
   </w:num>
-  <w:num w:numId="6">
-    <w:abstractNumId w:val="5"/>
-  </w:num>
-  <w:num w:numId="7">
-    <w:abstractNumId w:val="7"/>
-  </w:num>
-  <w:num w:numId="8">
-    <w:abstractNumId w:val="8"/>
-  </w:num>
   <w:num w:numId="9">
-    <w:abstractNumId w:val="3"/>
+    <w:abstractNumId w:val="4"/>
   </w:num>
   <w:num w:numId="10">
     <w:abstractNumId w:val="0"/>
+  </w:num>
+  <w:num w:numId="11">
+    <w:abstractNumId w:val="1"/>
   </w:num>
 </w:numbering>
 </file>
@@ -4848,6 +5524,17 @@
       <w:rFonts w:ascii="Times New Roman" w:eastAsia="Times New Roman" w:hAnsi="Times New Roman" w:cs="Times New Roman"/>
     </w:rPr>
   </w:style>
+  <w:style w:type="paragraph" w:styleId="ListParagraph">
+    <w:name w:val="List Paragraph"/>
+    <w:basedOn w:val="Normal"/>
+    <w:uiPriority w:val="34"/>
+    <w:qFormat/>
+    <w:rsid w:val="00AD0D97"/>
+    <w:pPr>
+      <w:ind w:left="720"/>
+      <w:contextualSpacing/>
+    </w:pPr>
+  </w:style>
 </w:styles>
 </file>
 

</xml_diff>